<commit_message>
Attempt to copy some parts of the report...
</commit_message>
<xml_diff>
--- a/proj/ProjectReport_G27.docx
+++ b/proj/ProjectReport_G27.docx
@@ -801,6 +801,7 @@
         </w:tabs>
         <w:rPr>
           <w:rFonts w:asciiTheme="minorHAnsi" w:eastAsiaTheme="minorEastAsia" w:hAnsiTheme="minorHAnsi" w:cstheme="minorBidi"/>
+          <w:b/>
           <w:smallCaps w:val="0"/>
           <w:noProof/>
           <w:sz w:val="24"/>
@@ -813,6 +814,7 @@
           <w:rPr>
             <w:rStyle w:val="Hyperlink"/>
             <w:rFonts w:ascii="CMU Serif Roman" w:hAnsi="CMU Serif Roman" w:cs="CMU Serif Roman"/>
+            <w:b/>
             <w:noProof/>
           </w:rPr>
           <w:t>2.1</w:t>
@@ -820,6 +822,7 @@
         <w:r>
           <w:rPr>
             <w:rFonts w:asciiTheme="minorHAnsi" w:eastAsiaTheme="minorEastAsia" w:hAnsiTheme="minorHAnsi" w:cstheme="minorBidi"/>
+            <w:b/>
             <w:smallCaps w:val="0"/>
             <w:noProof/>
             <w:sz w:val="24"/>
@@ -832,6 +835,7 @@
           <w:rPr>
             <w:rStyle w:val="Hyperlink"/>
             <w:rFonts w:ascii="CMU Serif Roman" w:hAnsi="CMU Serif Roman" w:cs="CMU Serif Roman"/>
+            <w:b/>
             <w:noProof/>
           </w:rPr>
           <w:t>APS F</w:t>
@@ -840,6 +844,7 @@
           <w:rPr>
             <w:rStyle w:val="Hyperlink"/>
             <w:rFonts w:ascii="CMU Serif Roman" w:hAnsi="CMU Serif Roman" w:cs="CMU Serif Roman"/>
+            <w:b/>
             <w:noProof/>
           </w:rPr>
           <w:t>a</w:t>
@@ -848,12 +853,14 @@
           <w:rPr>
             <w:rStyle w:val="Hyperlink"/>
             <w:rFonts w:ascii="CMU Serif Roman" w:hAnsi="CMU Serif Roman" w:cs="CMU Serif Roman"/>
+            <w:b/>
             <w:noProof/>
           </w:rPr>
           <w:t>ilure at Scania Trucks</w:t>
         </w:r>
         <w:r>
           <w:rPr>
+            <w:b/>
             <w:noProof/>
             <w:webHidden/>
           </w:rPr>
@@ -861,6 +868,7 @@
         </w:r>
         <w:r>
           <w:rPr>
+            <w:b/>
             <w:noProof/>
             <w:webHidden/>
           </w:rPr>
@@ -868,6 +876,7 @@
         </w:r>
         <w:r>
           <w:rPr>
+            <w:b/>
             <w:noProof/>
             <w:webHidden/>
           </w:rPr>
@@ -875,12 +884,14 @@
         </w:r>
         <w:r>
           <w:rPr>
-            <w:noProof/>
-            <w:webHidden/>
-          </w:rPr>
-        </w:r>
-        <w:r>
-          <w:rPr>
+            <w:b/>
+            <w:noProof/>
+            <w:webHidden/>
+          </w:rPr>
+        </w:r>
+        <w:r>
+          <w:rPr>
+            <w:b/>
             <w:noProof/>
             <w:webHidden/>
           </w:rPr>
@@ -888,6 +899,7 @@
         </w:r>
         <w:r>
           <w:rPr>
+            <w:b/>
             <w:noProof/>
             <w:webHidden/>
           </w:rPr>
@@ -895,6 +907,7 @@
         </w:r>
         <w:r>
           <w:rPr>
+            <w:b/>
             <w:noProof/>
             <w:webHidden/>
           </w:rPr>
@@ -1101,6 +1114,7 @@
         </w:tabs>
         <w:rPr>
           <w:rFonts w:asciiTheme="minorHAnsi" w:eastAsiaTheme="minorEastAsia" w:hAnsiTheme="minorHAnsi" w:cstheme="minorBidi"/>
+          <w:b/>
           <w:smallCaps w:val="0"/>
           <w:noProof/>
           <w:sz w:val="24"/>
@@ -1113,6 +1127,7 @@
           <w:rPr>
             <w:rStyle w:val="Hyperlink"/>
             <w:rFonts w:ascii="CMU Serif Roman" w:hAnsi="CMU Serif Roman" w:cs="CMU Serif Roman"/>
+            <w:b/>
             <w:noProof/>
             <w:lang w:val="en-GB"/>
           </w:rPr>
@@ -1121,6 +1136,7 @@
         <w:r>
           <w:rPr>
             <w:rFonts w:asciiTheme="minorHAnsi" w:eastAsiaTheme="minorEastAsia" w:hAnsiTheme="minorHAnsi" w:cstheme="minorBidi"/>
+            <w:b/>
             <w:smallCaps w:val="0"/>
             <w:noProof/>
             <w:sz w:val="24"/>
@@ -1133,6 +1149,7 @@
           <w:rPr>
             <w:rStyle w:val="Hyperlink"/>
             <w:rFonts w:ascii="CMU Serif Roman" w:hAnsi="CMU Serif Roman" w:cs="CMU Serif Roman"/>
+            <w:b/>
             <w:noProof/>
             <w:lang w:val="en-GB"/>
           </w:rPr>
@@ -1140,6 +1157,7 @@
         </w:r>
         <w:r>
           <w:rPr>
+            <w:b/>
             <w:noProof/>
             <w:webHidden/>
           </w:rPr>
@@ -1147,6 +1165,7 @@
         </w:r>
         <w:r>
           <w:rPr>
+            <w:b/>
             <w:noProof/>
             <w:webHidden/>
           </w:rPr>
@@ -1154,6 +1173,7 @@
         </w:r>
         <w:r>
           <w:rPr>
+            <w:b/>
             <w:noProof/>
             <w:webHidden/>
           </w:rPr>
@@ -1161,12 +1181,14 @@
         </w:r>
         <w:r>
           <w:rPr>
-            <w:noProof/>
-            <w:webHidden/>
-          </w:rPr>
-        </w:r>
-        <w:r>
-          <w:rPr>
+            <w:b/>
+            <w:noProof/>
+            <w:webHidden/>
+          </w:rPr>
+        </w:r>
+        <w:r>
+          <w:rPr>
+            <w:b/>
             <w:noProof/>
             <w:webHidden/>
           </w:rPr>
@@ -1174,6 +1196,7 @@
         </w:r>
         <w:r>
           <w:rPr>
+            <w:b/>
             <w:noProof/>
             <w:webHidden/>
           </w:rPr>
@@ -1181,6 +1204,7 @@
         </w:r>
         <w:r>
           <w:rPr>
+            <w:b/>
             <w:noProof/>
             <w:webHidden/>
           </w:rPr>
@@ -1486,6 +1510,7 @@
         </w:tabs>
         <w:rPr>
           <w:rFonts w:asciiTheme="minorHAnsi" w:eastAsiaTheme="minorEastAsia" w:hAnsiTheme="minorHAnsi" w:cstheme="minorBidi"/>
+          <w:b/>
           <w:smallCaps w:val="0"/>
           <w:noProof/>
           <w:sz w:val="24"/>
@@ -1498,6 +1523,7 @@
           <w:rPr>
             <w:rStyle w:val="Hyperlink"/>
             <w:rFonts w:ascii="CMU Serif Roman" w:hAnsi="CMU Serif Roman" w:cs="CMU Serif Roman"/>
+            <w:b/>
             <w:noProof/>
           </w:rPr>
           <w:t>3.1</w:t>
@@ -1505,6 +1531,7 @@
         <w:r>
           <w:rPr>
             <w:rFonts w:asciiTheme="minorHAnsi" w:eastAsiaTheme="minorEastAsia" w:hAnsiTheme="minorHAnsi" w:cstheme="minorBidi"/>
+            <w:b/>
             <w:smallCaps w:val="0"/>
             <w:noProof/>
             <w:sz w:val="24"/>
@@ -1517,6 +1544,7 @@
           <w:rPr>
             <w:rStyle w:val="Hyperlink"/>
             <w:rFonts w:ascii="CMU Serif Roman" w:hAnsi="CMU Serif Roman" w:cs="CMU Serif Roman"/>
+            <w:b/>
             <w:noProof/>
           </w:rPr>
           <w:t>APS Failur</w:t>
@@ -1525,6 +1553,7 @@
           <w:rPr>
             <w:rStyle w:val="Hyperlink"/>
             <w:rFonts w:ascii="CMU Serif Roman" w:hAnsi="CMU Serif Roman" w:cs="CMU Serif Roman"/>
+            <w:b/>
             <w:noProof/>
           </w:rPr>
           <w:t>e</w:t>
@@ -1533,12 +1562,14 @@
           <w:rPr>
             <w:rStyle w:val="Hyperlink"/>
             <w:rFonts w:ascii="CMU Serif Roman" w:hAnsi="CMU Serif Roman" w:cs="CMU Serif Roman"/>
+            <w:b/>
             <w:noProof/>
           </w:rPr>
           <w:t xml:space="preserve"> at Scania Trucks</w:t>
         </w:r>
         <w:r>
           <w:rPr>
+            <w:b/>
             <w:noProof/>
             <w:webHidden/>
           </w:rPr>
@@ -1546,6 +1577,7 @@
         </w:r>
         <w:r>
           <w:rPr>
+            <w:b/>
             <w:noProof/>
             <w:webHidden/>
           </w:rPr>
@@ -1553,6 +1585,7 @@
         </w:r>
         <w:r>
           <w:rPr>
+            <w:b/>
             <w:noProof/>
             <w:webHidden/>
           </w:rPr>
@@ -1560,12 +1593,14 @@
         </w:r>
         <w:r>
           <w:rPr>
-            <w:noProof/>
-            <w:webHidden/>
-          </w:rPr>
-        </w:r>
-        <w:r>
-          <w:rPr>
+            <w:b/>
+            <w:noProof/>
+            <w:webHidden/>
+          </w:rPr>
+        </w:r>
+        <w:r>
+          <w:rPr>
+            <w:b/>
             <w:noProof/>
             <w:webHidden/>
           </w:rPr>
@@ -1573,6 +1608,7 @@
         </w:r>
         <w:r>
           <w:rPr>
+            <w:b/>
             <w:noProof/>
             <w:webHidden/>
           </w:rPr>
@@ -1580,6 +1616,7 @@
         </w:r>
         <w:r>
           <w:rPr>
+            <w:b/>
             <w:noProof/>
             <w:webHidden/>
           </w:rPr>
@@ -2163,6 +2200,7 @@
         </w:tabs>
         <w:rPr>
           <w:rFonts w:asciiTheme="minorHAnsi" w:eastAsiaTheme="minorEastAsia" w:hAnsiTheme="minorHAnsi" w:cstheme="minorBidi"/>
+          <w:b/>
           <w:smallCaps w:val="0"/>
           <w:noProof/>
           <w:sz w:val="24"/>
@@ -2175,6 +2213,7 @@
           <w:rPr>
             <w:rStyle w:val="Hyperlink"/>
             <w:rFonts w:ascii="CMU Serif Roman" w:hAnsi="CMU Serif Roman" w:cs="CMU Serif Roman"/>
+            <w:b/>
             <w:noProof/>
             <w:lang w:val="en-GB"/>
           </w:rPr>
@@ -2183,6 +2222,7 @@
         <w:r>
           <w:rPr>
             <w:rFonts w:asciiTheme="minorHAnsi" w:eastAsiaTheme="minorEastAsia" w:hAnsiTheme="minorHAnsi" w:cstheme="minorBidi"/>
+            <w:b/>
             <w:smallCaps w:val="0"/>
             <w:noProof/>
             <w:sz w:val="24"/>
@@ -2195,6 +2235,7 @@
           <w:rPr>
             <w:rStyle w:val="Hyperlink"/>
             <w:rFonts w:ascii="CMU Serif Roman" w:hAnsi="CMU Serif Roman" w:cs="CMU Serif Roman"/>
+            <w:b/>
             <w:noProof/>
             <w:lang w:val="en-GB"/>
           </w:rPr>
@@ -2202,6 +2243,7 @@
         </w:r>
         <w:r>
           <w:rPr>
+            <w:b/>
             <w:noProof/>
             <w:webHidden/>
           </w:rPr>
@@ -2209,6 +2251,7 @@
         </w:r>
         <w:r>
           <w:rPr>
+            <w:b/>
             <w:noProof/>
             <w:webHidden/>
           </w:rPr>
@@ -2216,6 +2259,7 @@
         </w:r>
         <w:r>
           <w:rPr>
+            <w:b/>
             <w:noProof/>
             <w:webHidden/>
           </w:rPr>
@@ -2223,12 +2267,14 @@
         </w:r>
         <w:r>
           <w:rPr>
-            <w:noProof/>
-            <w:webHidden/>
-          </w:rPr>
-        </w:r>
-        <w:r>
-          <w:rPr>
+            <w:b/>
+            <w:noProof/>
+            <w:webHidden/>
+          </w:rPr>
+        </w:r>
+        <w:r>
+          <w:rPr>
+            <w:b/>
             <w:noProof/>
             <w:webHidden/>
           </w:rPr>
@@ -2236,6 +2282,7 @@
         </w:r>
         <w:r>
           <w:rPr>
+            <w:b/>
             <w:noProof/>
             <w:webHidden/>
           </w:rPr>
@@ -2243,6 +2290,7 @@
         </w:r>
         <w:r>
           <w:rPr>
+            <w:b/>
             <w:noProof/>
             <w:webHidden/>
           </w:rPr>
@@ -3797,7 +3845,9 @@
           <w:numId w:val="3"/>
         </w:numPr>
         <w:rPr>
-          <w:rFonts w:ascii="CMU Serif Roman" w:hAnsi="CMU Serif Roman" w:cs="CMU Serif Roman"/>
+          <w:rStyle w:val="fontstyle01"/>
+          <w:rFonts w:ascii="CMU Serif Roman" w:hAnsi="CMU Serif Roman" w:cs="CMU Serif Roman"/>
+          <w:color w:val="auto"/>
           <w:sz w:val="22"/>
           <w:szCs w:val="22"/>
           <w:u w:val="single"/>
@@ -3826,10 +3876,55 @@
     <w:p>
       <w:pPr>
         <w:pStyle w:val="SPIEbodytext"/>
-        <w:rPr>
-          <w:rStyle w:val="fontstyle01"/>
-          <w:rFonts w:ascii="CMU Serif Roman" w:hAnsi="CMU Serif Roman" w:cs="CMU Serif Roman"/>
+        <w:numPr>
+          <w:ilvl w:val="0"/>
+          <w:numId w:val="22"/>
+        </w:numPr>
+        <w:rPr>
+          <w:rStyle w:val="fontstyle01"/>
+          <w:rFonts w:ascii="CMU Serif Roman" w:hAnsi="CMU Serif Roman" w:cs="CMU Serif Roman"/>
+          <w:b/>
           <w:lang w:val="pt-PT"/>
+        </w:rPr>
+      </w:pPr>
+      <w:proofErr w:type="spellStart"/>
+      <w:proofErr w:type="gramStart"/>
+      <w:r>
+        <w:rPr>
+          <w:rStyle w:val="fontstyle01"/>
+          <w:rFonts w:ascii="CMU Serif Roman" w:hAnsi="CMU Serif Roman" w:cs="CMU Serif Roman"/>
+          <w:b/>
+          <w:lang w:val="pt-PT"/>
+        </w:rPr>
+        <w:t>Association</w:t>
+      </w:r>
+      <w:proofErr w:type="spellEnd"/>
+      <w:r>
+        <w:rPr>
+          <w:rStyle w:val="fontstyle01"/>
+          <w:rFonts w:ascii="CMU Serif Roman" w:hAnsi="CMU Serif Roman" w:cs="CMU Serif Roman"/>
+          <w:b/>
+          <w:lang w:val="pt-PT"/>
+        </w:rPr>
+        <w:t xml:space="preserve"> </w:t>
+      </w:r>
+      <w:r>
+        <w:rPr>
+          <w:rStyle w:val="fontstyle01"/>
+          <w:rFonts w:ascii="CMU Serif Roman" w:hAnsi="CMU Serif Roman" w:cs="CMU Serif Roman"/>
+          <w:b/>
+          <w:lang w:val="pt-PT"/>
+        </w:rPr>
+        <w:t>Rules</w:t>
+      </w:r>
+      <w:proofErr w:type="gramEnd"/>
+    </w:p>
+    <w:p>
+      <w:pPr>
+        <w:pStyle w:val="SPIEbodytext"/>
+        <w:rPr>
+          <w:rStyle w:val="fontstyle01"/>
+          <w:rFonts w:ascii="CMU Serif Roman" w:hAnsi="CMU Serif Roman" w:cs="CMU Serif Roman"/>
         </w:rPr>
       </w:pPr>
       <w:proofErr w:type="spellStart"/>
@@ -4096,21 +4191,439 @@
         </w:rPr>
         <w:t xml:space="preserve"> et libero lacinia dictum. </w:t>
       </w:r>
-      <w:r>
-        <w:rPr>
-          <w:rStyle w:val="fontstyle01"/>
-          <w:rFonts w:ascii="CMU Serif Roman" w:hAnsi="CMU Serif Roman" w:cs="CMU Serif Roman"/>
+      <w:proofErr w:type="spellStart"/>
+      <w:r>
+        <w:rPr>
+          <w:rStyle w:val="fontstyle01"/>
+          <w:rFonts w:ascii="CMU Serif Roman" w:hAnsi="CMU Serif Roman" w:cs="CMU Serif Roman"/>
+        </w:rPr>
+        <w:t>Fusce</w:t>
+      </w:r>
+      <w:proofErr w:type="spellEnd"/>
+      <w:r>
+        <w:rPr>
+          <w:rStyle w:val="fontstyle01"/>
+          <w:rFonts w:ascii="CMU Serif Roman" w:hAnsi="CMU Serif Roman" w:cs="CMU Serif Roman"/>
+        </w:rPr>
+        <w:t xml:space="preserve"> </w:t>
+      </w:r>
+      <w:proofErr w:type="spellStart"/>
+      <w:r>
+        <w:rPr>
+          <w:rStyle w:val="fontstyle01"/>
+          <w:rFonts w:ascii="CMU Serif Roman" w:hAnsi="CMU Serif Roman" w:cs="CMU Serif Roman"/>
+        </w:rPr>
+        <w:t>aliquet</w:t>
+      </w:r>
+      <w:proofErr w:type="spellEnd"/>
+      <w:r>
+        <w:rPr>
+          <w:rStyle w:val="fontstyle01"/>
+          <w:rFonts w:ascii="CMU Serif Roman" w:hAnsi="CMU Serif Roman" w:cs="CMU Serif Roman"/>
+        </w:rPr>
+        <w:t xml:space="preserve">. </w:t>
+      </w:r>
+      <w:proofErr w:type="spellStart"/>
+      <w:r>
+        <w:rPr>
+          <w:rStyle w:val="fontstyle01"/>
+          <w:rFonts w:ascii="CMU Serif Roman" w:hAnsi="CMU Serif Roman" w:cs="CMU Serif Roman"/>
+        </w:rPr>
+        <w:t>Nulla</w:t>
+      </w:r>
+      <w:proofErr w:type="spellEnd"/>
+      <w:r>
+        <w:rPr>
+          <w:rStyle w:val="fontstyle01"/>
+          <w:rFonts w:ascii="CMU Serif Roman" w:hAnsi="CMU Serif Roman" w:cs="CMU Serif Roman"/>
+        </w:rPr>
+        <w:t xml:space="preserve"> </w:t>
+      </w:r>
+      <w:proofErr w:type="spellStart"/>
+      <w:r>
+        <w:rPr>
+          <w:rStyle w:val="fontstyle01"/>
+          <w:rFonts w:ascii="CMU Serif Roman" w:hAnsi="CMU Serif Roman" w:cs="CMU Serif Roman"/>
+        </w:rPr>
+        <w:t>eu</w:t>
+      </w:r>
+      <w:proofErr w:type="spellEnd"/>
+      <w:r>
+        <w:rPr>
+          <w:rStyle w:val="fontstyle01"/>
+          <w:rFonts w:ascii="CMU Serif Roman" w:hAnsi="CMU Serif Roman" w:cs="CMU Serif Roman"/>
+        </w:rPr>
+        <w:t xml:space="preserve"> ante </w:t>
+      </w:r>
+      <w:proofErr w:type="spellStart"/>
+      <w:r>
+        <w:rPr>
+          <w:rStyle w:val="fontstyle01"/>
+          <w:rFonts w:ascii="CMU Serif Roman" w:hAnsi="CMU Serif Roman" w:cs="CMU Serif Roman"/>
+        </w:rPr>
+        <w:t>placerat</w:t>
+      </w:r>
+      <w:proofErr w:type="spellEnd"/>
+      <w:r>
+        <w:rPr>
+          <w:rStyle w:val="fontstyle01"/>
+          <w:rFonts w:ascii="CMU Serif Roman" w:hAnsi="CMU Serif Roman" w:cs="CMU Serif Roman"/>
+        </w:rPr>
+        <w:t xml:space="preserve"> </w:t>
+      </w:r>
+      <w:proofErr w:type="spellStart"/>
+      <w:r>
+        <w:rPr>
+          <w:rStyle w:val="fontstyle01"/>
+          <w:rFonts w:ascii="CMU Serif Roman" w:hAnsi="CMU Serif Roman" w:cs="CMU Serif Roman"/>
+        </w:rPr>
+        <w:t>leo</w:t>
+      </w:r>
+      <w:proofErr w:type="spellEnd"/>
+      <w:r>
+        <w:rPr>
+          <w:rStyle w:val="fontstyle01"/>
+          <w:rFonts w:ascii="CMU Serif Roman" w:hAnsi="CMU Serif Roman" w:cs="CMU Serif Roman"/>
+        </w:rPr>
+        <w:t xml:space="preserve"> semper dictum.</w:t>
+      </w:r>
+    </w:p>
+    <w:p>
+      <w:pPr>
+        <w:pStyle w:val="SPIEbodytext"/>
+        <w:numPr>
+          <w:ilvl w:val="0"/>
+          <w:numId w:val="22"/>
+        </w:numPr>
+        <w:rPr>
+          <w:rStyle w:val="fontstyle01"/>
+          <w:rFonts w:ascii="CMU Serif Roman" w:hAnsi="CMU Serif Roman" w:cs="CMU Serif Roman"/>
+          <w:b/>
           <w:lang w:val="pt-PT"/>
         </w:rPr>
-        <w:t xml:space="preserve">Fusce aliquet. </w:t>
-      </w:r>
-      <w:proofErr w:type="spellStart"/>
-      <w:r>
-        <w:rPr>
-          <w:rStyle w:val="fontstyle01"/>
-          <w:rFonts w:ascii="CMU Serif Roman" w:hAnsi="CMU Serif Roman" w:cs="CMU Serif Roman"/>
+      </w:pPr>
+      <w:proofErr w:type="spellStart"/>
+      <w:r>
+        <w:rPr>
+          <w:rStyle w:val="fontstyle01"/>
+          <w:rFonts w:ascii="CMU Serif Roman" w:hAnsi="CMU Serif Roman" w:cs="CMU Serif Roman"/>
+          <w:b/>
           <w:lang w:val="pt-PT"/>
         </w:rPr>
+        <w:t>Clustering</w:t>
+      </w:r>
+      <w:proofErr w:type="spellEnd"/>
+    </w:p>
+    <w:p>
+      <w:pPr>
+        <w:pStyle w:val="SPIEbodytext"/>
+        <w:rPr>
+          <w:rStyle w:val="fontstyle01"/>
+          <w:rFonts w:ascii="CMU Serif Roman" w:hAnsi="CMU Serif Roman" w:cs="CMU Serif Roman"/>
+        </w:rPr>
+      </w:pPr>
+      <w:proofErr w:type="spellStart"/>
+      <w:r>
+        <w:rPr>
+          <w:rStyle w:val="fontstyle01"/>
+          <w:rFonts w:ascii="CMU Serif Roman" w:hAnsi="CMU Serif Roman" w:cs="CMU Serif Roman"/>
+        </w:rPr>
+        <w:t>Vunc</w:t>
+      </w:r>
+      <w:proofErr w:type="spellEnd"/>
+      <w:r>
+        <w:rPr>
+          <w:rStyle w:val="fontstyle01"/>
+          <w:rFonts w:ascii="CMU Serif Roman" w:hAnsi="CMU Serif Roman" w:cs="CMU Serif Roman"/>
+        </w:rPr>
+        <w:t xml:space="preserve"> </w:t>
+      </w:r>
+      <w:proofErr w:type="spellStart"/>
+      <w:r>
+        <w:rPr>
+          <w:rStyle w:val="fontstyle01"/>
+          <w:rFonts w:ascii="CMU Serif Roman" w:hAnsi="CMU Serif Roman" w:cs="CMU Serif Roman"/>
+        </w:rPr>
+        <w:t>sed</w:t>
+      </w:r>
+      <w:proofErr w:type="spellEnd"/>
+      <w:r>
+        <w:rPr>
+          <w:rStyle w:val="fontstyle01"/>
+          <w:rFonts w:ascii="CMU Serif Roman" w:hAnsi="CMU Serif Roman" w:cs="CMU Serif Roman"/>
+        </w:rPr>
+        <w:t xml:space="preserve"> </w:t>
+      </w:r>
+      <w:proofErr w:type="spellStart"/>
+      <w:r>
+        <w:rPr>
+          <w:rStyle w:val="fontstyle01"/>
+          <w:rFonts w:ascii="CMU Serif Roman" w:hAnsi="CMU Serif Roman" w:cs="CMU Serif Roman"/>
+        </w:rPr>
+        <w:t>eede</w:t>
+      </w:r>
+      <w:proofErr w:type="spellEnd"/>
+      <w:r>
+        <w:rPr>
+          <w:rStyle w:val="fontstyle01"/>
+          <w:rFonts w:ascii="CMU Serif Roman" w:hAnsi="CMU Serif Roman" w:cs="CMU Serif Roman"/>
+        </w:rPr>
+        <w:t xml:space="preserve">. </w:t>
+      </w:r>
+      <w:proofErr w:type="spellStart"/>
+      <w:r>
+        <w:rPr>
+          <w:rStyle w:val="fontstyle01"/>
+          <w:rFonts w:ascii="CMU Serif Roman" w:hAnsi="CMU Serif Roman" w:cs="CMU Serif Roman"/>
+        </w:rPr>
+        <w:t>Praesent</w:t>
+      </w:r>
+      <w:proofErr w:type="spellEnd"/>
+      <w:r>
+        <w:rPr>
+          <w:rStyle w:val="fontstyle01"/>
+          <w:rFonts w:ascii="CMU Serif Roman" w:hAnsi="CMU Serif Roman" w:cs="CMU Serif Roman"/>
+        </w:rPr>
+        <w:t xml:space="preserve"> vitae </w:t>
+      </w:r>
+      <w:proofErr w:type="spellStart"/>
+      <w:r>
+        <w:rPr>
+          <w:rStyle w:val="fontstyle01"/>
+          <w:rFonts w:ascii="CMU Serif Roman" w:hAnsi="CMU Serif Roman" w:cs="CMU Serif Roman"/>
+        </w:rPr>
+        <w:t>lectus</w:t>
+      </w:r>
+      <w:proofErr w:type="spellEnd"/>
+      <w:r>
+        <w:rPr>
+          <w:rStyle w:val="fontstyle01"/>
+          <w:rFonts w:ascii="CMU Serif Roman" w:hAnsi="CMU Serif Roman" w:cs="CMU Serif Roman"/>
+        </w:rPr>
+        <w:t xml:space="preserve">. </w:t>
+      </w:r>
+      <w:proofErr w:type="spellStart"/>
+      <w:r>
+        <w:rPr>
+          <w:rStyle w:val="fontstyle01"/>
+          <w:rFonts w:ascii="CMU Serif Roman" w:hAnsi="CMU Serif Roman" w:cs="CMU Serif Roman"/>
+        </w:rPr>
+        <w:t>Praesent</w:t>
+      </w:r>
+      <w:proofErr w:type="spellEnd"/>
+      <w:r>
+        <w:rPr>
+          <w:rStyle w:val="fontstyle01"/>
+          <w:rFonts w:ascii="CMU Serif Roman" w:hAnsi="CMU Serif Roman" w:cs="CMU Serif Roman"/>
+        </w:rPr>
+        <w:t xml:space="preserve"> </w:t>
+      </w:r>
+      <w:proofErr w:type="spellStart"/>
+      <w:r>
+        <w:rPr>
+          <w:rStyle w:val="fontstyle01"/>
+          <w:rFonts w:ascii="CMU Serif Roman" w:hAnsi="CMU Serif Roman" w:cs="CMU Serif Roman"/>
+        </w:rPr>
+        <w:t>neque</w:t>
+      </w:r>
+      <w:proofErr w:type="spellEnd"/>
+      <w:r>
+        <w:rPr>
+          <w:rStyle w:val="fontstyle01"/>
+          <w:rFonts w:ascii="CMU Serif Roman" w:hAnsi="CMU Serif Roman" w:cs="CMU Serif Roman"/>
+        </w:rPr>
+        <w:t xml:space="preserve"> </w:t>
+      </w:r>
+      <w:proofErr w:type="spellStart"/>
+      <w:r>
+        <w:rPr>
+          <w:rStyle w:val="fontstyle01"/>
+          <w:rFonts w:ascii="CMU Serif Roman" w:hAnsi="CMU Serif Roman" w:cs="CMU Serif Roman"/>
+        </w:rPr>
+        <w:t>justo</w:t>
+      </w:r>
+      <w:proofErr w:type="spellEnd"/>
+      <w:r>
+        <w:rPr>
+          <w:rStyle w:val="fontstyle01"/>
+          <w:rFonts w:ascii="CMU Serif Roman" w:hAnsi="CMU Serif Roman" w:cs="CMU Serif Roman"/>
+        </w:rPr>
+        <w:t xml:space="preserve">, </w:t>
+      </w:r>
+      <w:proofErr w:type="spellStart"/>
+      <w:r>
+        <w:rPr>
+          <w:rStyle w:val="fontstyle01"/>
+          <w:rFonts w:ascii="CMU Serif Roman" w:hAnsi="CMU Serif Roman" w:cs="CMU Serif Roman"/>
+        </w:rPr>
+        <w:t>vehicula</w:t>
+      </w:r>
+      <w:proofErr w:type="spellEnd"/>
+      <w:r>
+        <w:rPr>
+          <w:rStyle w:val="fontstyle01"/>
+          <w:rFonts w:ascii="CMU Serif Roman" w:hAnsi="CMU Serif Roman" w:cs="CMU Serif Roman"/>
+        </w:rPr>
+        <w:t xml:space="preserve"> </w:t>
+      </w:r>
+      <w:proofErr w:type="spellStart"/>
+      <w:r>
+        <w:rPr>
+          <w:rStyle w:val="fontstyle01"/>
+          <w:rFonts w:ascii="CMU Serif Roman" w:hAnsi="CMU Serif Roman" w:cs="CMU Serif Roman"/>
+        </w:rPr>
+        <w:t>eget</w:t>
+      </w:r>
+      <w:proofErr w:type="spellEnd"/>
+      <w:r>
+        <w:rPr>
+          <w:rStyle w:val="fontstyle01"/>
+          <w:rFonts w:ascii="CMU Serif Roman" w:hAnsi="CMU Serif Roman" w:cs="CMU Serif Roman"/>
+        </w:rPr>
+        <w:t xml:space="preserve">, </w:t>
+      </w:r>
+      <w:proofErr w:type="spellStart"/>
+      <w:r>
+        <w:rPr>
+          <w:rStyle w:val="fontstyle01"/>
+          <w:rFonts w:ascii="CMU Serif Roman" w:hAnsi="CMU Serif Roman" w:cs="CMU Serif Roman"/>
+        </w:rPr>
+        <w:t>interdum</w:t>
+      </w:r>
+      <w:proofErr w:type="spellEnd"/>
+      <w:r>
+        <w:rPr>
+          <w:rStyle w:val="fontstyle01"/>
+          <w:rFonts w:ascii="CMU Serif Roman" w:hAnsi="CMU Serif Roman" w:cs="CMU Serif Roman"/>
+        </w:rPr>
+        <w:t xml:space="preserve"> id, </w:t>
+      </w:r>
+      <w:proofErr w:type="spellStart"/>
+      <w:r>
+        <w:rPr>
+          <w:rStyle w:val="fontstyle01"/>
+          <w:rFonts w:ascii="CMU Serif Roman" w:hAnsi="CMU Serif Roman" w:cs="CMU Serif Roman"/>
+        </w:rPr>
+        <w:t>facilisis</w:t>
+      </w:r>
+      <w:proofErr w:type="spellEnd"/>
+      <w:r>
+        <w:rPr>
+          <w:rStyle w:val="fontstyle01"/>
+          <w:rFonts w:ascii="CMU Serif Roman" w:hAnsi="CMU Serif Roman" w:cs="CMU Serif Roman"/>
+        </w:rPr>
+        <w:t xml:space="preserve"> et, </w:t>
+      </w:r>
+      <w:proofErr w:type="spellStart"/>
+      <w:r>
+        <w:rPr>
+          <w:rStyle w:val="fontstyle01"/>
+          <w:rFonts w:ascii="CMU Serif Roman" w:hAnsi="CMU Serif Roman" w:cs="CMU Serif Roman"/>
+        </w:rPr>
+        <w:t>nibh</w:t>
+      </w:r>
+      <w:proofErr w:type="spellEnd"/>
+      <w:r>
+        <w:rPr>
+          <w:rStyle w:val="fontstyle01"/>
+          <w:rFonts w:ascii="CMU Serif Roman" w:hAnsi="CMU Serif Roman" w:cs="CMU Serif Roman"/>
+        </w:rPr>
+        <w:t xml:space="preserve"> </w:t>
+      </w:r>
+      <w:proofErr w:type="spellStart"/>
+      <w:r>
+        <w:rPr>
+          <w:rStyle w:val="fontstyle01"/>
+          <w:rFonts w:ascii="CMU Serif Roman" w:hAnsi="CMU Serif Roman" w:cs="CMU Serif Roman"/>
+        </w:rPr>
+        <w:t>adsumes</w:t>
+      </w:r>
+      <w:proofErr w:type="spellEnd"/>
+      <w:r>
+        <w:rPr>
+          <w:rStyle w:val="fontstyle01"/>
+          <w:rFonts w:ascii="CMU Serif Roman" w:hAnsi="CMU Serif Roman" w:cs="CMU Serif Roman"/>
+        </w:rPr>
+        <w:t>.</w:t>
+      </w:r>
+      <w:r>
+        <w:rPr>
+          <w:rFonts w:ascii="CMU Serif Roman" w:hAnsi="CMU Serif Roman" w:cs="CMU Serif Roman"/>
+          <w:color w:val="000000"/>
+          <w:szCs w:val="20"/>
+        </w:rPr>
+        <w:br/>
+      </w:r>
+      <w:proofErr w:type="spellStart"/>
+      <w:r>
+        <w:rPr>
+          <w:rStyle w:val="fontstyle01"/>
+          <w:rFonts w:ascii="CMU Serif Roman" w:hAnsi="CMU Serif Roman" w:cs="CMU Serif Roman"/>
+        </w:rPr>
+        <w:t>Phasellus</w:t>
+      </w:r>
+      <w:proofErr w:type="spellEnd"/>
+      <w:r>
+        <w:rPr>
+          <w:rStyle w:val="fontstyle01"/>
+          <w:rFonts w:ascii="CMU Serif Roman" w:hAnsi="CMU Serif Roman" w:cs="CMU Serif Roman"/>
+        </w:rPr>
+        <w:t xml:space="preserve"> at </w:t>
+      </w:r>
+      <w:proofErr w:type="spellStart"/>
+      <w:r>
+        <w:rPr>
+          <w:rStyle w:val="fontstyle01"/>
+          <w:rFonts w:ascii="CMU Serif Roman" w:hAnsi="CMU Serif Roman" w:cs="CMU Serif Roman"/>
+        </w:rPr>
+        <w:t>purus</w:t>
+      </w:r>
+      <w:proofErr w:type="spellEnd"/>
+      <w:r>
+        <w:rPr>
+          <w:rStyle w:val="fontstyle01"/>
+          <w:rFonts w:ascii="CMU Serif Roman" w:hAnsi="CMU Serif Roman" w:cs="CMU Serif Roman"/>
+        </w:rPr>
+        <w:t xml:space="preserve"> et libero lacinia dictum. </w:t>
+      </w:r>
+      <w:proofErr w:type="spellStart"/>
+      <w:r>
+        <w:rPr>
+          <w:rStyle w:val="fontstyle01"/>
+          <w:rFonts w:ascii="CMU Serif Roman" w:hAnsi="CMU Serif Roman" w:cs="CMU Serif Roman"/>
+        </w:rPr>
+        <w:t>Fusce</w:t>
+      </w:r>
+      <w:proofErr w:type="spellEnd"/>
+      <w:r>
+        <w:rPr>
+          <w:rStyle w:val="fontstyle01"/>
+          <w:rFonts w:ascii="CMU Serif Roman" w:hAnsi="CMU Serif Roman" w:cs="CMU Serif Roman"/>
+        </w:rPr>
+        <w:t xml:space="preserve"> </w:t>
+      </w:r>
+      <w:proofErr w:type="spellStart"/>
+      <w:r>
+        <w:rPr>
+          <w:rStyle w:val="fontstyle01"/>
+          <w:rFonts w:ascii="CMU Serif Roman" w:hAnsi="CMU Serif Roman" w:cs="CMU Serif Roman"/>
+        </w:rPr>
+        <w:t>aliquet</w:t>
+      </w:r>
+      <w:proofErr w:type="spellEnd"/>
+      <w:r>
+        <w:rPr>
+          <w:rStyle w:val="fontstyle01"/>
+          <w:rFonts w:ascii="CMU Serif Roman" w:hAnsi="CMU Serif Roman" w:cs="CMU Serif Roman"/>
+        </w:rPr>
+        <w:t xml:space="preserve">. </w:t>
+      </w:r>
+      <w:proofErr w:type="spellStart"/>
+      <w:r>
+        <w:rPr>
+          <w:rStyle w:val="fontstyle01"/>
+          <w:rFonts w:ascii="CMU Serif Roman" w:hAnsi="CMU Serif Roman" w:cs="CMU Serif Roman"/>
+        </w:rPr>
         <w:t>Nulla</w:t>
       </w:r>
       <w:proofErr w:type="spellEnd"/>
@@ -4118,16 +4631,30 @@
         <w:rPr>
           <w:rStyle w:val="fontstyle01"/>
           <w:rFonts w:ascii="CMU Serif Roman" w:hAnsi="CMU Serif Roman" w:cs="CMU Serif Roman"/>
-          <w:lang w:val="pt-PT"/>
-        </w:rPr>
-        <w:t xml:space="preserve"> eu ante </w:t>
-      </w:r>
-      <w:proofErr w:type="spellStart"/>
-      <w:r>
-        <w:rPr>
-          <w:rStyle w:val="fontstyle01"/>
-          <w:rFonts w:ascii="CMU Serif Roman" w:hAnsi="CMU Serif Roman" w:cs="CMU Serif Roman"/>
-          <w:lang w:val="pt-PT"/>
+        </w:rPr>
+        <w:t xml:space="preserve"> </w:t>
+      </w:r>
+      <w:proofErr w:type="spellStart"/>
+      <w:r>
+        <w:rPr>
+          <w:rStyle w:val="fontstyle01"/>
+          <w:rFonts w:ascii="CMU Serif Roman" w:hAnsi="CMU Serif Roman" w:cs="CMU Serif Roman"/>
+        </w:rPr>
+        <w:t>eu</w:t>
+      </w:r>
+      <w:proofErr w:type="spellEnd"/>
+      <w:r>
+        <w:rPr>
+          <w:rStyle w:val="fontstyle01"/>
+          <w:rFonts w:ascii="CMU Serif Roman" w:hAnsi="CMU Serif Roman" w:cs="CMU Serif Roman"/>
+        </w:rPr>
+        <w:t xml:space="preserve"> ante </w:t>
+      </w:r>
+      <w:proofErr w:type="spellStart"/>
+      <w:r>
+        <w:rPr>
+          <w:rStyle w:val="fontstyle01"/>
+          <w:rFonts w:ascii="CMU Serif Roman" w:hAnsi="CMU Serif Roman" w:cs="CMU Serif Roman"/>
         </w:rPr>
         <w:t>placerat</w:t>
       </w:r>
@@ -4136,16 +4663,14 @@
         <w:rPr>
           <w:rStyle w:val="fontstyle01"/>
           <w:rFonts w:ascii="CMU Serif Roman" w:hAnsi="CMU Serif Roman" w:cs="CMU Serif Roman"/>
-          <w:lang w:val="pt-PT"/>
-        </w:rPr>
-        <w:t xml:space="preserve"> </w:t>
-      </w:r>
-      <w:proofErr w:type="spellStart"/>
-      <w:r>
-        <w:rPr>
-          <w:rStyle w:val="fontstyle01"/>
-          <w:rFonts w:ascii="CMU Serif Roman" w:hAnsi="CMU Serif Roman" w:cs="CMU Serif Roman"/>
-          <w:lang w:val="pt-PT"/>
+        </w:rPr>
+        <w:t xml:space="preserve"> </w:t>
+      </w:r>
+      <w:proofErr w:type="spellStart"/>
+      <w:r>
+        <w:rPr>
+          <w:rStyle w:val="fontstyle01"/>
+          <w:rFonts w:ascii="CMU Serif Roman" w:hAnsi="CMU Serif Roman" w:cs="CMU Serif Roman"/>
         </w:rPr>
         <w:t>leo</w:t>
       </w:r>
@@ -4154,45 +4679,8 @@
         <w:rPr>
           <w:rStyle w:val="fontstyle01"/>
           <w:rFonts w:ascii="CMU Serif Roman" w:hAnsi="CMU Serif Roman" w:cs="CMU Serif Roman"/>
-          <w:lang w:val="pt-PT"/>
-        </w:rPr>
-        <w:t xml:space="preserve"> </w:t>
-      </w:r>
-      <w:proofErr w:type="spellStart"/>
-      <w:r>
-        <w:rPr>
-          <w:rStyle w:val="fontstyle01"/>
-          <w:rFonts w:ascii="CMU Serif Roman" w:hAnsi="CMU Serif Roman" w:cs="CMU Serif Roman"/>
-          <w:lang w:val="pt-PT"/>
-        </w:rPr>
-        <w:t>semper</w:t>
-      </w:r>
-      <w:proofErr w:type="spellEnd"/>
-      <w:r>
-        <w:rPr>
-          <w:rStyle w:val="fontstyle01"/>
-          <w:rFonts w:ascii="CMU Serif Roman" w:hAnsi="CMU Serif Roman" w:cs="CMU Serif Roman"/>
-          <w:lang w:val="pt-PT"/>
-        </w:rPr>
-        <w:t xml:space="preserve"> </w:t>
-      </w:r>
-      <w:proofErr w:type="spellStart"/>
-      <w:r>
-        <w:rPr>
-          <w:rStyle w:val="fontstyle01"/>
-          <w:rFonts w:ascii="CMU Serif Roman" w:hAnsi="CMU Serif Roman" w:cs="CMU Serif Roman"/>
-          <w:lang w:val="pt-PT"/>
-        </w:rPr>
-        <w:t>dictum</w:t>
-      </w:r>
-      <w:proofErr w:type="spellEnd"/>
-      <w:r>
-        <w:rPr>
-          <w:rStyle w:val="fontstyle01"/>
-          <w:rFonts w:ascii="CMU Serif Roman" w:hAnsi="CMU Serif Roman" w:cs="CMU Serif Roman"/>
-          <w:lang w:val="pt-PT"/>
-        </w:rPr>
-        <w:t>.</w:t>
+        </w:rPr>
+        <w:t xml:space="preserve"> semper dictum.</w:t>
       </w:r>
     </w:p>
     <w:p>
@@ -4267,410 +4755,476 @@
         <w:rPr>
           <w:rStyle w:val="fontstyle01"/>
           <w:rFonts w:ascii="CMU Serif Roman" w:hAnsi="CMU Serif Roman" w:cs="CMU Serif Roman"/>
-          <w:lang w:val="pt-PT"/>
-        </w:rPr>
-      </w:pPr>
-      <w:proofErr w:type="spellStart"/>
-      <w:r>
-        <w:rPr>
-          <w:rStyle w:val="fontstyle01"/>
-          <w:rFonts w:ascii="CMU Serif Roman" w:hAnsi="CMU Serif Roman" w:cs="CMU Serif Roman"/>
-        </w:rPr>
-        <w:t>Vunc</w:t>
-      </w:r>
-      <w:proofErr w:type="spellEnd"/>
-      <w:r>
-        <w:rPr>
-          <w:rStyle w:val="fontstyle01"/>
-          <w:rFonts w:ascii="CMU Serif Roman" w:hAnsi="CMU Serif Roman" w:cs="CMU Serif Roman"/>
-        </w:rPr>
-        <w:t xml:space="preserve"> </w:t>
-      </w:r>
-      <w:proofErr w:type="spellStart"/>
-      <w:r>
-        <w:rPr>
-          <w:rStyle w:val="fontstyle01"/>
-          <w:rFonts w:ascii="CMU Serif Roman" w:hAnsi="CMU Serif Roman" w:cs="CMU Serif Roman"/>
-        </w:rPr>
-        <w:t>sed</w:t>
-      </w:r>
-      <w:proofErr w:type="spellEnd"/>
-      <w:r>
-        <w:rPr>
-          <w:rStyle w:val="fontstyle01"/>
-          <w:rFonts w:ascii="CMU Serif Roman" w:hAnsi="CMU Serif Roman" w:cs="CMU Serif Roman"/>
-        </w:rPr>
-        <w:t xml:space="preserve"> </w:t>
-      </w:r>
-      <w:proofErr w:type="spellStart"/>
-      <w:r>
-        <w:rPr>
-          <w:rStyle w:val="fontstyle01"/>
-          <w:rFonts w:ascii="CMU Serif Roman" w:hAnsi="CMU Serif Roman" w:cs="CMU Serif Roman"/>
-        </w:rPr>
-        <w:t>eede</w:t>
-      </w:r>
-      <w:proofErr w:type="spellEnd"/>
-      <w:r>
-        <w:rPr>
-          <w:rStyle w:val="fontstyle01"/>
-          <w:rFonts w:ascii="CMU Serif Roman" w:hAnsi="CMU Serif Roman" w:cs="CMU Serif Roman"/>
+          <w:lang w:val="pt-BR"/>
+        </w:rPr>
+      </w:pPr>
+      <w:r>
+        <w:rPr>
+          <w:rStyle w:val="fontstyle01"/>
+          <w:rFonts w:ascii="CMU Serif Roman" w:hAnsi="CMU Serif Roman" w:cs="CMU Serif Roman"/>
+          <w:lang w:val="pt-BR"/>
+        </w:rPr>
+        <w:t xml:space="preserve">Uma vez que o </w:t>
+      </w:r>
+      <w:proofErr w:type="spellStart"/>
+      <w:r>
+        <w:rPr>
+          <w:rStyle w:val="fontstyle01"/>
+          <w:rFonts w:ascii="CMU Serif Roman" w:hAnsi="CMU Serif Roman" w:cs="CMU Serif Roman"/>
+          <w:i/>
+          <w:lang w:val="pt-BR"/>
+        </w:rPr>
+        <w:t>dataset</w:t>
+      </w:r>
+      <w:proofErr w:type="spellEnd"/>
+      <w:r>
+        <w:rPr>
+          <w:rStyle w:val="fontstyle01"/>
+          <w:rFonts w:ascii="CMU Serif Roman" w:hAnsi="CMU Serif Roman" w:cs="CMU Serif Roman"/>
+          <w:lang w:val="pt-BR"/>
+        </w:rPr>
+        <w:t xml:space="preserve"> apresenta </w:t>
+      </w:r>
+      <w:r>
+        <w:rPr>
+          <w:rStyle w:val="fontstyle01"/>
+          <w:rFonts w:ascii="CMU Serif Roman" w:hAnsi="CMU Serif Roman" w:cs="CMU Serif Roman"/>
+          <w:lang w:val="pt-BR"/>
+        </w:rPr>
+        <w:t xml:space="preserve">cerca de 99% de linhas com </w:t>
+      </w:r>
+      <w:proofErr w:type="spellStart"/>
+      <w:r>
+        <w:rPr>
+          <w:rStyle w:val="fontstyle01"/>
+          <w:rFonts w:ascii="CMU Serif Roman" w:hAnsi="CMU Serif Roman" w:cs="CMU Serif Roman"/>
+          <w:i/>
+          <w:lang w:val="pt-BR"/>
+        </w:rPr>
+        <w:t>missing</w:t>
+      </w:r>
+      <w:proofErr w:type="spellEnd"/>
+      <w:r>
+        <w:rPr>
+          <w:rStyle w:val="fontstyle01"/>
+          <w:rFonts w:ascii="CMU Serif Roman" w:hAnsi="CMU Serif Roman" w:cs="CMU Serif Roman"/>
+          <w:i/>
+          <w:lang w:val="pt-BR"/>
+        </w:rPr>
+        <w:t xml:space="preserve"> </w:t>
+      </w:r>
+      <w:proofErr w:type="spellStart"/>
+      <w:r>
+        <w:rPr>
+          <w:rStyle w:val="fontstyle01"/>
+          <w:rFonts w:ascii="CMU Serif Roman" w:hAnsi="CMU Serif Roman" w:cs="CMU Serif Roman"/>
+          <w:i/>
+          <w:lang w:val="pt-BR"/>
+        </w:rPr>
+        <w:t>values</w:t>
+      </w:r>
+      <w:proofErr w:type="spellEnd"/>
+      <w:r>
+        <w:rPr>
+          <w:rStyle w:val="fontstyle01"/>
+          <w:rFonts w:ascii="CMU Serif Roman" w:hAnsi="CMU Serif Roman" w:cs="CMU Serif Roman"/>
+          <w:lang w:val="pt-BR"/>
+        </w:rPr>
+        <w:t xml:space="preserve"> não foi </w:t>
+      </w:r>
+      <w:r>
+        <w:rPr>
+          <w:rStyle w:val="fontstyle01"/>
+          <w:rFonts w:ascii="CMU Serif Roman" w:hAnsi="CMU Serif Roman" w:cs="CMU Serif Roman"/>
+          <w:lang w:val="pt-BR"/>
+        </w:rPr>
+        <w:t xml:space="preserve">considerada a remoção de todas estas </w:t>
+      </w:r>
+      <w:r>
+        <w:rPr>
+          <w:rStyle w:val="fontstyle01"/>
+          <w:rFonts w:ascii="CMU Serif Roman" w:hAnsi="CMU Serif Roman" w:cs="CMU Serif Roman"/>
+          <w:lang w:val="pt-BR"/>
+        </w:rPr>
+        <w:t xml:space="preserve">linhas. Optou-se então por testar a sua substituição utilizando diferentes métodos (substituição por zero, média, moda, mediana) e para cada classificador foi escolhido o método que obteve melhores resultados. Decidiu-se, no entanto, remover as linhas e colunas que apresentassem mais de 90% de </w:t>
+      </w:r>
+      <w:proofErr w:type="spellStart"/>
+      <w:r>
+        <w:rPr>
+          <w:rStyle w:val="fontstyle01"/>
+          <w:rFonts w:ascii="CMU Serif Roman" w:hAnsi="CMU Serif Roman" w:cs="CMU Serif Roman"/>
+          <w:i/>
+          <w:lang w:val="pt-BR"/>
+        </w:rPr>
+        <w:t>missing</w:t>
+      </w:r>
+      <w:proofErr w:type="spellEnd"/>
+      <w:r>
+        <w:rPr>
+          <w:rStyle w:val="fontstyle01"/>
+          <w:rFonts w:ascii="CMU Serif Roman" w:hAnsi="CMU Serif Roman" w:cs="CMU Serif Roman"/>
+          <w:i/>
+          <w:lang w:val="pt-BR"/>
+        </w:rPr>
+        <w:t xml:space="preserve"> </w:t>
+      </w:r>
+      <w:proofErr w:type="spellStart"/>
+      <w:r>
+        <w:rPr>
+          <w:rStyle w:val="fontstyle01"/>
+          <w:rFonts w:ascii="CMU Serif Roman" w:hAnsi="CMU Serif Roman" w:cs="CMU Serif Roman"/>
+          <w:i/>
+          <w:lang w:val="pt-BR"/>
+        </w:rPr>
+        <w:t>values</w:t>
+      </w:r>
+      <w:proofErr w:type="spellEnd"/>
+      <w:r>
+        <w:rPr>
+          <w:rStyle w:val="fontstyle01"/>
+          <w:rFonts w:ascii="CMU Serif Roman" w:hAnsi="CMU Serif Roman" w:cs="CMU Serif Roman"/>
+          <w:lang w:val="pt-BR"/>
+        </w:rPr>
+        <w:t>.</w:t>
+      </w:r>
+    </w:p>
+    <w:p>
+      <w:pPr>
+        <w:pStyle w:val="SPIEbodytext"/>
+        <w:rPr>
+          <w:rStyle w:val="fontstyle01"/>
+          <w:rFonts w:ascii="CMU Serif Roman" w:hAnsi="CMU Serif Roman" w:cs="CMU Serif Roman"/>
+          <w:lang w:val="pt-BR"/>
+        </w:rPr>
+      </w:pPr>
+      <w:r>
+        <w:rPr>
+          <w:rStyle w:val="fontstyle01"/>
+          <w:rFonts w:ascii="CMU Serif Roman" w:hAnsi="CMU Serif Roman" w:cs="CMU Serif Roman"/>
+          <w:lang w:val="pt-BR"/>
+        </w:rPr>
+        <w:t xml:space="preserve">Após a análise do desvio padrão de cada um dos atributos eliminou-se a coluna </w:t>
+      </w:r>
+      <w:r>
+        <w:rPr>
+          <w:rStyle w:val="fontstyle01"/>
+          <w:rFonts w:ascii="CMU Serif Roman" w:hAnsi="CMU Serif Roman" w:cs="CMU Serif Roman"/>
+          <w:i/>
+          <w:lang w:val="pt-BR"/>
+        </w:rPr>
+        <w:t>cd_000</w:t>
+      </w:r>
+      <w:r>
+        <w:rPr>
+          <w:rStyle w:val="fontstyle01"/>
+          <w:rFonts w:ascii="CMU Serif Roman" w:hAnsi="CMU Serif Roman" w:cs="CMU Serif Roman"/>
+          <w:lang w:val="pt-BR"/>
+        </w:rPr>
+        <w:t xml:space="preserve">, pois apresentava um desvio padrão de 0 (tomava sempre o mesmo valor), não acrescentado informação </w:t>
+      </w:r>
+      <w:r>
+        <w:rPr>
+          <w:rStyle w:val="fontstyle01"/>
+          <w:rFonts w:ascii="CMU Serif Roman" w:hAnsi="CMU Serif Roman" w:cs="CMU Serif Roman"/>
+          <w:lang w:val="pt-BR"/>
+        </w:rPr>
+        <w:t>pertinente</w:t>
+      </w:r>
+      <w:r>
+        <w:rPr>
+          <w:rStyle w:val="fontstyle01"/>
+          <w:rFonts w:ascii="CMU Serif Roman" w:hAnsi="CMU Serif Roman" w:cs="CMU Serif Roman"/>
+          <w:lang w:val="pt-BR"/>
+        </w:rPr>
+        <w:t xml:space="preserve"> para o contexto do problema. </w:t>
+      </w:r>
+      <w:r>
+        <w:rPr>
+          <w:rStyle w:val="fontstyle01"/>
+          <w:rFonts w:ascii="CMU Serif Roman" w:hAnsi="CMU Serif Roman" w:cs="CMU Serif Roman"/>
+          <w:lang w:val="pt-BR"/>
+        </w:rPr>
+        <w:t xml:space="preserve">Com o objetivo de reduzir a dimensionalidade dos atributos foi feita ainda uma análise utilizando o </w:t>
+      </w:r>
+      <w:r>
+        <w:rPr>
+          <w:rStyle w:val="fontstyle01"/>
+          <w:rFonts w:ascii="CMU Serif Roman" w:hAnsi="CMU Serif Roman" w:cs="CMU Serif Roman"/>
+          <w:i/>
+          <w:lang w:val="pt-BR"/>
+        </w:rPr>
+        <w:t>Coeficiente de Correlação de Pearson</w:t>
+      </w:r>
+      <w:r>
+        <w:rPr>
+          <w:rStyle w:val="fontstyle01"/>
+          <w:rFonts w:ascii="CMU Serif Roman" w:hAnsi="CMU Serif Roman" w:cs="CMU Serif Roman"/>
+          <w:lang w:val="pt-BR"/>
+        </w:rPr>
+        <w:t xml:space="preserve"> e descobriram-se 4 grupos de atributos que apresentavam uma correlação linear entre si. Foi então utilizado o </w:t>
+      </w:r>
+      <w:r>
+        <w:rPr>
+          <w:rStyle w:val="fontstyle01"/>
+          <w:rFonts w:ascii="CMU Serif Roman" w:hAnsi="CMU Serif Roman" w:cs="CMU Serif Roman"/>
+          <w:i/>
+          <w:lang w:val="pt-BR"/>
+        </w:rPr>
+        <w:t>PCA</w:t>
+      </w:r>
+      <w:r>
+        <w:rPr>
+          <w:rStyle w:val="fontstyle01"/>
+          <w:rFonts w:ascii="CMU Serif Roman" w:hAnsi="CMU Serif Roman" w:cs="CMU Serif Roman"/>
+          <w:lang w:val="pt-BR"/>
+        </w:rPr>
+        <w:t xml:space="preserve"> para reduzir cada um destes grupos em apenas um.</w:t>
+      </w:r>
+    </w:p>
+    <w:p>
+      <w:pPr>
+        <w:pStyle w:val="SPIEbodytext"/>
+        <w:rPr>
+          <w:rStyle w:val="fontstyle01"/>
+          <w:rFonts w:ascii="CMU Serif Roman" w:hAnsi="CMU Serif Roman" w:cs="CMU Serif Roman"/>
+          <w:lang w:val="pt-BR"/>
+        </w:rPr>
+      </w:pPr>
+      <w:r>
+        <w:rPr>
+          <w:rStyle w:val="fontstyle01"/>
+          <w:rFonts w:ascii="CMU Serif Roman" w:hAnsi="CMU Serif Roman" w:cs="CMU Serif Roman"/>
+          <w:lang w:val="pt-BR"/>
+        </w:rPr>
+        <w:t xml:space="preserve">Para a execução do classificador </w:t>
+      </w:r>
+      <w:r>
+        <w:rPr>
+          <w:rStyle w:val="fontstyle01"/>
+          <w:rFonts w:ascii="CMU Serif Roman" w:hAnsi="CMU Serif Roman" w:cs="CMU Serif Roman"/>
+          <w:i/>
+          <w:lang w:val="pt-BR"/>
+        </w:rPr>
+        <w:t>KNN</w:t>
+      </w:r>
+      <w:r>
+        <w:rPr>
+          <w:rStyle w:val="fontstyle01"/>
+          <w:rFonts w:ascii="CMU Serif Roman" w:hAnsi="CMU Serif Roman" w:cs="CMU Serif Roman"/>
+          <w:lang w:val="pt-BR"/>
+        </w:rPr>
+        <w:t xml:space="preserve"> </w:t>
+      </w:r>
+      <w:r>
+        <w:rPr>
+          <w:rStyle w:val="fontstyle01"/>
+          <w:rFonts w:ascii="CMU Serif Roman" w:hAnsi="CMU Serif Roman" w:cs="CMU Serif Roman"/>
+          <w:lang w:val="pt-BR"/>
+        </w:rPr>
+        <w:t xml:space="preserve">procedeu-se à normalização dos atributos com vista a reduzir o impacto das diferentes escalas de atributos sobre a distância calculada para os </w:t>
+      </w:r>
+      <w:r>
+        <w:rPr>
+          <w:rStyle w:val="fontstyle01"/>
+          <w:rFonts w:ascii="CMU Serif Roman" w:hAnsi="CMU Serif Roman" w:cs="CMU Serif Roman"/>
+          <w:i/>
+          <w:lang w:val="pt-BR"/>
+        </w:rPr>
+        <w:t>vizinhos</w:t>
+      </w:r>
+      <w:r>
+        <w:rPr>
+          <w:rStyle w:val="fontstyle01"/>
+          <w:rFonts w:ascii="CMU Serif Roman" w:hAnsi="CMU Serif Roman" w:cs="CMU Serif Roman"/>
+          <w:lang w:val="pt-BR"/>
         </w:rPr>
         <w:t xml:space="preserve">. </w:t>
       </w:r>
-      <w:proofErr w:type="spellStart"/>
-      <w:r>
-        <w:rPr>
-          <w:rStyle w:val="fontstyle01"/>
-          <w:rFonts w:ascii="CMU Serif Roman" w:hAnsi="CMU Serif Roman" w:cs="CMU Serif Roman"/>
-        </w:rPr>
-        <w:t>Praesent</w:t>
-      </w:r>
-      <w:proofErr w:type="spellEnd"/>
-      <w:r>
-        <w:rPr>
-          <w:rStyle w:val="fontstyle01"/>
-          <w:rFonts w:ascii="CMU Serif Roman" w:hAnsi="CMU Serif Roman" w:cs="CMU Serif Roman"/>
-        </w:rPr>
-        <w:t xml:space="preserve"> vitae </w:t>
-      </w:r>
-      <w:proofErr w:type="spellStart"/>
-      <w:r>
-        <w:rPr>
-          <w:rStyle w:val="fontstyle01"/>
-          <w:rFonts w:ascii="CMU Serif Roman" w:hAnsi="CMU Serif Roman" w:cs="CMU Serif Roman"/>
-        </w:rPr>
-        <w:t>lectus</w:t>
-      </w:r>
-      <w:proofErr w:type="spellEnd"/>
-      <w:r>
-        <w:rPr>
-          <w:rStyle w:val="fontstyle01"/>
-          <w:rFonts w:ascii="CMU Serif Roman" w:hAnsi="CMU Serif Roman" w:cs="CMU Serif Roman"/>
-        </w:rPr>
-        <w:t xml:space="preserve">. </w:t>
-      </w:r>
-      <w:proofErr w:type="spellStart"/>
-      <w:r>
-        <w:rPr>
-          <w:rStyle w:val="fontstyle01"/>
-          <w:rFonts w:ascii="CMU Serif Roman" w:hAnsi="CMU Serif Roman" w:cs="CMU Serif Roman"/>
-        </w:rPr>
-        <w:t>Praesent</w:t>
-      </w:r>
-      <w:proofErr w:type="spellEnd"/>
-      <w:r>
-        <w:rPr>
-          <w:rStyle w:val="fontstyle01"/>
-          <w:rFonts w:ascii="CMU Serif Roman" w:hAnsi="CMU Serif Roman" w:cs="CMU Serif Roman"/>
-        </w:rPr>
-        <w:t xml:space="preserve"> </w:t>
-      </w:r>
-      <w:proofErr w:type="spellStart"/>
-      <w:r>
-        <w:rPr>
-          <w:rStyle w:val="fontstyle01"/>
-          <w:rFonts w:ascii="CMU Serif Roman" w:hAnsi="CMU Serif Roman" w:cs="CMU Serif Roman"/>
-        </w:rPr>
-        <w:t>neque</w:t>
-      </w:r>
-      <w:proofErr w:type="spellEnd"/>
-      <w:r>
-        <w:rPr>
-          <w:rStyle w:val="fontstyle01"/>
-          <w:rFonts w:ascii="CMU Serif Roman" w:hAnsi="CMU Serif Roman" w:cs="CMU Serif Roman"/>
-        </w:rPr>
-        <w:t xml:space="preserve"> </w:t>
-      </w:r>
-      <w:proofErr w:type="spellStart"/>
-      <w:r>
-        <w:rPr>
-          <w:rStyle w:val="fontstyle01"/>
-          <w:rFonts w:ascii="CMU Serif Roman" w:hAnsi="CMU Serif Roman" w:cs="CMU Serif Roman"/>
-        </w:rPr>
-        <w:t>justo</w:t>
-      </w:r>
-      <w:proofErr w:type="spellEnd"/>
-      <w:r>
-        <w:rPr>
-          <w:rStyle w:val="fontstyle01"/>
-          <w:rFonts w:ascii="CMU Serif Roman" w:hAnsi="CMU Serif Roman" w:cs="CMU Serif Roman"/>
-        </w:rPr>
-        <w:t xml:space="preserve">, </w:t>
-      </w:r>
-      <w:proofErr w:type="spellStart"/>
-      <w:r>
-        <w:rPr>
-          <w:rStyle w:val="fontstyle01"/>
-          <w:rFonts w:ascii="CMU Serif Roman" w:hAnsi="CMU Serif Roman" w:cs="CMU Serif Roman"/>
-        </w:rPr>
-        <w:t>vehicula</w:t>
-      </w:r>
-      <w:proofErr w:type="spellEnd"/>
-      <w:r>
-        <w:rPr>
-          <w:rStyle w:val="fontstyle01"/>
-          <w:rFonts w:ascii="CMU Serif Roman" w:hAnsi="CMU Serif Roman" w:cs="CMU Serif Roman"/>
-        </w:rPr>
-        <w:t xml:space="preserve"> </w:t>
-      </w:r>
-      <w:proofErr w:type="spellStart"/>
-      <w:r>
-        <w:rPr>
-          <w:rStyle w:val="fontstyle01"/>
-          <w:rFonts w:ascii="CMU Serif Roman" w:hAnsi="CMU Serif Roman" w:cs="CMU Serif Roman"/>
-        </w:rPr>
-        <w:t>eget</w:t>
-      </w:r>
-      <w:proofErr w:type="spellEnd"/>
-      <w:r>
-        <w:rPr>
-          <w:rStyle w:val="fontstyle01"/>
-          <w:rFonts w:ascii="CMU Serif Roman" w:hAnsi="CMU Serif Roman" w:cs="CMU Serif Roman"/>
-        </w:rPr>
-        <w:t xml:space="preserve">, </w:t>
-      </w:r>
-      <w:proofErr w:type="spellStart"/>
-      <w:r>
-        <w:rPr>
-          <w:rStyle w:val="fontstyle01"/>
-          <w:rFonts w:ascii="CMU Serif Roman" w:hAnsi="CMU Serif Roman" w:cs="CMU Serif Roman"/>
-        </w:rPr>
-        <w:t>interdum</w:t>
-      </w:r>
-      <w:proofErr w:type="spellEnd"/>
-      <w:r>
-        <w:rPr>
-          <w:rStyle w:val="fontstyle01"/>
-          <w:rFonts w:ascii="CMU Serif Roman" w:hAnsi="CMU Serif Roman" w:cs="CMU Serif Roman"/>
-        </w:rPr>
-        <w:t xml:space="preserve"> id, </w:t>
-      </w:r>
-      <w:proofErr w:type="spellStart"/>
-      <w:r>
-        <w:rPr>
-          <w:rStyle w:val="fontstyle01"/>
-          <w:rFonts w:ascii="CMU Serif Roman" w:hAnsi="CMU Serif Roman" w:cs="CMU Serif Roman"/>
-        </w:rPr>
-        <w:t>facilisis</w:t>
-      </w:r>
-      <w:proofErr w:type="spellEnd"/>
-      <w:r>
-        <w:rPr>
-          <w:rStyle w:val="fontstyle01"/>
-          <w:rFonts w:ascii="CMU Serif Roman" w:hAnsi="CMU Serif Roman" w:cs="CMU Serif Roman"/>
-        </w:rPr>
-        <w:t xml:space="preserve"> et, </w:t>
-      </w:r>
-      <w:proofErr w:type="spellStart"/>
-      <w:r>
-        <w:rPr>
-          <w:rStyle w:val="fontstyle01"/>
-          <w:rFonts w:ascii="CMU Serif Roman" w:hAnsi="CMU Serif Roman" w:cs="CMU Serif Roman"/>
-        </w:rPr>
-        <w:t>nibh</w:t>
-      </w:r>
-      <w:proofErr w:type="spellEnd"/>
-      <w:r>
-        <w:rPr>
-          <w:rStyle w:val="fontstyle01"/>
-          <w:rFonts w:ascii="CMU Serif Roman" w:hAnsi="CMU Serif Roman" w:cs="CMU Serif Roman"/>
-        </w:rPr>
-        <w:t xml:space="preserve"> </w:t>
-      </w:r>
-      <w:proofErr w:type="spellStart"/>
-      <w:r>
-        <w:rPr>
-          <w:rStyle w:val="fontstyle01"/>
-          <w:rFonts w:ascii="CMU Serif Roman" w:hAnsi="CMU Serif Roman" w:cs="CMU Serif Roman"/>
-        </w:rPr>
-        <w:t>adsumes</w:t>
-      </w:r>
-      <w:proofErr w:type="spellEnd"/>
-      <w:r>
-        <w:rPr>
-          <w:rStyle w:val="fontstyle01"/>
-          <w:rFonts w:ascii="CMU Serif Roman" w:hAnsi="CMU Serif Roman" w:cs="CMU Serif Roman"/>
-        </w:rPr>
-        <w:t>.</w:t>
-      </w:r>
-      <w:r>
+    </w:p>
+    <w:p>
+      <w:pPr>
+        <w:pStyle w:val="SPIEbodytext"/>
+        <w:rPr>
+          <w:rStyle w:val="fontstyle01"/>
+          <w:rFonts w:ascii="CMU Serif Roman" w:hAnsi="CMU Serif Roman" w:cs="CMU Serif Roman"/>
+          <w:lang w:val="pt-BR"/>
+        </w:rPr>
+      </w:pPr>
+      <w:r>
+        <w:rPr>
+          <w:rStyle w:val="fontstyle01"/>
+          <w:rFonts w:ascii="CMU Serif Roman" w:hAnsi="CMU Serif Roman" w:cs="CMU Serif Roman"/>
+          <w:lang w:val="pt-BR"/>
+        </w:rPr>
+        <w:t xml:space="preserve">Foi testada a remoção de </w:t>
+      </w:r>
+      <w:proofErr w:type="spellStart"/>
+      <w:r>
+        <w:rPr>
+          <w:rStyle w:val="fontstyle01"/>
+          <w:rFonts w:ascii="CMU Serif Roman" w:hAnsi="CMU Serif Roman" w:cs="CMU Serif Roman"/>
+          <w:i/>
+          <w:lang w:val="pt-BR"/>
+        </w:rPr>
+        <w:t>outliers</w:t>
+      </w:r>
+      <w:proofErr w:type="spellEnd"/>
+      <w:r>
+        <w:rPr>
+          <w:rStyle w:val="fontstyle01"/>
+          <w:rFonts w:ascii="CMU Serif Roman" w:hAnsi="CMU Serif Roman" w:cs="CMU Serif Roman"/>
+          <w:lang w:val="pt-BR"/>
+        </w:rPr>
+        <w:t xml:space="preserve"> utilizando o método de </w:t>
+      </w:r>
+      <w:r>
+        <w:rPr>
+          <w:rStyle w:val="fontstyle01"/>
+          <w:rFonts w:ascii="CMU Serif Roman" w:hAnsi="CMU Serif Roman" w:cs="CMU Serif Roman"/>
+          <w:i/>
+          <w:lang w:val="pt-BR"/>
+        </w:rPr>
+        <w:t>IQR</w:t>
+      </w:r>
+      <w:r>
+        <w:rPr>
+          <w:rStyle w:val="fontstyle01"/>
+          <w:rFonts w:ascii="CMU Serif Roman" w:hAnsi="CMU Serif Roman" w:cs="CMU Serif Roman"/>
+          <w:lang w:val="pt-BR"/>
+        </w:rPr>
+        <w:t xml:space="preserve"> e verificou-se que os resultados da classificação pioravam. Após uma reflexão acerca da pioria dos resultados aquando da remoção dos </w:t>
+      </w:r>
+      <w:proofErr w:type="spellStart"/>
+      <w:r>
+        <w:rPr>
+          <w:rStyle w:val="fontstyle01"/>
+          <w:rFonts w:ascii="CMU Serif Roman" w:hAnsi="CMU Serif Roman" w:cs="CMU Serif Roman"/>
+          <w:i/>
+          <w:lang w:val="pt-BR"/>
+        </w:rPr>
+        <w:t>outliers</w:t>
+      </w:r>
+      <w:proofErr w:type="spellEnd"/>
+      <w:r>
+        <w:rPr>
+          <w:rStyle w:val="fontstyle01"/>
+          <w:rFonts w:ascii="CMU Serif Roman" w:hAnsi="CMU Serif Roman" w:cs="CMU Serif Roman"/>
+          <w:i/>
+          <w:lang w:val="pt-BR"/>
+        </w:rPr>
+        <w:t>,</w:t>
+      </w:r>
+      <w:r>
+        <w:rPr>
+          <w:rStyle w:val="fontstyle01"/>
+          <w:rFonts w:ascii="CMU Serif Roman" w:hAnsi="CMU Serif Roman" w:cs="CMU Serif Roman"/>
+          <w:lang w:val="pt-BR"/>
+        </w:rPr>
+        <w:t xml:space="preserve"> chegou-se à conclusão que os mesmos são bastante importantes devido à natureza do problema. Uma vez que se pretende analisar a presença de avarias, os atributos que apresentem valores “fora do normal” (</w:t>
+      </w:r>
+      <w:proofErr w:type="spellStart"/>
+      <w:r>
+        <w:rPr>
+          <w:rStyle w:val="fontstyle01"/>
+          <w:rFonts w:ascii="CMU Serif Roman" w:hAnsi="CMU Serif Roman" w:cs="CMU Serif Roman"/>
+          <w:i/>
+          <w:lang w:val="pt-BR"/>
+        </w:rPr>
+        <w:t>outliers</w:t>
+      </w:r>
+      <w:proofErr w:type="spellEnd"/>
+      <w:r>
+        <w:rPr>
+          <w:rStyle w:val="fontstyle01"/>
+          <w:rFonts w:ascii="CMU Serif Roman" w:hAnsi="CMU Serif Roman" w:cs="CMU Serif Roman"/>
+          <w:i/>
+          <w:lang w:val="pt-BR"/>
+        </w:rPr>
+        <w:t>)</w:t>
+      </w:r>
+      <w:r>
+        <w:rPr>
+          <w:rStyle w:val="fontstyle01"/>
+          <w:rFonts w:ascii="CMU Serif Roman" w:hAnsi="CMU Serif Roman" w:cs="CMU Serif Roman"/>
+          <w:lang w:val="pt-BR"/>
+        </w:rPr>
+        <w:t xml:space="preserve"> são essenciais </w:t>
+      </w:r>
+      <w:r>
+        <w:rPr>
+          <w:rStyle w:val="fontstyle01"/>
+          <w:rFonts w:ascii="CMU Serif Roman" w:hAnsi="CMU Serif Roman" w:cs="CMU Serif Roman"/>
+          <w:lang w:val="pt-BR"/>
+        </w:rPr>
+        <w:lastRenderedPageBreak/>
+        <w:t xml:space="preserve">para realizar tal previsão. Também não foram removidos valores potencialmente incorretos, pois todos os atributos estão </w:t>
+      </w:r>
+      <w:proofErr w:type="spellStart"/>
+      <w:r>
+        <w:rPr>
+          <w:rStyle w:val="fontstyle01"/>
+          <w:rFonts w:ascii="CMU Serif Roman" w:hAnsi="CMU Serif Roman" w:cs="CMU Serif Roman"/>
+          <w:lang w:val="pt-BR"/>
+        </w:rPr>
+        <w:t>anonimizados</w:t>
+      </w:r>
+      <w:proofErr w:type="spellEnd"/>
+      <w:r>
+        <w:rPr>
+          <w:rStyle w:val="fontstyle01"/>
+          <w:rFonts w:ascii="CMU Serif Roman" w:hAnsi="CMU Serif Roman" w:cs="CMU Serif Roman"/>
+          <w:lang w:val="pt-BR"/>
+        </w:rPr>
+        <w:t xml:space="preserve"> e é impossível saber</w:t>
+      </w:r>
+      <w:bookmarkStart w:id="8" w:name="_GoBack"/>
+      <w:bookmarkEnd w:id="8"/>
+      <w:r>
+        <w:rPr>
+          <w:rStyle w:val="fontstyle01"/>
+          <w:rFonts w:ascii="CMU Serif Roman" w:hAnsi="CMU Serif Roman" w:cs="CMU Serif Roman"/>
+          <w:lang w:val="pt-BR"/>
+        </w:rPr>
+        <w:t xml:space="preserve"> quais os valores que cada atributo poderia tomar.</w:t>
+      </w:r>
+    </w:p>
+    <w:p>
+      <w:pPr>
+        <w:pStyle w:val="SPIEbodytext"/>
         <w:rPr>
           <w:rFonts w:ascii="CMU Serif Roman" w:hAnsi="CMU Serif Roman" w:cs="CMU Serif Roman"/>
           <w:color w:val="000000"/>
           <w:szCs w:val="20"/>
-        </w:rPr>
-        <w:br/>
-      </w:r>
-      <w:proofErr w:type="spellStart"/>
-      <w:r>
-        <w:rPr>
-          <w:rStyle w:val="fontstyle01"/>
-          <w:rFonts w:ascii="CMU Serif Roman" w:hAnsi="CMU Serif Roman" w:cs="CMU Serif Roman"/>
-        </w:rPr>
-        <w:t>Phasellus</w:t>
-      </w:r>
-      <w:proofErr w:type="spellEnd"/>
-      <w:r>
-        <w:rPr>
-          <w:rStyle w:val="fontstyle01"/>
-          <w:rFonts w:ascii="CMU Serif Roman" w:hAnsi="CMU Serif Roman" w:cs="CMU Serif Roman"/>
-        </w:rPr>
-        <w:t xml:space="preserve"> at </w:t>
-      </w:r>
-      <w:proofErr w:type="spellStart"/>
-      <w:r>
-        <w:rPr>
-          <w:rStyle w:val="fontstyle01"/>
-          <w:rFonts w:ascii="CMU Serif Roman" w:hAnsi="CMU Serif Roman" w:cs="CMU Serif Roman"/>
-        </w:rPr>
-        <w:t>purus</w:t>
-      </w:r>
-      <w:proofErr w:type="spellEnd"/>
-      <w:r>
-        <w:rPr>
-          <w:rStyle w:val="fontstyle01"/>
-          <w:rFonts w:ascii="CMU Serif Roman" w:hAnsi="CMU Serif Roman" w:cs="CMU Serif Roman"/>
-        </w:rPr>
-        <w:t xml:space="preserve"> et libero lacinia dictum. </w:t>
-      </w:r>
-      <w:proofErr w:type="spellStart"/>
-      <w:r>
-        <w:rPr>
-          <w:rStyle w:val="fontstyle01"/>
-          <w:rFonts w:ascii="CMU Serif Roman" w:hAnsi="CMU Serif Roman" w:cs="CMU Serif Roman"/>
-          <w:lang w:val="en-GB"/>
-        </w:rPr>
-        <w:t>Fusce</w:t>
-      </w:r>
-      <w:proofErr w:type="spellEnd"/>
-      <w:r>
-        <w:rPr>
-          <w:rStyle w:val="fontstyle01"/>
-          <w:rFonts w:ascii="CMU Serif Roman" w:hAnsi="CMU Serif Roman" w:cs="CMU Serif Roman"/>
-          <w:lang w:val="en-GB"/>
-        </w:rPr>
-        <w:t xml:space="preserve"> </w:t>
-      </w:r>
-      <w:proofErr w:type="spellStart"/>
-      <w:r>
-        <w:rPr>
-          <w:rStyle w:val="fontstyle01"/>
-          <w:rFonts w:ascii="CMU Serif Roman" w:hAnsi="CMU Serif Roman" w:cs="CMU Serif Roman"/>
-          <w:lang w:val="en-GB"/>
-        </w:rPr>
-        <w:t>aliquet</w:t>
-      </w:r>
-      <w:proofErr w:type="spellEnd"/>
-      <w:r>
-        <w:rPr>
-          <w:rStyle w:val="fontstyle01"/>
-          <w:rFonts w:ascii="CMU Serif Roman" w:hAnsi="CMU Serif Roman" w:cs="CMU Serif Roman"/>
-          <w:lang w:val="en-GB"/>
-        </w:rPr>
-        <w:t xml:space="preserve">. </w:t>
-      </w:r>
-      <w:proofErr w:type="spellStart"/>
-      <w:r>
-        <w:rPr>
-          <w:rStyle w:val="fontstyle01"/>
-          <w:rFonts w:ascii="CMU Serif Roman" w:hAnsi="CMU Serif Roman" w:cs="CMU Serif Roman"/>
-          <w:lang w:val="pt-PT"/>
-        </w:rPr>
-        <w:t>Nulla</w:t>
-      </w:r>
-      <w:proofErr w:type="spellEnd"/>
-      <w:r>
-        <w:rPr>
-          <w:rStyle w:val="fontstyle01"/>
-          <w:rFonts w:ascii="CMU Serif Roman" w:hAnsi="CMU Serif Roman" w:cs="CMU Serif Roman"/>
-          <w:lang w:val="pt-PT"/>
-        </w:rPr>
-        <w:t xml:space="preserve"> eu ante </w:t>
-      </w:r>
-      <w:proofErr w:type="spellStart"/>
-      <w:r>
-        <w:rPr>
-          <w:rStyle w:val="fontstyle01"/>
-          <w:rFonts w:ascii="CMU Serif Roman" w:hAnsi="CMU Serif Roman" w:cs="CMU Serif Roman"/>
-          <w:lang w:val="pt-PT"/>
-        </w:rPr>
-        <w:t>placerat</w:t>
-      </w:r>
-      <w:proofErr w:type="spellEnd"/>
-      <w:r>
-        <w:rPr>
-          <w:rStyle w:val="fontstyle01"/>
-          <w:rFonts w:ascii="CMU Serif Roman" w:hAnsi="CMU Serif Roman" w:cs="CMU Serif Roman"/>
-          <w:lang w:val="pt-PT"/>
-        </w:rPr>
-        <w:t xml:space="preserve"> </w:t>
-      </w:r>
-      <w:proofErr w:type="spellStart"/>
-      <w:r>
-        <w:rPr>
-          <w:rStyle w:val="fontstyle01"/>
-          <w:rFonts w:ascii="CMU Serif Roman" w:hAnsi="CMU Serif Roman" w:cs="CMU Serif Roman"/>
-          <w:lang w:val="pt-PT"/>
-        </w:rPr>
-        <w:t>leo</w:t>
-      </w:r>
-      <w:proofErr w:type="spellEnd"/>
-      <w:r>
-        <w:rPr>
-          <w:rStyle w:val="fontstyle01"/>
-          <w:rFonts w:ascii="CMU Serif Roman" w:hAnsi="CMU Serif Roman" w:cs="CMU Serif Roman"/>
-          <w:lang w:val="pt-PT"/>
-        </w:rPr>
-        <w:t xml:space="preserve"> </w:t>
-      </w:r>
-      <w:proofErr w:type="spellStart"/>
-      <w:r>
-        <w:rPr>
-          <w:rStyle w:val="fontstyle01"/>
-          <w:rFonts w:ascii="CMU Serif Roman" w:hAnsi="CMU Serif Roman" w:cs="CMU Serif Roman"/>
-          <w:lang w:val="pt-PT"/>
-        </w:rPr>
-        <w:t>semper</w:t>
-      </w:r>
-      <w:proofErr w:type="spellEnd"/>
-      <w:r>
-        <w:rPr>
-          <w:rStyle w:val="fontstyle01"/>
-          <w:rFonts w:ascii="CMU Serif Roman" w:hAnsi="CMU Serif Roman" w:cs="CMU Serif Roman"/>
-          <w:lang w:val="pt-PT"/>
-        </w:rPr>
-        <w:t xml:space="preserve"> </w:t>
-      </w:r>
-      <w:proofErr w:type="spellStart"/>
-      <w:r>
-        <w:rPr>
-          <w:rStyle w:val="fontstyle01"/>
-          <w:rFonts w:ascii="CMU Serif Roman" w:hAnsi="CMU Serif Roman" w:cs="CMU Serif Roman"/>
-          <w:lang w:val="pt-PT"/>
-        </w:rPr>
-        <w:t>dictum</w:t>
-      </w:r>
-      <w:proofErr w:type="spellEnd"/>
-      <w:r>
-        <w:rPr>
-          <w:rStyle w:val="fontstyle01"/>
-          <w:rFonts w:ascii="CMU Serif Roman" w:hAnsi="CMU Serif Roman" w:cs="CMU Serif Roman"/>
-          <w:lang w:val="pt-PT"/>
-        </w:rPr>
-        <w:t>.</w:t>
-      </w:r>
-    </w:p>
-    <w:p>
-      <w:pPr>
-        <w:pStyle w:val="SPIEbodytext"/>
-        <w:rPr>
-          <w:rFonts w:ascii="CMU Serif Roman" w:hAnsi="CMU Serif Roman" w:cs="CMU Serif Roman"/>
-          <w:color w:val="000000"/>
-          <w:szCs w:val="20"/>
-          <w:lang w:val="pt-PT"/>
-        </w:rPr>
-      </w:pPr>
+          <w:lang w:val="pt-BR"/>
+        </w:rPr>
+      </w:pPr>
+      <w:r>
+        <w:rPr>
+          <w:rStyle w:val="fontstyle01"/>
+          <w:rFonts w:ascii="CMU Serif Roman" w:hAnsi="CMU Serif Roman" w:cs="CMU Serif Roman"/>
+          <w:lang w:val="pt-BR"/>
+        </w:rPr>
+        <w:t xml:space="preserve">Por fim, devido ao elevado desequilíbrio entre as instâncias da classe positiva (1.000) e da classe positiva (59.000), procedeu-se ao balanceamento de ambas as classes utilizando diferentes métodos, de modo a evitar que os classificadores ficassem </w:t>
+      </w:r>
+      <w:proofErr w:type="spellStart"/>
+      <w:r>
+        <w:rPr>
+          <w:rStyle w:val="fontstyle01"/>
+          <w:rFonts w:ascii="CMU Serif Roman" w:hAnsi="CMU Serif Roman" w:cs="CMU Serif Roman"/>
+          <w:i/>
+          <w:lang w:val="pt-BR"/>
+        </w:rPr>
+        <w:t>biased</w:t>
+      </w:r>
+      <w:proofErr w:type="spellEnd"/>
+      <w:r>
+        <w:rPr>
+          <w:rStyle w:val="fontstyle01"/>
+          <w:rFonts w:ascii="CMU Serif Roman" w:hAnsi="CMU Serif Roman" w:cs="CMU Serif Roman"/>
+          <w:lang w:val="pt-BR"/>
+        </w:rPr>
+        <w:t xml:space="preserve"> para a classe negativa, devido à elevada discrepância do número de instâncias de cada classe.</w:t>
+      </w:r>
     </w:p>
     <w:p>
       <w:pPr>
@@ -4691,11 +5245,11 @@
           <w:rFonts w:ascii="CMU Serif Roman" w:hAnsi="CMU Serif Roman" w:cs="CMU Serif Roman"/>
           <w:sz w:val="24"/>
           <w:szCs w:val="24"/>
-          <w:lang w:val="en-GB"/>
-        </w:rPr>
-        <w:t xml:space="preserve"> </w:t>
-      </w:r>
-      <w:bookmarkStart w:id="8" w:name="_Toc529983063"/>
+          <w:lang w:val="pt-BR"/>
+        </w:rPr>
+        <w:t xml:space="preserve"> </w:t>
+      </w:r>
+      <w:bookmarkStart w:id="9" w:name="_Toc529983063"/>
       <w:r>
         <w:rPr>
           <w:rFonts w:ascii="CMU Serif Roman" w:hAnsi="CMU Serif Roman" w:cs="CMU Serif Roman"/>
@@ -4705,7 +5259,7 @@
         </w:rPr>
         <w:t>Quality Assessment of Digital Colposcopies</w:t>
       </w:r>
-      <w:bookmarkEnd w:id="8"/>
+      <w:bookmarkEnd w:id="9"/>
     </w:p>
     <w:p>
       <w:pPr>
@@ -4729,7 +5283,7 @@
         </w:rPr>
         <w:t xml:space="preserve"> </w:t>
       </w:r>
-      <w:bookmarkStart w:id="9" w:name="_Toc529983064"/>
+      <w:bookmarkStart w:id="10" w:name="_Toc529983064"/>
       <w:r>
         <w:rPr>
           <w:rFonts w:ascii="CMU Serif Roman" w:hAnsi="CMU Serif Roman" w:cs="CMU Serif Roman"/>
@@ -4740,7 +5294,7 @@
         </w:rPr>
         <w:t>Unsupervised Learning</w:t>
       </w:r>
-      <w:bookmarkEnd w:id="9"/>
+      <w:bookmarkEnd w:id="10"/>
     </w:p>
     <w:p>
       <w:pPr>
@@ -5121,7 +5675,7 @@
         </w:rPr>
         <w:t xml:space="preserve"> </w:t>
       </w:r>
-      <w:bookmarkStart w:id="10" w:name="_Toc529983065"/>
+      <w:bookmarkStart w:id="11" w:name="_Toc529983065"/>
       <w:proofErr w:type="spellStart"/>
       <w:r>
         <w:rPr>
@@ -5158,7 +5712,7 @@
         </w:rPr>
         <w:t>Learning</w:t>
       </w:r>
-      <w:bookmarkEnd w:id="10"/>
+      <w:bookmarkEnd w:id="11"/>
       <w:proofErr w:type="spellEnd"/>
     </w:p>
     <w:p>
@@ -5563,7 +6117,6 @@
           <w:rFonts w:ascii="CMU Serif Roman" w:hAnsi="CMU Serif Roman" w:cs="CMU Serif Roman"/>
           <w:noProof/>
         </w:rPr>
-        <w:lastRenderedPageBreak/>
         <w:drawing>
           <wp:inline distT="0" distB="0" distL="0" distR="0" wp14:anchorId="3E34D848" wp14:editId="0C5A279D">
             <wp:extent cx="3200400" cy="2136140"/>
@@ -5683,14 +6236,14 @@
           <w:rFonts w:ascii="CMU Serif Roman" w:hAnsi="CMU Serif Roman" w:cs="CMU Serif Roman"/>
         </w:rPr>
       </w:pPr>
-      <w:bookmarkStart w:id="11" w:name="_Toc529983066"/>
+      <w:bookmarkStart w:id="12" w:name="_Toc529983066"/>
       <w:r>
         <w:rPr>
           <w:rFonts w:ascii="CMU Serif Roman" w:hAnsi="CMU Serif Roman" w:cs="CMU Serif Roman"/>
         </w:rPr>
         <w:t>Exploration</w:t>
       </w:r>
-      <w:bookmarkEnd w:id="11"/>
+      <w:bookmarkEnd w:id="12"/>
     </w:p>
     <w:p>
       <w:pPr>
@@ -5715,7 +6268,7 @@
         </w:rPr>
         <w:t xml:space="preserve"> </w:t>
       </w:r>
-      <w:bookmarkStart w:id="12" w:name="_Toc529983067"/>
+      <w:bookmarkStart w:id="13" w:name="_Toc529983067"/>
       <w:r>
         <w:rPr>
           <w:rFonts w:ascii="CMU Serif Roman" w:hAnsi="CMU Serif Roman" w:cs="CMU Serif Roman"/>
@@ -5724,7 +6277,7 @@
         </w:rPr>
         <w:t>APS Failure at Scania Trucks</w:t>
       </w:r>
-      <w:bookmarkEnd w:id="12"/>
+      <w:bookmarkEnd w:id="13"/>
     </w:p>
     <w:p>
       <w:pPr>
@@ -5751,7 +6304,7 @@
         </w:rPr>
         <w:t xml:space="preserve"> </w:t>
       </w:r>
-      <w:bookmarkStart w:id="13" w:name="_Toc529983068"/>
+      <w:bookmarkStart w:id="14" w:name="_Toc529983068"/>
       <w:proofErr w:type="spellStart"/>
       <w:r>
         <w:rPr>
@@ -5788,7 +6341,7 @@
         </w:rPr>
         <w:t>Learning</w:t>
       </w:r>
-      <w:bookmarkEnd w:id="13"/>
+      <w:bookmarkEnd w:id="14"/>
       <w:proofErr w:type="spellEnd"/>
       <w:r>
         <w:rPr>
@@ -5812,14 +6365,14 @@
           <w:rFonts w:ascii="CMU Serif Roman" w:hAnsi="CMU Serif Roman" w:cs="CMU Serif Roman"/>
         </w:rPr>
       </w:pPr>
-      <w:bookmarkStart w:id="14" w:name="_Toc529983069"/>
+      <w:bookmarkStart w:id="15" w:name="_Toc529983069"/>
       <w:r>
         <w:rPr>
           <w:rFonts w:ascii="CMU Serif Roman" w:hAnsi="CMU Serif Roman" w:cs="CMU Serif Roman"/>
         </w:rPr>
         <w:t>Methods and Parametrization</w:t>
       </w:r>
-      <w:bookmarkEnd w:id="14"/>
+      <w:bookmarkEnd w:id="15"/>
     </w:p>
     <w:p>
       <w:pPr>
@@ -6120,14 +6673,14 @@
           <w:rFonts w:ascii="CMU Serif Roman" w:hAnsi="CMU Serif Roman" w:cs="CMU Serif Roman"/>
         </w:rPr>
       </w:pPr>
-      <w:bookmarkStart w:id="15" w:name="_Toc529983070"/>
+      <w:bookmarkStart w:id="16" w:name="_Toc529983070"/>
       <w:r>
         <w:rPr>
           <w:rFonts w:ascii="CMU Serif Roman" w:hAnsi="CMU Serif Roman" w:cs="CMU Serif Roman"/>
         </w:rPr>
         <w:t>Results</w:t>
       </w:r>
-      <w:bookmarkEnd w:id="15"/>
+      <w:bookmarkEnd w:id="16"/>
     </w:p>
     <w:p>
       <w:pPr>
@@ -6519,9 +7072,10 @@
           <w:szCs w:val="22"/>
           <w:lang w:val="pt-PT"/>
         </w:rPr>
-        <w:t xml:space="preserve"> </w:t>
-      </w:r>
-      <w:bookmarkStart w:id="16" w:name="_Toc529983071"/>
+        <w:lastRenderedPageBreak/>
+        <w:t xml:space="preserve"> </w:t>
+      </w:r>
+      <w:bookmarkStart w:id="17" w:name="_Toc529983071"/>
       <w:proofErr w:type="spellStart"/>
       <w:r>
         <w:rPr>
@@ -6558,7 +7112,7 @@
         </w:rPr>
         <w:t>Learning</w:t>
       </w:r>
-      <w:bookmarkEnd w:id="16"/>
+      <w:bookmarkEnd w:id="17"/>
       <w:proofErr w:type="spellEnd"/>
     </w:p>
     <w:p>
@@ -6572,14 +7126,14 @@
           <w:rFonts w:ascii="CMU Serif Roman" w:hAnsi="CMU Serif Roman" w:cs="CMU Serif Roman"/>
         </w:rPr>
       </w:pPr>
-      <w:bookmarkStart w:id="17" w:name="_Toc529983072"/>
+      <w:bookmarkStart w:id="18" w:name="_Toc529983072"/>
       <w:r>
         <w:rPr>
           <w:rFonts w:ascii="CMU Serif Roman" w:hAnsi="CMU Serif Roman" w:cs="CMU Serif Roman"/>
         </w:rPr>
         <w:t>Methods and Parametrization</w:t>
       </w:r>
-      <w:bookmarkEnd w:id="17"/>
+      <w:bookmarkEnd w:id="18"/>
     </w:p>
     <w:p>
       <w:pPr>
@@ -6998,14 +7552,14 @@
           <w:rFonts w:ascii="CMU Serif Roman" w:hAnsi="CMU Serif Roman" w:cs="CMU Serif Roman"/>
         </w:rPr>
       </w:pPr>
-      <w:bookmarkStart w:id="18" w:name="_Toc529983073"/>
+      <w:bookmarkStart w:id="19" w:name="_Toc529983073"/>
       <w:r>
         <w:rPr>
           <w:rFonts w:ascii="CMU Serif Roman" w:hAnsi="CMU Serif Roman" w:cs="CMU Serif Roman"/>
         </w:rPr>
         <w:t>Results</w:t>
       </w:r>
-      <w:bookmarkEnd w:id="18"/>
+      <w:bookmarkEnd w:id="19"/>
     </w:p>
     <w:p>
       <w:pPr>
@@ -7436,7 +7990,7 @@
         </w:rPr>
         <w:t xml:space="preserve"> </w:t>
       </w:r>
-      <w:bookmarkStart w:id="19" w:name="_Toc529983074"/>
+      <w:bookmarkStart w:id="20" w:name="_Toc529983074"/>
       <w:r>
         <w:rPr>
           <w:rFonts w:ascii="CMU Serif Roman" w:hAnsi="CMU Serif Roman" w:cs="CMU Serif Roman"/>
@@ -7446,7 +8000,7 @@
         </w:rPr>
         <w:t>Quality Assessment of Digital Colposcopies</w:t>
       </w:r>
-      <w:bookmarkEnd w:id="19"/>
+      <w:bookmarkEnd w:id="20"/>
     </w:p>
     <w:p>
       <w:pPr>
@@ -7473,7 +8027,7 @@
         </w:rPr>
         <w:t xml:space="preserve"> </w:t>
       </w:r>
-      <w:bookmarkStart w:id="20" w:name="_Toc529983075"/>
+      <w:bookmarkStart w:id="21" w:name="_Toc529983075"/>
       <w:proofErr w:type="spellStart"/>
       <w:r>
         <w:rPr>
@@ -7510,7 +8064,7 @@
         </w:rPr>
         <w:t>Learning</w:t>
       </w:r>
-      <w:bookmarkEnd w:id="20"/>
+      <w:bookmarkEnd w:id="21"/>
       <w:proofErr w:type="spellEnd"/>
       <w:r>
         <w:rPr>
@@ -7534,14 +8088,14 @@
           <w:rFonts w:ascii="CMU Serif Roman" w:hAnsi="CMU Serif Roman" w:cs="CMU Serif Roman"/>
         </w:rPr>
       </w:pPr>
-      <w:bookmarkStart w:id="21" w:name="_Toc529983076"/>
+      <w:bookmarkStart w:id="22" w:name="_Toc529983076"/>
       <w:r>
         <w:rPr>
           <w:rFonts w:ascii="CMU Serif Roman" w:hAnsi="CMU Serif Roman" w:cs="CMU Serif Roman"/>
         </w:rPr>
         <w:t>Methods and Parametrization</w:t>
       </w:r>
-      <w:bookmarkEnd w:id="21"/>
+      <w:bookmarkEnd w:id="22"/>
     </w:p>
     <w:p>
       <w:pPr>
@@ -7840,14 +8394,14 @@
           <w:rFonts w:ascii="CMU Serif Roman" w:hAnsi="CMU Serif Roman" w:cs="CMU Serif Roman"/>
         </w:rPr>
       </w:pPr>
-      <w:bookmarkStart w:id="22" w:name="_Toc529983077"/>
+      <w:bookmarkStart w:id="23" w:name="_Toc529983077"/>
       <w:r>
         <w:rPr>
           <w:rFonts w:ascii="CMU Serif Roman" w:hAnsi="CMU Serif Roman" w:cs="CMU Serif Roman"/>
         </w:rPr>
         <w:t>Results</w:t>
       </w:r>
-      <w:bookmarkEnd w:id="22"/>
+      <w:bookmarkEnd w:id="23"/>
     </w:p>
     <w:p>
       <w:pPr>
@@ -8184,7 +8738,7 @@
         </w:rPr>
         <w:t xml:space="preserve"> </w:t>
       </w:r>
-      <w:bookmarkStart w:id="23" w:name="_Toc529983078"/>
+      <w:bookmarkStart w:id="24" w:name="_Toc529983078"/>
       <w:proofErr w:type="spellStart"/>
       <w:r>
         <w:rPr>
@@ -8221,7 +8775,7 @@
         </w:rPr>
         <w:t>Learning</w:t>
       </w:r>
-      <w:bookmarkEnd w:id="23"/>
+      <w:bookmarkEnd w:id="24"/>
       <w:proofErr w:type="spellEnd"/>
       <w:r>
         <w:rPr>
@@ -8245,14 +8799,14 @@
           <w:rFonts w:ascii="CMU Serif Roman" w:hAnsi="CMU Serif Roman" w:cs="CMU Serif Roman"/>
         </w:rPr>
       </w:pPr>
-      <w:bookmarkStart w:id="24" w:name="_Toc529983079"/>
+      <w:bookmarkStart w:id="25" w:name="_Toc529983079"/>
       <w:r>
         <w:rPr>
           <w:rFonts w:ascii="CMU Serif Roman" w:hAnsi="CMU Serif Roman" w:cs="CMU Serif Roman"/>
         </w:rPr>
         <w:t>Methods and Parametrization</w:t>
       </w:r>
-      <w:bookmarkEnd w:id="24"/>
+      <w:bookmarkEnd w:id="25"/>
     </w:p>
     <w:p>
       <w:pPr>
@@ -8669,434 +9223,12 @@
           <w:rFonts w:ascii="CMU Serif Roman" w:hAnsi="CMU Serif Roman" w:cs="CMU Serif Roman"/>
         </w:rPr>
       </w:pPr>
-      <w:bookmarkStart w:id="25" w:name="_Toc529983080"/>
+      <w:bookmarkStart w:id="26" w:name="_Toc529983080"/>
       <w:r>
         <w:rPr>
           <w:rFonts w:ascii="CMU Serif Roman" w:hAnsi="CMU Serif Roman" w:cs="CMU Serif Roman"/>
         </w:rPr>
         <w:t>Results</w:t>
-      </w:r>
-      <w:bookmarkEnd w:id="25"/>
-    </w:p>
-    <w:p>
-      <w:pPr>
-        <w:pStyle w:val="SPIEbodytext"/>
-        <w:rPr>
-          <w:rFonts w:ascii="CMU Serif Roman" w:hAnsi="CMU Serif Roman" w:cs="CMU Serif Roman"/>
-        </w:rPr>
-      </w:pPr>
-      <w:proofErr w:type="spellStart"/>
-      <w:r>
-        <w:rPr>
-          <w:rStyle w:val="fontstyle01"/>
-          <w:rFonts w:ascii="CMU Serif Roman" w:hAnsi="CMU Serif Roman" w:cs="CMU Serif Roman"/>
-        </w:rPr>
-        <w:t>Vunc</w:t>
-      </w:r>
-      <w:proofErr w:type="spellEnd"/>
-      <w:r>
-        <w:rPr>
-          <w:rStyle w:val="fontstyle01"/>
-          <w:rFonts w:ascii="CMU Serif Roman" w:hAnsi="CMU Serif Roman" w:cs="CMU Serif Roman"/>
-        </w:rPr>
-        <w:t xml:space="preserve"> </w:t>
-      </w:r>
-      <w:proofErr w:type="spellStart"/>
-      <w:r>
-        <w:rPr>
-          <w:rStyle w:val="fontstyle01"/>
-          <w:rFonts w:ascii="CMU Serif Roman" w:hAnsi="CMU Serif Roman" w:cs="CMU Serif Roman"/>
-        </w:rPr>
-        <w:t>sed</w:t>
-      </w:r>
-      <w:proofErr w:type="spellEnd"/>
-      <w:r>
-        <w:rPr>
-          <w:rStyle w:val="fontstyle01"/>
-          <w:rFonts w:ascii="CMU Serif Roman" w:hAnsi="CMU Serif Roman" w:cs="CMU Serif Roman"/>
-        </w:rPr>
-        <w:t xml:space="preserve"> </w:t>
-      </w:r>
-      <w:proofErr w:type="spellStart"/>
-      <w:r>
-        <w:rPr>
-          <w:rStyle w:val="fontstyle01"/>
-          <w:rFonts w:ascii="CMU Serif Roman" w:hAnsi="CMU Serif Roman" w:cs="CMU Serif Roman"/>
-        </w:rPr>
-        <w:t>eede</w:t>
-      </w:r>
-      <w:proofErr w:type="spellEnd"/>
-      <w:r>
-        <w:rPr>
-          <w:rStyle w:val="fontstyle01"/>
-          <w:rFonts w:ascii="CMU Serif Roman" w:hAnsi="CMU Serif Roman" w:cs="CMU Serif Roman"/>
-        </w:rPr>
-        <w:t xml:space="preserve">. </w:t>
-      </w:r>
-      <w:proofErr w:type="spellStart"/>
-      <w:r>
-        <w:rPr>
-          <w:rStyle w:val="fontstyle01"/>
-          <w:rFonts w:ascii="CMU Serif Roman" w:hAnsi="CMU Serif Roman" w:cs="CMU Serif Roman"/>
-        </w:rPr>
-        <w:t>Praesent</w:t>
-      </w:r>
-      <w:proofErr w:type="spellEnd"/>
-      <w:r>
-        <w:rPr>
-          <w:rStyle w:val="fontstyle01"/>
-          <w:rFonts w:ascii="CMU Serif Roman" w:hAnsi="CMU Serif Roman" w:cs="CMU Serif Roman"/>
-        </w:rPr>
-        <w:t xml:space="preserve"> vitae </w:t>
-      </w:r>
-      <w:proofErr w:type="spellStart"/>
-      <w:r>
-        <w:rPr>
-          <w:rStyle w:val="fontstyle01"/>
-          <w:rFonts w:ascii="CMU Serif Roman" w:hAnsi="CMU Serif Roman" w:cs="CMU Serif Roman"/>
-        </w:rPr>
-        <w:t>lectus</w:t>
-      </w:r>
-      <w:proofErr w:type="spellEnd"/>
-      <w:r>
-        <w:rPr>
-          <w:rStyle w:val="fontstyle01"/>
-          <w:rFonts w:ascii="CMU Serif Roman" w:hAnsi="CMU Serif Roman" w:cs="CMU Serif Roman"/>
-        </w:rPr>
-        <w:t xml:space="preserve">. </w:t>
-      </w:r>
-      <w:proofErr w:type="spellStart"/>
-      <w:r>
-        <w:rPr>
-          <w:rStyle w:val="fontstyle01"/>
-          <w:rFonts w:ascii="CMU Serif Roman" w:hAnsi="CMU Serif Roman" w:cs="CMU Serif Roman"/>
-        </w:rPr>
-        <w:t>Praesent</w:t>
-      </w:r>
-      <w:proofErr w:type="spellEnd"/>
-      <w:r>
-        <w:rPr>
-          <w:rStyle w:val="fontstyle01"/>
-          <w:rFonts w:ascii="CMU Serif Roman" w:hAnsi="CMU Serif Roman" w:cs="CMU Serif Roman"/>
-        </w:rPr>
-        <w:t xml:space="preserve"> </w:t>
-      </w:r>
-      <w:proofErr w:type="spellStart"/>
-      <w:r>
-        <w:rPr>
-          <w:rStyle w:val="fontstyle01"/>
-          <w:rFonts w:ascii="CMU Serif Roman" w:hAnsi="CMU Serif Roman" w:cs="CMU Serif Roman"/>
-        </w:rPr>
-        <w:t>neque</w:t>
-      </w:r>
-      <w:proofErr w:type="spellEnd"/>
-      <w:r>
-        <w:rPr>
-          <w:rStyle w:val="fontstyle01"/>
-          <w:rFonts w:ascii="CMU Serif Roman" w:hAnsi="CMU Serif Roman" w:cs="CMU Serif Roman"/>
-        </w:rPr>
-        <w:t xml:space="preserve"> </w:t>
-      </w:r>
-      <w:proofErr w:type="spellStart"/>
-      <w:r>
-        <w:rPr>
-          <w:rStyle w:val="fontstyle01"/>
-          <w:rFonts w:ascii="CMU Serif Roman" w:hAnsi="CMU Serif Roman" w:cs="CMU Serif Roman"/>
-        </w:rPr>
-        <w:t>justo</w:t>
-      </w:r>
-      <w:proofErr w:type="spellEnd"/>
-      <w:r>
-        <w:rPr>
-          <w:rStyle w:val="fontstyle01"/>
-          <w:rFonts w:ascii="CMU Serif Roman" w:hAnsi="CMU Serif Roman" w:cs="CMU Serif Roman"/>
-        </w:rPr>
-        <w:t xml:space="preserve">, </w:t>
-      </w:r>
-      <w:proofErr w:type="spellStart"/>
-      <w:r>
-        <w:rPr>
-          <w:rStyle w:val="fontstyle01"/>
-          <w:rFonts w:ascii="CMU Serif Roman" w:hAnsi="CMU Serif Roman" w:cs="CMU Serif Roman"/>
-        </w:rPr>
-        <w:t>vehicula</w:t>
-      </w:r>
-      <w:proofErr w:type="spellEnd"/>
-      <w:r>
-        <w:rPr>
-          <w:rStyle w:val="fontstyle01"/>
-          <w:rFonts w:ascii="CMU Serif Roman" w:hAnsi="CMU Serif Roman" w:cs="CMU Serif Roman"/>
-        </w:rPr>
-        <w:t xml:space="preserve"> </w:t>
-      </w:r>
-      <w:proofErr w:type="spellStart"/>
-      <w:r>
-        <w:rPr>
-          <w:rStyle w:val="fontstyle01"/>
-          <w:rFonts w:ascii="CMU Serif Roman" w:hAnsi="CMU Serif Roman" w:cs="CMU Serif Roman"/>
-        </w:rPr>
-        <w:t>eget</w:t>
-      </w:r>
-      <w:proofErr w:type="spellEnd"/>
-      <w:r>
-        <w:rPr>
-          <w:rStyle w:val="fontstyle01"/>
-          <w:rFonts w:ascii="CMU Serif Roman" w:hAnsi="CMU Serif Roman" w:cs="CMU Serif Roman"/>
-        </w:rPr>
-        <w:t xml:space="preserve">, </w:t>
-      </w:r>
-      <w:proofErr w:type="spellStart"/>
-      <w:r>
-        <w:rPr>
-          <w:rStyle w:val="fontstyle01"/>
-          <w:rFonts w:ascii="CMU Serif Roman" w:hAnsi="CMU Serif Roman" w:cs="CMU Serif Roman"/>
-        </w:rPr>
-        <w:t>interdum</w:t>
-      </w:r>
-      <w:proofErr w:type="spellEnd"/>
-      <w:r>
-        <w:rPr>
-          <w:rStyle w:val="fontstyle01"/>
-          <w:rFonts w:ascii="CMU Serif Roman" w:hAnsi="CMU Serif Roman" w:cs="CMU Serif Roman"/>
-        </w:rPr>
-        <w:t xml:space="preserve"> id, </w:t>
-      </w:r>
-      <w:proofErr w:type="spellStart"/>
-      <w:r>
-        <w:rPr>
-          <w:rStyle w:val="fontstyle01"/>
-          <w:rFonts w:ascii="CMU Serif Roman" w:hAnsi="CMU Serif Roman" w:cs="CMU Serif Roman"/>
-        </w:rPr>
-        <w:t>facilisis</w:t>
-      </w:r>
-      <w:proofErr w:type="spellEnd"/>
-      <w:r>
-        <w:rPr>
-          <w:rStyle w:val="fontstyle01"/>
-          <w:rFonts w:ascii="CMU Serif Roman" w:hAnsi="CMU Serif Roman" w:cs="CMU Serif Roman"/>
-        </w:rPr>
-        <w:t xml:space="preserve"> et, </w:t>
-      </w:r>
-      <w:proofErr w:type="spellStart"/>
-      <w:r>
-        <w:rPr>
-          <w:rStyle w:val="fontstyle01"/>
-          <w:rFonts w:ascii="CMU Serif Roman" w:hAnsi="CMU Serif Roman" w:cs="CMU Serif Roman"/>
-        </w:rPr>
-        <w:t>nibh</w:t>
-      </w:r>
-      <w:proofErr w:type="spellEnd"/>
-      <w:r>
-        <w:rPr>
-          <w:rStyle w:val="fontstyle01"/>
-          <w:rFonts w:ascii="CMU Serif Roman" w:hAnsi="CMU Serif Roman" w:cs="CMU Serif Roman"/>
-        </w:rPr>
-        <w:t xml:space="preserve"> </w:t>
-      </w:r>
-      <w:proofErr w:type="spellStart"/>
-      <w:r>
-        <w:rPr>
-          <w:rStyle w:val="fontstyle01"/>
-          <w:rFonts w:ascii="CMU Serif Roman" w:hAnsi="CMU Serif Roman" w:cs="CMU Serif Roman"/>
-        </w:rPr>
-        <w:t>adsumes</w:t>
-      </w:r>
-      <w:proofErr w:type="spellEnd"/>
-      <w:r>
-        <w:rPr>
-          <w:rStyle w:val="fontstyle01"/>
-          <w:rFonts w:ascii="CMU Serif Roman" w:hAnsi="CMU Serif Roman" w:cs="CMU Serif Roman"/>
-        </w:rPr>
-        <w:t>.</w:t>
-      </w:r>
-      <w:r>
-        <w:rPr>
-          <w:rFonts w:ascii="CMU Serif Roman" w:hAnsi="CMU Serif Roman" w:cs="CMU Serif Roman"/>
-          <w:color w:val="000000"/>
-          <w:szCs w:val="20"/>
-        </w:rPr>
-        <w:br/>
-      </w:r>
-      <w:proofErr w:type="spellStart"/>
-      <w:r>
-        <w:rPr>
-          <w:rStyle w:val="fontstyle01"/>
-          <w:rFonts w:ascii="CMU Serif Roman" w:hAnsi="CMU Serif Roman" w:cs="CMU Serif Roman"/>
-        </w:rPr>
-        <w:t>Phasellus</w:t>
-      </w:r>
-      <w:proofErr w:type="spellEnd"/>
-      <w:r>
-        <w:rPr>
-          <w:rStyle w:val="fontstyle01"/>
-          <w:rFonts w:ascii="CMU Serif Roman" w:hAnsi="CMU Serif Roman" w:cs="CMU Serif Roman"/>
-        </w:rPr>
-        <w:t xml:space="preserve"> at </w:t>
-      </w:r>
-      <w:proofErr w:type="spellStart"/>
-      <w:r>
-        <w:rPr>
-          <w:rStyle w:val="fontstyle01"/>
-          <w:rFonts w:ascii="CMU Serif Roman" w:hAnsi="CMU Serif Roman" w:cs="CMU Serif Roman"/>
-        </w:rPr>
-        <w:t>purus</w:t>
-      </w:r>
-      <w:proofErr w:type="spellEnd"/>
-      <w:r>
-        <w:rPr>
-          <w:rStyle w:val="fontstyle01"/>
-          <w:rFonts w:ascii="CMU Serif Roman" w:hAnsi="CMU Serif Roman" w:cs="CMU Serif Roman"/>
-        </w:rPr>
-        <w:t xml:space="preserve"> et libero lacinia dictum. </w:t>
-      </w:r>
-      <w:proofErr w:type="spellStart"/>
-      <w:r>
-        <w:rPr>
-          <w:rStyle w:val="fontstyle01"/>
-          <w:rFonts w:ascii="CMU Serif Roman" w:hAnsi="CMU Serif Roman" w:cs="CMU Serif Roman"/>
-          <w:lang w:val="pt-PT"/>
-        </w:rPr>
-        <w:t>Fusce</w:t>
-      </w:r>
-      <w:proofErr w:type="spellEnd"/>
-      <w:r>
-        <w:rPr>
-          <w:rStyle w:val="fontstyle01"/>
-          <w:rFonts w:ascii="CMU Serif Roman" w:hAnsi="CMU Serif Roman" w:cs="CMU Serif Roman"/>
-          <w:lang w:val="pt-PT"/>
-        </w:rPr>
-        <w:t xml:space="preserve"> </w:t>
-      </w:r>
-      <w:proofErr w:type="spellStart"/>
-      <w:r>
-        <w:rPr>
-          <w:rStyle w:val="fontstyle01"/>
-          <w:rFonts w:ascii="CMU Serif Roman" w:hAnsi="CMU Serif Roman" w:cs="CMU Serif Roman"/>
-          <w:lang w:val="pt-PT"/>
-        </w:rPr>
-        <w:t>aliquet</w:t>
-      </w:r>
-      <w:proofErr w:type="spellEnd"/>
-      <w:r>
-        <w:rPr>
-          <w:rStyle w:val="fontstyle01"/>
-          <w:rFonts w:ascii="CMU Serif Roman" w:hAnsi="CMU Serif Roman" w:cs="CMU Serif Roman"/>
-          <w:lang w:val="pt-PT"/>
-        </w:rPr>
-        <w:t xml:space="preserve">. </w:t>
-      </w:r>
-      <w:proofErr w:type="spellStart"/>
-      <w:r>
-        <w:rPr>
-          <w:rStyle w:val="fontstyle01"/>
-          <w:rFonts w:ascii="CMU Serif Roman" w:hAnsi="CMU Serif Roman" w:cs="CMU Serif Roman"/>
-          <w:lang w:val="pt-PT"/>
-        </w:rPr>
-        <w:t>Nulla</w:t>
-      </w:r>
-      <w:proofErr w:type="spellEnd"/>
-      <w:r>
-        <w:rPr>
-          <w:rStyle w:val="fontstyle01"/>
-          <w:rFonts w:ascii="CMU Serif Roman" w:hAnsi="CMU Serif Roman" w:cs="CMU Serif Roman"/>
-          <w:lang w:val="pt-PT"/>
-        </w:rPr>
-        <w:t xml:space="preserve"> eu ante </w:t>
-      </w:r>
-      <w:proofErr w:type="spellStart"/>
-      <w:r>
-        <w:rPr>
-          <w:rStyle w:val="fontstyle01"/>
-          <w:rFonts w:ascii="CMU Serif Roman" w:hAnsi="CMU Serif Roman" w:cs="CMU Serif Roman"/>
-          <w:lang w:val="pt-PT"/>
-        </w:rPr>
-        <w:t>placerat</w:t>
-      </w:r>
-      <w:proofErr w:type="spellEnd"/>
-      <w:r>
-        <w:rPr>
-          <w:rStyle w:val="fontstyle01"/>
-          <w:rFonts w:ascii="CMU Serif Roman" w:hAnsi="CMU Serif Roman" w:cs="CMU Serif Roman"/>
-          <w:lang w:val="pt-PT"/>
-        </w:rPr>
-        <w:t xml:space="preserve"> </w:t>
-      </w:r>
-      <w:proofErr w:type="spellStart"/>
-      <w:r>
-        <w:rPr>
-          <w:rStyle w:val="fontstyle01"/>
-          <w:rFonts w:ascii="CMU Serif Roman" w:hAnsi="CMU Serif Roman" w:cs="CMU Serif Roman"/>
-          <w:lang w:val="pt-PT"/>
-        </w:rPr>
-        <w:t>leo</w:t>
-      </w:r>
-      <w:proofErr w:type="spellEnd"/>
-      <w:r>
-        <w:rPr>
-          <w:rStyle w:val="fontstyle01"/>
-          <w:rFonts w:ascii="CMU Serif Roman" w:hAnsi="CMU Serif Roman" w:cs="CMU Serif Roman"/>
-          <w:lang w:val="pt-PT"/>
-        </w:rPr>
-        <w:t xml:space="preserve"> </w:t>
-      </w:r>
-      <w:proofErr w:type="spellStart"/>
-      <w:r>
-        <w:rPr>
-          <w:rStyle w:val="fontstyle01"/>
-          <w:rFonts w:ascii="CMU Serif Roman" w:hAnsi="CMU Serif Roman" w:cs="CMU Serif Roman"/>
-          <w:lang w:val="pt-PT"/>
-        </w:rPr>
-        <w:t>semper</w:t>
-      </w:r>
-      <w:proofErr w:type="spellEnd"/>
-      <w:r>
-        <w:rPr>
-          <w:rStyle w:val="fontstyle01"/>
-          <w:rFonts w:ascii="CMU Serif Roman" w:hAnsi="CMU Serif Roman" w:cs="CMU Serif Roman"/>
-          <w:lang w:val="pt-PT"/>
-        </w:rPr>
-        <w:t xml:space="preserve"> </w:t>
-      </w:r>
-      <w:proofErr w:type="spellStart"/>
-      <w:r>
-        <w:rPr>
-          <w:rStyle w:val="fontstyle01"/>
-          <w:rFonts w:ascii="CMU Serif Roman" w:hAnsi="CMU Serif Roman" w:cs="CMU Serif Roman"/>
-          <w:lang w:val="pt-PT"/>
-        </w:rPr>
-        <w:t>dictum</w:t>
-      </w:r>
-      <w:proofErr w:type="spellEnd"/>
-      <w:r>
-        <w:rPr>
-          <w:rStyle w:val="fontstyle01"/>
-          <w:rFonts w:ascii="CMU Serif Roman" w:hAnsi="CMU Serif Roman" w:cs="CMU Serif Roman"/>
-          <w:lang w:val="pt-PT"/>
-        </w:rPr>
-        <w:t>.</w:t>
-      </w:r>
-    </w:p>
-    <w:p>
-      <w:pPr>
-        <w:pStyle w:val="SPIEbodytext"/>
-        <w:rPr>
-          <w:rFonts w:ascii="CMU Serif Roman" w:hAnsi="CMU Serif Roman" w:cs="CMU Serif Roman"/>
-        </w:rPr>
-      </w:pPr>
-    </w:p>
-    <w:p>
-      <w:pPr>
-        <w:pStyle w:val="Heading1"/>
-        <w:rPr>
-          <w:rFonts w:ascii="CMU Serif Roman" w:hAnsi="CMU Serif Roman" w:cs="CMU Serif Roman"/>
-        </w:rPr>
-      </w:pPr>
-      <w:bookmarkStart w:id="26" w:name="_Toc529983081"/>
-      <w:r>
-        <w:rPr>
-          <w:rFonts w:ascii="CMU Serif Roman" w:hAnsi="CMU Serif Roman" w:cs="CMU Serif Roman"/>
-        </w:rPr>
-        <w:t>Critical Analysis</w:t>
       </w:r>
       <w:bookmarkEnd w:id="26"/>
     </w:p>
@@ -9371,23 +9503,136 @@
         </w:rPr>
         <w:t xml:space="preserve"> et libero lacinia dictum. </w:t>
       </w:r>
+      <w:proofErr w:type="spellStart"/>
       <w:r>
         <w:rPr>
           <w:rStyle w:val="fontstyle01"/>
           <w:rFonts w:ascii="CMU Serif Roman" w:hAnsi="CMU Serif Roman" w:cs="CMU Serif Roman"/>
           <w:lang w:val="pt-PT"/>
         </w:rPr>
-        <w:t>Fusce aliquet. Nulla eu ante placerat leo semper dictum.</w:t>
-      </w:r>
-      <w:r>
-        <w:rPr>
-          <w:rFonts w:ascii="CMU Serif Roman" w:hAnsi="CMU Serif Roman" w:cs="CMU Serif Roman"/>
-        </w:rPr>
-        <w:t xml:space="preserve"> </w:t>
+        <w:t>Fusce</w:t>
+      </w:r>
+      <w:proofErr w:type="spellEnd"/>
+      <w:r>
+        <w:rPr>
+          <w:rStyle w:val="fontstyle01"/>
+          <w:rFonts w:ascii="CMU Serif Roman" w:hAnsi="CMU Serif Roman" w:cs="CMU Serif Roman"/>
+          <w:lang w:val="pt-PT"/>
+        </w:rPr>
+        <w:t xml:space="preserve"> </w:t>
+      </w:r>
+      <w:proofErr w:type="spellStart"/>
+      <w:r>
+        <w:rPr>
+          <w:rStyle w:val="fontstyle01"/>
+          <w:rFonts w:ascii="CMU Serif Roman" w:hAnsi="CMU Serif Roman" w:cs="CMU Serif Roman"/>
+          <w:lang w:val="pt-PT"/>
+        </w:rPr>
+        <w:t>aliquet</w:t>
+      </w:r>
+      <w:proofErr w:type="spellEnd"/>
+      <w:r>
+        <w:rPr>
+          <w:rStyle w:val="fontstyle01"/>
+          <w:rFonts w:ascii="CMU Serif Roman" w:hAnsi="CMU Serif Roman" w:cs="CMU Serif Roman"/>
+          <w:lang w:val="pt-PT"/>
+        </w:rPr>
+        <w:t xml:space="preserve">. </w:t>
+      </w:r>
+      <w:proofErr w:type="spellStart"/>
+      <w:r>
+        <w:rPr>
+          <w:rStyle w:val="fontstyle01"/>
+          <w:rFonts w:ascii="CMU Serif Roman" w:hAnsi="CMU Serif Roman" w:cs="CMU Serif Roman"/>
+          <w:lang w:val="pt-PT"/>
+        </w:rPr>
+        <w:t>Nulla</w:t>
+      </w:r>
+      <w:proofErr w:type="spellEnd"/>
+      <w:r>
+        <w:rPr>
+          <w:rStyle w:val="fontstyle01"/>
+          <w:rFonts w:ascii="CMU Serif Roman" w:hAnsi="CMU Serif Roman" w:cs="CMU Serif Roman"/>
+          <w:lang w:val="pt-PT"/>
+        </w:rPr>
+        <w:t xml:space="preserve"> eu ante </w:t>
+      </w:r>
+      <w:proofErr w:type="spellStart"/>
+      <w:r>
+        <w:rPr>
+          <w:rStyle w:val="fontstyle01"/>
+          <w:rFonts w:ascii="CMU Serif Roman" w:hAnsi="CMU Serif Roman" w:cs="CMU Serif Roman"/>
+          <w:lang w:val="pt-PT"/>
+        </w:rPr>
+        <w:t>placerat</w:t>
+      </w:r>
+      <w:proofErr w:type="spellEnd"/>
+      <w:r>
+        <w:rPr>
+          <w:rStyle w:val="fontstyle01"/>
+          <w:rFonts w:ascii="CMU Serif Roman" w:hAnsi="CMU Serif Roman" w:cs="CMU Serif Roman"/>
+          <w:lang w:val="pt-PT"/>
+        </w:rPr>
+        <w:t xml:space="preserve"> </w:t>
+      </w:r>
+      <w:proofErr w:type="spellStart"/>
+      <w:r>
+        <w:rPr>
+          <w:rStyle w:val="fontstyle01"/>
+          <w:rFonts w:ascii="CMU Serif Roman" w:hAnsi="CMU Serif Roman" w:cs="CMU Serif Roman"/>
+          <w:lang w:val="pt-PT"/>
+        </w:rPr>
+        <w:t>leo</w:t>
+      </w:r>
+      <w:proofErr w:type="spellEnd"/>
+      <w:r>
+        <w:rPr>
+          <w:rStyle w:val="fontstyle01"/>
+          <w:rFonts w:ascii="CMU Serif Roman" w:hAnsi="CMU Serif Roman" w:cs="CMU Serif Roman"/>
+          <w:lang w:val="pt-PT"/>
+        </w:rPr>
+        <w:t xml:space="preserve"> </w:t>
+      </w:r>
+      <w:proofErr w:type="spellStart"/>
+      <w:r>
+        <w:rPr>
+          <w:rStyle w:val="fontstyle01"/>
+          <w:rFonts w:ascii="CMU Serif Roman" w:hAnsi="CMU Serif Roman" w:cs="CMU Serif Roman"/>
+          <w:lang w:val="pt-PT"/>
+        </w:rPr>
+        <w:t>semper</w:t>
+      </w:r>
+      <w:proofErr w:type="spellEnd"/>
+      <w:r>
+        <w:rPr>
+          <w:rStyle w:val="fontstyle01"/>
+          <w:rFonts w:ascii="CMU Serif Roman" w:hAnsi="CMU Serif Roman" w:cs="CMU Serif Roman"/>
+          <w:lang w:val="pt-PT"/>
+        </w:rPr>
+        <w:t xml:space="preserve"> </w:t>
+      </w:r>
+      <w:proofErr w:type="spellStart"/>
+      <w:r>
+        <w:rPr>
+          <w:rStyle w:val="fontstyle01"/>
+          <w:rFonts w:ascii="CMU Serif Roman" w:hAnsi="CMU Serif Roman" w:cs="CMU Serif Roman"/>
+          <w:lang w:val="pt-PT"/>
+        </w:rPr>
+        <w:t>dictum</w:t>
+      </w:r>
+      <w:proofErr w:type="spellEnd"/>
+      <w:r>
+        <w:rPr>
+          <w:rStyle w:val="fontstyle01"/>
+          <w:rFonts w:ascii="CMU Serif Roman" w:hAnsi="CMU Serif Roman" w:cs="CMU Serif Roman"/>
+          <w:lang w:val="pt-PT"/>
+        </w:rPr>
+        <w:t>.</w:t>
       </w:r>
     </w:p>
     <w:p>
       <w:pPr>
+        <w:pStyle w:val="SPIEbodytext"/>
         <w:rPr>
           <w:rFonts w:ascii="CMU Serif Roman" w:hAnsi="CMU Serif Roman" w:cs="CMU Serif Roman"/>
         </w:rPr>
@@ -9400,12 +9645,12 @@
           <w:rFonts w:ascii="CMU Serif Roman" w:hAnsi="CMU Serif Roman" w:cs="CMU Serif Roman"/>
         </w:rPr>
       </w:pPr>
-      <w:bookmarkStart w:id="27" w:name="_Toc529983082"/>
-      <w:r>
-        <w:rPr>
-          <w:rFonts w:ascii="CMU Serif Roman" w:hAnsi="CMU Serif Roman" w:cs="CMU Serif Roman"/>
-        </w:rPr>
-        <w:t>Conclusions</w:t>
+      <w:bookmarkStart w:id="27" w:name="_Toc529983081"/>
+      <w:r>
+        <w:rPr>
+          <w:rFonts w:ascii="CMU Serif Roman" w:hAnsi="CMU Serif Roman" w:cs="CMU Serif Roman"/>
+        </w:rPr>
+        <w:t>Critical Analysis</w:t>
       </w:r>
       <w:bookmarkEnd w:id="27"/>
     </w:p>
@@ -9414,6 +9659,315 @@
         <w:pStyle w:val="SPIEbodytext"/>
         <w:rPr>
           <w:rFonts w:ascii="CMU Serif Roman" w:hAnsi="CMU Serif Roman" w:cs="CMU Serif Roman"/>
+        </w:rPr>
+      </w:pPr>
+      <w:proofErr w:type="spellStart"/>
+      <w:r>
+        <w:rPr>
+          <w:rStyle w:val="fontstyle01"/>
+          <w:rFonts w:ascii="CMU Serif Roman" w:hAnsi="CMU Serif Roman" w:cs="CMU Serif Roman"/>
+        </w:rPr>
+        <w:t>Vunc</w:t>
+      </w:r>
+      <w:proofErr w:type="spellEnd"/>
+      <w:r>
+        <w:rPr>
+          <w:rStyle w:val="fontstyle01"/>
+          <w:rFonts w:ascii="CMU Serif Roman" w:hAnsi="CMU Serif Roman" w:cs="CMU Serif Roman"/>
+        </w:rPr>
+        <w:t xml:space="preserve"> </w:t>
+      </w:r>
+      <w:proofErr w:type="spellStart"/>
+      <w:r>
+        <w:rPr>
+          <w:rStyle w:val="fontstyle01"/>
+          <w:rFonts w:ascii="CMU Serif Roman" w:hAnsi="CMU Serif Roman" w:cs="CMU Serif Roman"/>
+        </w:rPr>
+        <w:t>sed</w:t>
+      </w:r>
+      <w:proofErr w:type="spellEnd"/>
+      <w:r>
+        <w:rPr>
+          <w:rStyle w:val="fontstyle01"/>
+          <w:rFonts w:ascii="CMU Serif Roman" w:hAnsi="CMU Serif Roman" w:cs="CMU Serif Roman"/>
+        </w:rPr>
+        <w:t xml:space="preserve"> </w:t>
+      </w:r>
+      <w:proofErr w:type="spellStart"/>
+      <w:r>
+        <w:rPr>
+          <w:rStyle w:val="fontstyle01"/>
+          <w:rFonts w:ascii="CMU Serif Roman" w:hAnsi="CMU Serif Roman" w:cs="CMU Serif Roman"/>
+        </w:rPr>
+        <w:t>eede</w:t>
+      </w:r>
+      <w:proofErr w:type="spellEnd"/>
+      <w:r>
+        <w:rPr>
+          <w:rStyle w:val="fontstyle01"/>
+          <w:rFonts w:ascii="CMU Serif Roman" w:hAnsi="CMU Serif Roman" w:cs="CMU Serif Roman"/>
+        </w:rPr>
+        <w:t xml:space="preserve">. </w:t>
+      </w:r>
+      <w:proofErr w:type="spellStart"/>
+      <w:r>
+        <w:rPr>
+          <w:rStyle w:val="fontstyle01"/>
+          <w:rFonts w:ascii="CMU Serif Roman" w:hAnsi="CMU Serif Roman" w:cs="CMU Serif Roman"/>
+        </w:rPr>
+        <w:t>Praesent</w:t>
+      </w:r>
+      <w:proofErr w:type="spellEnd"/>
+      <w:r>
+        <w:rPr>
+          <w:rStyle w:val="fontstyle01"/>
+          <w:rFonts w:ascii="CMU Serif Roman" w:hAnsi="CMU Serif Roman" w:cs="CMU Serif Roman"/>
+        </w:rPr>
+        <w:t xml:space="preserve"> vitae </w:t>
+      </w:r>
+      <w:proofErr w:type="spellStart"/>
+      <w:r>
+        <w:rPr>
+          <w:rStyle w:val="fontstyle01"/>
+          <w:rFonts w:ascii="CMU Serif Roman" w:hAnsi="CMU Serif Roman" w:cs="CMU Serif Roman"/>
+        </w:rPr>
+        <w:t>lectus</w:t>
+      </w:r>
+      <w:proofErr w:type="spellEnd"/>
+      <w:r>
+        <w:rPr>
+          <w:rStyle w:val="fontstyle01"/>
+          <w:rFonts w:ascii="CMU Serif Roman" w:hAnsi="CMU Serif Roman" w:cs="CMU Serif Roman"/>
+        </w:rPr>
+        <w:t xml:space="preserve">. </w:t>
+      </w:r>
+      <w:proofErr w:type="spellStart"/>
+      <w:r>
+        <w:rPr>
+          <w:rStyle w:val="fontstyle01"/>
+          <w:rFonts w:ascii="CMU Serif Roman" w:hAnsi="CMU Serif Roman" w:cs="CMU Serif Roman"/>
+        </w:rPr>
+        <w:t>Praesent</w:t>
+      </w:r>
+      <w:proofErr w:type="spellEnd"/>
+      <w:r>
+        <w:rPr>
+          <w:rStyle w:val="fontstyle01"/>
+          <w:rFonts w:ascii="CMU Serif Roman" w:hAnsi="CMU Serif Roman" w:cs="CMU Serif Roman"/>
+        </w:rPr>
+        <w:t xml:space="preserve"> </w:t>
+      </w:r>
+      <w:proofErr w:type="spellStart"/>
+      <w:r>
+        <w:rPr>
+          <w:rStyle w:val="fontstyle01"/>
+          <w:rFonts w:ascii="CMU Serif Roman" w:hAnsi="CMU Serif Roman" w:cs="CMU Serif Roman"/>
+        </w:rPr>
+        <w:t>neque</w:t>
+      </w:r>
+      <w:proofErr w:type="spellEnd"/>
+      <w:r>
+        <w:rPr>
+          <w:rStyle w:val="fontstyle01"/>
+          <w:rFonts w:ascii="CMU Serif Roman" w:hAnsi="CMU Serif Roman" w:cs="CMU Serif Roman"/>
+        </w:rPr>
+        <w:t xml:space="preserve"> </w:t>
+      </w:r>
+      <w:proofErr w:type="spellStart"/>
+      <w:r>
+        <w:rPr>
+          <w:rStyle w:val="fontstyle01"/>
+          <w:rFonts w:ascii="CMU Serif Roman" w:hAnsi="CMU Serif Roman" w:cs="CMU Serif Roman"/>
+        </w:rPr>
+        <w:t>justo</w:t>
+      </w:r>
+      <w:proofErr w:type="spellEnd"/>
+      <w:r>
+        <w:rPr>
+          <w:rStyle w:val="fontstyle01"/>
+          <w:rFonts w:ascii="CMU Serif Roman" w:hAnsi="CMU Serif Roman" w:cs="CMU Serif Roman"/>
+        </w:rPr>
+        <w:t xml:space="preserve">, </w:t>
+      </w:r>
+      <w:proofErr w:type="spellStart"/>
+      <w:r>
+        <w:rPr>
+          <w:rStyle w:val="fontstyle01"/>
+          <w:rFonts w:ascii="CMU Serif Roman" w:hAnsi="CMU Serif Roman" w:cs="CMU Serif Roman"/>
+        </w:rPr>
+        <w:t>vehicula</w:t>
+      </w:r>
+      <w:proofErr w:type="spellEnd"/>
+      <w:r>
+        <w:rPr>
+          <w:rStyle w:val="fontstyle01"/>
+          <w:rFonts w:ascii="CMU Serif Roman" w:hAnsi="CMU Serif Roman" w:cs="CMU Serif Roman"/>
+        </w:rPr>
+        <w:t xml:space="preserve"> </w:t>
+      </w:r>
+      <w:proofErr w:type="spellStart"/>
+      <w:r>
+        <w:rPr>
+          <w:rStyle w:val="fontstyle01"/>
+          <w:rFonts w:ascii="CMU Serif Roman" w:hAnsi="CMU Serif Roman" w:cs="CMU Serif Roman"/>
+        </w:rPr>
+        <w:t>eget</w:t>
+      </w:r>
+      <w:proofErr w:type="spellEnd"/>
+      <w:r>
+        <w:rPr>
+          <w:rStyle w:val="fontstyle01"/>
+          <w:rFonts w:ascii="CMU Serif Roman" w:hAnsi="CMU Serif Roman" w:cs="CMU Serif Roman"/>
+        </w:rPr>
+        <w:t xml:space="preserve">, </w:t>
+      </w:r>
+      <w:proofErr w:type="spellStart"/>
+      <w:r>
+        <w:rPr>
+          <w:rStyle w:val="fontstyle01"/>
+          <w:rFonts w:ascii="CMU Serif Roman" w:hAnsi="CMU Serif Roman" w:cs="CMU Serif Roman"/>
+        </w:rPr>
+        <w:t>interdum</w:t>
+      </w:r>
+      <w:proofErr w:type="spellEnd"/>
+      <w:r>
+        <w:rPr>
+          <w:rStyle w:val="fontstyle01"/>
+          <w:rFonts w:ascii="CMU Serif Roman" w:hAnsi="CMU Serif Roman" w:cs="CMU Serif Roman"/>
+        </w:rPr>
+        <w:t xml:space="preserve"> id, </w:t>
+      </w:r>
+      <w:proofErr w:type="spellStart"/>
+      <w:r>
+        <w:rPr>
+          <w:rStyle w:val="fontstyle01"/>
+          <w:rFonts w:ascii="CMU Serif Roman" w:hAnsi="CMU Serif Roman" w:cs="CMU Serif Roman"/>
+        </w:rPr>
+        <w:t>facilisis</w:t>
+      </w:r>
+      <w:proofErr w:type="spellEnd"/>
+      <w:r>
+        <w:rPr>
+          <w:rStyle w:val="fontstyle01"/>
+          <w:rFonts w:ascii="CMU Serif Roman" w:hAnsi="CMU Serif Roman" w:cs="CMU Serif Roman"/>
+        </w:rPr>
+        <w:t xml:space="preserve"> et, </w:t>
+      </w:r>
+      <w:proofErr w:type="spellStart"/>
+      <w:r>
+        <w:rPr>
+          <w:rStyle w:val="fontstyle01"/>
+          <w:rFonts w:ascii="CMU Serif Roman" w:hAnsi="CMU Serif Roman" w:cs="CMU Serif Roman"/>
+        </w:rPr>
+        <w:t>nibh</w:t>
+      </w:r>
+      <w:proofErr w:type="spellEnd"/>
+      <w:r>
+        <w:rPr>
+          <w:rStyle w:val="fontstyle01"/>
+          <w:rFonts w:ascii="CMU Serif Roman" w:hAnsi="CMU Serif Roman" w:cs="CMU Serif Roman"/>
+        </w:rPr>
+        <w:t xml:space="preserve"> </w:t>
+      </w:r>
+      <w:proofErr w:type="spellStart"/>
+      <w:r>
+        <w:rPr>
+          <w:rStyle w:val="fontstyle01"/>
+          <w:rFonts w:ascii="CMU Serif Roman" w:hAnsi="CMU Serif Roman" w:cs="CMU Serif Roman"/>
+        </w:rPr>
+        <w:t>adsumes</w:t>
+      </w:r>
+      <w:proofErr w:type="spellEnd"/>
+      <w:r>
+        <w:rPr>
+          <w:rStyle w:val="fontstyle01"/>
+          <w:rFonts w:ascii="CMU Serif Roman" w:hAnsi="CMU Serif Roman" w:cs="CMU Serif Roman"/>
+        </w:rPr>
+        <w:t>.</w:t>
+      </w:r>
+      <w:r>
+        <w:rPr>
+          <w:rFonts w:ascii="CMU Serif Roman" w:hAnsi="CMU Serif Roman" w:cs="CMU Serif Roman"/>
+          <w:color w:val="000000"/>
+          <w:szCs w:val="20"/>
+        </w:rPr>
+        <w:br/>
+      </w:r>
+      <w:proofErr w:type="spellStart"/>
+      <w:r>
+        <w:rPr>
+          <w:rStyle w:val="fontstyle01"/>
+          <w:rFonts w:ascii="CMU Serif Roman" w:hAnsi="CMU Serif Roman" w:cs="CMU Serif Roman"/>
+        </w:rPr>
+        <w:t>Phasellus</w:t>
+      </w:r>
+      <w:proofErr w:type="spellEnd"/>
+      <w:r>
+        <w:rPr>
+          <w:rStyle w:val="fontstyle01"/>
+          <w:rFonts w:ascii="CMU Serif Roman" w:hAnsi="CMU Serif Roman" w:cs="CMU Serif Roman"/>
+        </w:rPr>
+        <w:t xml:space="preserve"> at </w:t>
+      </w:r>
+      <w:proofErr w:type="spellStart"/>
+      <w:r>
+        <w:rPr>
+          <w:rStyle w:val="fontstyle01"/>
+          <w:rFonts w:ascii="CMU Serif Roman" w:hAnsi="CMU Serif Roman" w:cs="CMU Serif Roman"/>
+        </w:rPr>
+        <w:t>purus</w:t>
+      </w:r>
+      <w:proofErr w:type="spellEnd"/>
+      <w:r>
+        <w:rPr>
+          <w:rStyle w:val="fontstyle01"/>
+          <w:rFonts w:ascii="CMU Serif Roman" w:hAnsi="CMU Serif Roman" w:cs="CMU Serif Roman"/>
+        </w:rPr>
+        <w:t xml:space="preserve"> et libero lacinia dictum. </w:t>
+      </w:r>
+      <w:r>
+        <w:rPr>
+          <w:rStyle w:val="fontstyle01"/>
+          <w:rFonts w:ascii="CMU Serif Roman" w:hAnsi="CMU Serif Roman" w:cs="CMU Serif Roman"/>
+          <w:lang w:val="pt-PT"/>
+        </w:rPr>
+        <w:t>Fusce aliquet. Nulla eu ante placerat leo semper dictum.</w:t>
+      </w:r>
+      <w:r>
+        <w:rPr>
+          <w:rFonts w:ascii="CMU Serif Roman" w:hAnsi="CMU Serif Roman" w:cs="CMU Serif Roman"/>
+        </w:rPr>
+        <w:t xml:space="preserve"> </w:t>
+      </w:r>
+    </w:p>
+    <w:p>
+      <w:pPr>
+        <w:rPr>
+          <w:rFonts w:ascii="CMU Serif Roman" w:hAnsi="CMU Serif Roman" w:cs="CMU Serif Roman"/>
+        </w:rPr>
+      </w:pPr>
+    </w:p>
+    <w:p>
+      <w:pPr>
+        <w:pStyle w:val="Heading1"/>
+        <w:rPr>
+          <w:rFonts w:ascii="CMU Serif Roman" w:hAnsi="CMU Serif Roman" w:cs="CMU Serif Roman"/>
+        </w:rPr>
+      </w:pPr>
+      <w:bookmarkStart w:id="28" w:name="_Toc529983082"/>
+      <w:r>
+        <w:rPr>
+          <w:rFonts w:ascii="CMU Serif Roman" w:hAnsi="CMU Serif Roman" w:cs="CMU Serif Roman"/>
+        </w:rPr>
+        <w:t>Conclusions</w:t>
+      </w:r>
+      <w:bookmarkEnd w:id="28"/>
+    </w:p>
+    <w:p>
+      <w:pPr>
+        <w:pStyle w:val="SPIEbodytext"/>
+        <w:rPr>
+          <w:rFonts w:ascii="CMU Serif Roman" w:hAnsi="CMU Serif Roman" w:cs="CMU Serif Roman"/>
           <w:color w:val="FF0000"/>
           <w:lang w:val="pt-PT"/>
         </w:rPr>
@@ -9680,16 +10234,7 @@
           <w:rStyle w:val="fontstyle01"/>
           <w:rFonts w:ascii="CMU Serif Roman" w:hAnsi="CMU Serif Roman" w:cs="CMU Serif Roman"/>
         </w:rPr>
-        <w:t xml:space="preserve"> et libero lacinia</w:t>
-      </w:r>
-      <w:bookmarkStart w:id="28" w:name="_GoBack"/>
-      <w:bookmarkEnd w:id="28"/>
-      <w:r>
-        <w:rPr>
-          <w:rStyle w:val="fontstyle01"/>
-          <w:rFonts w:ascii="CMU Serif Roman" w:hAnsi="CMU Serif Roman" w:cs="CMU Serif Roman"/>
-        </w:rPr>
-        <w:t xml:space="preserve"> dictum. </w:t>
+        <w:t xml:space="preserve"> et libero lacinia dictum. </w:t>
       </w:r>
       <w:r>
         <w:rPr>
@@ -10197,6 +10742,119 @@
     </w:lvl>
   </w:abstractNum>
   <w:abstractNum w:abstractNumId="3" w15:restartNumberingAfterBreak="0">
+    <w:nsid w:val="30D35AF1"/>
+    <w:multiLevelType w:val="hybridMultilevel"/>
+    <w:tmpl w:val="0FAE0922"/>
+    <w:lvl w:ilvl="0" w:tplc="04090001">
+      <w:start w:val="1"/>
+      <w:numFmt w:val="bullet"/>
+      <w:lvlText w:val=""/>
+      <w:lvlJc w:val="left"/>
+      <w:pPr>
+        <w:ind w:left="720" w:hanging="360"/>
+      </w:pPr>
+      <w:rPr>
+        <w:rFonts w:ascii="Symbol" w:hAnsi="Symbol" w:hint="default"/>
+      </w:rPr>
+    </w:lvl>
+    <w:lvl w:ilvl="1" w:tplc="04090003" w:tentative="1">
+      <w:start w:val="1"/>
+      <w:numFmt w:val="bullet"/>
+      <w:lvlText w:val="o"/>
+      <w:lvlJc w:val="left"/>
+      <w:pPr>
+        <w:ind w:left="1440" w:hanging="360"/>
+      </w:pPr>
+      <w:rPr>
+        <w:rFonts w:ascii="Courier New" w:hAnsi="Courier New" w:cs="Courier New" w:hint="default"/>
+      </w:rPr>
+    </w:lvl>
+    <w:lvl w:ilvl="2" w:tplc="04090005" w:tentative="1">
+      <w:start w:val="1"/>
+      <w:numFmt w:val="bullet"/>
+      <w:lvlText w:val=""/>
+      <w:lvlJc w:val="left"/>
+      <w:pPr>
+        <w:ind w:left="2160" w:hanging="360"/>
+      </w:pPr>
+      <w:rPr>
+        <w:rFonts w:ascii="Wingdings" w:hAnsi="Wingdings" w:hint="default"/>
+      </w:rPr>
+    </w:lvl>
+    <w:lvl w:ilvl="3" w:tplc="04090001" w:tentative="1">
+      <w:start w:val="1"/>
+      <w:numFmt w:val="bullet"/>
+      <w:lvlText w:val=""/>
+      <w:lvlJc w:val="left"/>
+      <w:pPr>
+        <w:ind w:left="2880" w:hanging="360"/>
+      </w:pPr>
+      <w:rPr>
+        <w:rFonts w:ascii="Symbol" w:hAnsi="Symbol" w:hint="default"/>
+      </w:rPr>
+    </w:lvl>
+    <w:lvl w:ilvl="4" w:tplc="04090003" w:tentative="1">
+      <w:start w:val="1"/>
+      <w:numFmt w:val="bullet"/>
+      <w:lvlText w:val="o"/>
+      <w:lvlJc w:val="left"/>
+      <w:pPr>
+        <w:ind w:left="3600" w:hanging="360"/>
+      </w:pPr>
+      <w:rPr>
+        <w:rFonts w:ascii="Courier New" w:hAnsi="Courier New" w:cs="Courier New" w:hint="default"/>
+      </w:rPr>
+    </w:lvl>
+    <w:lvl w:ilvl="5" w:tplc="04090005" w:tentative="1">
+      <w:start w:val="1"/>
+      <w:numFmt w:val="bullet"/>
+      <w:lvlText w:val=""/>
+      <w:lvlJc w:val="left"/>
+      <w:pPr>
+        <w:ind w:left="4320" w:hanging="360"/>
+      </w:pPr>
+      <w:rPr>
+        <w:rFonts w:ascii="Wingdings" w:hAnsi="Wingdings" w:hint="default"/>
+      </w:rPr>
+    </w:lvl>
+    <w:lvl w:ilvl="6" w:tplc="04090001" w:tentative="1">
+      <w:start w:val="1"/>
+      <w:numFmt w:val="bullet"/>
+      <w:lvlText w:val=""/>
+      <w:lvlJc w:val="left"/>
+      <w:pPr>
+        <w:ind w:left="5040" w:hanging="360"/>
+      </w:pPr>
+      <w:rPr>
+        <w:rFonts w:ascii="Symbol" w:hAnsi="Symbol" w:hint="default"/>
+      </w:rPr>
+    </w:lvl>
+    <w:lvl w:ilvl="7" w:tplc="04090003" w:tentative="1">
+      <w:start w:val="1"/>
+      <w:numFmt w:val="bullet"/>
+      <w:lvlText w:val="o"/>
+      <w:lvlJc w:val="left"/>
+      <w:pPr>
+        <w:ind w:left="5760" w:hanging="360"/>
+      </w:pPr>
+      <w:rPr>
+        <w:rFonts w:ascii="Courier New" w:hAnsi="Courier New" w:cs="Courier New" w:hint="default"/>
+      </w:rPr>
+    </w:lvl>
+    <w:lvl w:ilvl="8" w:tplc="04090005" w:tentative="1">
+      <w:start w:val="1"/>
+      <w:numFmt w:val="bullet"/>
+      <w:lvlText w:val=""/>
+      <w:lvlJc w:val="left"/>
+      <w:pPr>
+        <w:ind w:left="6480" w:hanging="360"/>
+      </w:pPr>
+      <w:rPr>
+        <w:rFonts w:ascii="Wingdings" w:hAnsi="Wingdings" w:hint="default"/>
+      </w:rPr>
+    </w:lvl>
+  </w:abstractNum>
+  <w:abstractNum w:abstractNumId="4" w15:restartNumberingAfterBreak="0">
     <w:nsid w:val="33087D39"/>
     <w:multiLevelType w:val="multilevel"/>
     <w:tmpl w:val="8780AE36"/>
@@ -10351,7 +11009,7 @@
       </w:rPr>
     </w:lvl>
   </w:abstractNum>
-  <w:abstractNum w:abstractNumId="4" w15:restartNumberingAfterBreak="0">
+  <w:abstractNum w:abstractNumId="5" w15:restartNumberingAfterBreak="0">
     <w:nsid w:val="3D6A4DF8"/>
     <w:multiLevelType w:val="hybridMultilevel"/>
     <w:tmpl w:val="6B76003E"/>
@@ -10468,7 +11126,7 @@
       </w:pPr>
     </w:lvl>
   </w:abstractNum>
-  <w:abstractNum w:abstractNumId="5" w15:restartNumberingAfterBreak="0">
+  <w:abstractNum w:abstractNumId="6" w15:restartNumberingAfterBreak="0">
     <w:nsid w:val="5F8A0E22"/>
     <w:multiLevelType w:val="multilevel"/>
     <w:tmpl w:val="EFF295F4"/>
@@ -10605,7 +11263,7 @@
       </w:rPr>
     </w:lvl>
   </w:abstractNum>
-  <w:abstractNum w:abstractNumId="6" w15:restartNumberingAfterBreak="0">
+  <w:abstractNum w:abstractNumId="7" w15:restartNumberingAfterBreak="0">
     <w:nsid w:val="70AB1AF8"/>
     <w:multiLevelType w:val="hybridMultilevel"/>
     <w:tmpl w:val="F474B4DE"/>
@@ -10695,66 +11353,69 @@
     </w:lvl>
   </w:abstractNum>
   <w:num w:numId="1">
-    <w:abstractNumId w:val="4"/>
+    <w:abstractNumId w:val="5"/>
   </w:num>
   <w:num w:numId="2">
     <w:abstractNumId w:val="0"/>
   </w:num>
   <w:num w:numId="3">
-    <w:abstractNumId w:val="3"/>
+    <w:abstractNumId w:val="4"/>
   </w:num>
   <w:num w:numId="4">
     <w:abstractNumId w:val="1"/>
   </w:num>
   <w:num w:numId="5">
-    <w:abstractNumId w:val="6"/>
+    <w:abstractNumId w:val="7"/>
   </w:num>
   <w:num w:numId="6">
     <w:abstractNumId w:val="2"/>
   </w:num>
   <w:num w:numId="7">
-    <w:abstractNumId w:val="5"/>
+    <w:abstractNumId w:val="6"/>
   </w:num>
   <w:num w:numId="8">
-    <w:abstractNumId w:val="3"/>
+    <w:abstractNumId w:val="4"/>
   </w:num>
   <w:num w:numId="9">
-    <w:abstractNumId w:val="3"/>
+    <w:abstractNumId w:val="4"/>
   </w:num>
   <w:num w:numId="10">
-    <w:abstractNumId w:val="3"/>
+    <w:abstractNumId w:val="4"/>
   </w:num>
   <w:num w:numId="11">
-    <w:abstractNumId w:val="3"/>
+    <w:abstractNumId w:val="4"/>
   </w:num>
   <w:num w:numId="12">
-    <w:abstractNumId w:val="3"/>
+    <w:abstractNumId w:val="4"/>
   </w:num>
   <w:num w:numId="13">
-    <w:abstractNumId w:val="3"/>
+    <w:abstractNumId w:val="4"/>
   </w:num>
   <w:num w:numId="14">
-    <w:abstractNumId w:val="3"/>
+    <w:abstractNumId w:val="4"/>
   </w:num>
   <w:num w:numId="15">
-    <w:abstractNumId w:val="3"/>
+    <w:abstractNumId w:val="4"/>
   </w:num>
   <w:num w:numId="16">
-    <w:abstractNumId w:val="3"/>
+    <w:abstractNumId w:val="4"/>
   </w:num>
   <w:num w:numId="17">
-    <w:abstractNumId w:val="3"/>
+    <w:abstractNumId w:val="4"/>
   </w:num>
   <w:num w:numId="18">
-    <w:abstractNumId w:val="3"/>
+    <w:abstractNumId w:val="4"/>
   </w:num>
   <w:num w:numId="19">
-    <w:abstractNumId w:val="3"/>
+    <w:abstractNumId w:val="4"/>
   </w:num>
   <w:num w:numId="20">
-    <w:abstractNumId w:val="3"/>
+    <w:abstractNumId w:val="4"/>
   </w:num>
   <w:num w:numId="21">
+    <w:abstractNumId w:val="4"/>
+  </w:num>
+  <w:num w:numId="22">
     <w:abstractNumId w:val="3"/>
   </w:num>
   <w:numIdMacAtCleanup w:val="3"/>

</xml_diff>

<commit_message>
More of the report
</commit_message>
<xml_diff>
--- a/proj/ProjectReport_G27.docx
+++ b/proj/ProjectReport_G27.docx
@@ -4846,7 +4846,23 @@
           <w:rFonts w:ascii="CMU Serif Roman" w:hAnsi="CMU Serif Roman" w:cs="CMU Serif Roman"/>
           <w:lang w:val="pt-BR"/>
         </w:rPr>
-        <w:t xml:space="preserve">linhas. Optou-se então por testar a sua substituição utilizando diferentes métodos (substituição por zero, média, moda, mediana) e para cada classificador foi escolhido o método que obteve melhores resultados. Decidiu-se, no entanto, remover as linhas e colunas que apresentassem mais de 90% de </w:t>
+        <w:t>linhas. Optou-se então por testar a sua substituição utilizando diferentes métodos (substituição por zero, média</w:t>
+      </w:r>
+      <w:r>
+        <w:rPr>
+          <w:rStyle w:val="fontstyle01"/>
+          <w:rFonts w:ascii="CMU Serif Roman" w:hAnsi="CMU Serif Roman" w:cs="CMU Serif Roman"/>
+          <w:lang w:val="pt-BR"/>
+        </w:rPr>
+        <w:t xml:space="preserve"> e</w:t>
+      </w:r>
+      <w:r>
+        <w:rPr>
+          <w:rStyle w:val="fontstyle01"/>
+          <w:rFonts w:ascii="CMU Serif Roman" w:hAnsi="CMU Serif Roman" w:cs="CMU Serif Roman"/>
+          <w:lang w:val="pt-BR"/>
+        </w:rPr>
+        <w:t xml:space="preserve"> mediana) e para cada classificador foi escolhido o método que obteve melhores resultados. Decidiu-se, no entanto, remover as linhas e colunas que apresentassem mais de 90% de </w:t>
       </w:r>
       <w:proofErr w:type="spellStart"/>
       <w:r>
@@ -4879,6 +4895,32 @@
         <w:t>values</w:t>
       </w:r>
       <w:proofErr w:type="spellEnd"/>
+      <w:r>
+        <w:rPr>
+          <w:rStyle w:val="fontstyle01"/>
+          <w:rFonts w:ascii="CMU Serif Roman" w:hAnsi="CMU Serif Roman" w:cs="CMU Serif Roman"/>
+          <w:i/>
+          <w:lang w:val="pt-BR"/>
+        </w:rPr>
+        <w:t>,</w:t>
+      </w:r>
+      <w:r>
+        <w:rPr>
+          <w:rStyle w:val="fontstyle01"/>
+          <w:rFonts w:ascii="CMU Serif Roman" w:hAnsi="CMU Serif Roman" w:cs="CMU Serif Roman"/>
+          <w:i/>
+          <w:lang w:val="pt-BR"/>
+        </w:rPr>
+        <w:t xml:space="preserve"> </w:t>
+      </w:r>
+      <w:r>
+        <w:rPr>
+          <w:rStyle w:val="fontstyle01"/>
+          <w:rFonts w:ascii="CMU Serif Roman" w:hAnsi="CMU Serif Roman" w:cs="CMU Serif Roman"/>
+          <w:lang w:val="pt-BR"/>
+        </w:rPr>
+        <w:t>já que estas não apresentam informação suficiente para serem relevantes e acabam por distorcer os dados</w:t>
+      </w:r>
       <w:r>
         <w:rPr>
           <w:rStyle w:val="fontstyle01"/>
@@ -5092,7 +5134,23 @@
           <w:rFonts w:ascii="CMU Serif Roman" w:hAnsi="CMU Serif Roman" w:cs="CMU Serif Roman"/>
           <w:lang w:val="pt-BR"/>
         </w:rPr>
-        <w:t xml:space="preserve"> e verificou-se que os resultados da classificação pioravam. Após uma reflexão acerca da pioria dos resultados aquando da remoção dos </w:t>
+        <w:t xml:space="preserve"> e verificou-se que os resultados da classificação pioravam. Após uma reflexão acerca dos resultados</w:t>
+      </w:r>
+      <w:r>
+        <w:rPr>
+          <w:rStyle w:val="fontstyle01"/>
+          <w:rFonts w:ascii="CMU Serif Roman" w:hAnsi="CMU Serif Roman" w:cs="CMU Serif Roman"/>
+          <w:lang w:val="pt-BR"/>
+        </w:rPr>
+        <w:t xml:space="preserve"> obtidos</w:t>
+      </w:r>
+      <w:r>
+        <w:rPr>
+          <w:rStyle w:val="fontstyle01"/>
+          <w:rFonts w:ascii="CMU Serif Roman" w:hAnsi="CMU Serif Roman" w:cs="CMU Serif Roman"/>
+          <w:lang w:val="pt-BR"/>
+        </w:rPr>
+        <w:t xml:space="preserve"> aquando da remoção dos </w:t>
       </w:r>
       <w:proofErr w:type="spellStart"/>
       <w:r>
@@ -5120,7 +5178,16 @@
           <w:rFonts w:ascii="CMU Serif Roman" w:hAnsi="CMU Serif Roman" w:cs="CMU Serif Roman"/>
           <w:lang w:val="pt-BR"/>
         </w:rPr>
-        <w:t xml:space="preserve"> chegou-se à conclusão que os mesmos são bastante importantes devido à natureza do problema. Uma vez que se pretende analisar a presença de avarias, os atributos que apresentem valores “fora do normal” (</w:t>
+        <w:t xml:space="preserve"> chegou-se à conclusão que os mesmos são bastante importantes devido à natureza do problema. Uma vez que se pretende </w:t>
+      </w:r>
+      <w:r>
+        <w:rPr>
+          <w:rStyle w:val="fontstyle01"/>
+          <w:rFonts w:ascii="CMU Serif Roman" w:hAnsi="CMU Serif Roman" w:cs="CMU Serif Roman"/>
+          <w:lang w:val="pt-BR"/>
+        </w:rPr>
+        <w:lastRenderedPageBreak/>
+        <w:t>analisar a presença de avarias, os atributos que apresentem valores “fora do normal” (</w:t>
       </w:r>
       <w:proofErr w:type="spellStart"/>
       <w:r>
@@ -5148,16 +5215,7 @@
           <w:rFonts w:ascii="CMU Serif Roman" w:hAnsi="CMU Serif Roman" w:cs="CMU Serif Roman"/>
           <w:lang w:val="pt-BR"/>
         </w:rPr>
-        <w:t xml:space="preserve"> são essenciais </w:t>
-      </w:r>
-      <w:r>
-        <w:rPr>
-          <w:rStyle w:val="fontstyle01"/>
-          <w:rFonts w:ascii="CMU Serif Roman" w:hAnsi="CMU Serif Roman" w:cs="CMU Serif Roman"/>
-          <w:lang w:val="pt-BR"/>
-        </w:rPr>
-        <w:lastRenderedPageBreak/>
-        <w:t xml:space="preserve">para realizar tal previsão. Também não foram removidos valores potencialmente incorretos, pois todos os atributos estão </w:t>
+        <w:t xml:space="preserve"> são essenciais para realizar tal previsão. Também não foram removidos valores potencialmente incorretos, pois todos os atributos estão </w:t>
       </w:r>
       <w:proofErr w:type="spellStart"/>
       <w:r>
@@ -5175,17 +5233,7 @@
           <w:rFonts w:ascii="CMU Serif Roman" w:hAnsi="CMU Serif Roman" w:cs="CMU Serif Roman"/>
           <w:lang w:val="pt-BR"/>
         </w:rPr>
-        <w:t xml:space="preserve"> e é impossível saber</w:t>
-      </w:r>
-      <w:bookmarkStart w:id="8" w:name="_GoBack"/>
-      <w:bookmarkEnd w:id="8"/>
-      <w:r>
-        <w:rPr>
-          <w:rStyle w:val="fontstyle01"/>
-          <w:rFonts w:ascii="CMU Serif Roman" w:hAnsi="CMU Serif Roman" w:cs="CMU Serif Roman"/>
-          <w:lang w:val="pt-BR"/>
-        </w:rPr>
-        <w:t xml:space="preserve"> quais os valores que cada atributo poderia tomar.</w:t>
+        <w:t xml:space="preserve"> e é impossível saber quais os valores que cada atributo poderia tomar.</w:t>
       </w:r>
     </w:p>
     <w:p>
@@ -5204,7 +5252,23 @@
           <w:rFonts w:ascii="CMU Serif Roman" w:hAnsi="CMU Serif Roman" w:cs="CMU Serif Roman"/>
           <w:lang w:val="pt-BR"/>
         </w:rPr>
-        <w:t xml:space="preserve">Por fim, devido ao elevado desequilíbrio entre as instâncias da classe positiva (1.000) e da classe positiva (59.000), procedeu-se ao balanceamento de ambas as classes utilizando diferentes métodos, de modo a evitar que os classificadores ficassem </w:t>
+        <w:t xml:space="preserve">Por fim, devido ao elevado desequilíbrio entre as instâncias da classe positiva (1.000) e da classe </w:t>
+      </w:r>
+      <w:r>
+        <w:rPr>
+          <w:rStyle w:val="fontstyle01"/>
+          <w:rFonts w:ascii="CMU Serif Roman" w:hAnsi="CMU Serif Roman" w:cs="CMU Serif Roman"/>
+          <w:lang w:val="pt-BR"/>
+        </w:rPr>
+        <w:t>negativa</w:t>
+      </w:r>
+      <w:r>
+        <w:rPr>
+          <w:rStyle w:val="fontstyle01"/>
+          <w:rFonts w:ascii="CMU Serif Roman" w:hAnsi="CMU Serif Roman" w:cs="CMU Serif Roman"/>
+          <w:lang w:val="pt-BR"/>
+        </w:rPr>
+        <w:t xml:space="preserve"> (59.000), procedeu-se ao balanceamento de ambas as classes utilizando diferentes métodos, de modo a evitar que os classificadores ficassem </w:t>
       </w:r>
       <w:proofErr w:type="spellStart"/>
       <w:r>
@@ -5249,7 +5313,7 @@
         </w:rPr>
         <w:t xml:space="preserve"> </w:t>
       </w:r>
-      <w:bookmarkStart w:id="9" w:name="_Toc529983063"/>
+      <w:bookmarkStart w:id="8" w:name="_Toc529983063"/>
       <w:r>
         <w:rPr>
           <w:rFonts w:ascii="CMU Serif Roman" w:hAnsi="CMU Serif Roman" w:cs="CMU Serif Roman"/>
@@ -5259,7 +5323,7 @@
         </w:rPr>
         <w:t>Quality Assessment of Digital Colposcopies</w:t>
       </w:r>
-      <w:bookmarkEnd w:id="9"/>
+      <w:bookmarkEnd w:id="8"/>
     </w:p>
     <w:p>
       <w:pPr>
@@ -5283,7 +5347,7 @@
         </w:rPr>
         <w:t xml:space="preserve"> </w:t>
       </w:r>
-      <w:bookmarkStart w:id="10" w:name="_Toc529983064"/>
+      <w:bookmarkStart w:id="9" w:name="_Toc529983064"/>
       <w:r>
         <w:rPr>
           <w:rFonts w:ascii="CMU Serif Roman" w:hAnsi="CMU Serif Roman" w:cs="CMU Serif Roman"/>
@@ -5294,7 +5358,7 @@
         </w:rPr>
         <w:t>Unsupervised Learning</w:t>
       </w:r>
-      <w:bookmarkEnd w:id="10"/>
+      <w:bookmarkEnd w:id="9"/>
     </w:p>
     <w:p>
       <w:pPr>
@@ -5675,7 +5739,7 @@
         </w:rPr>
         <w:t xml:space="preserve"> </w:t>
       </w:r>
-      <w:bookmarkStart w:id="11" w:name="_Toc529983065"/>
+      <w:bookmarkStart w:id="10" w:name="_Toc529983065"/>
       <w:proofErr w:type="spellStart"/>
       <w:r>
         <w:rPr>
@@ -5712,7 +5776,7 @@
         </w:rPr>
         <w:t>Learning</w:t>
       </w:r>
-      <w:bookmarkEnd w:id="11"/>
+      <w:bookmarkEnd w:id="10"/>
       <w:proofErr w:type="spellEnd"/>
     </w:p>
     <w:p>
@@ -6236,14 +6300,14 @@
           <w:rFonts w:ascii="CMU Serif Roman" w:hAnsi="CMU Serif Roman" w:cs="CMU Serif Roman"/>
         </w:rPr>
       </w:pPr>
-      <w:bookmarkStart w:id="12" w:name="_Toc529983066"/>
+      <w:bookmarkStart w:id="11" w:name="_Toc529983066"/>
       <w:r>
         <w:rPr>
           <w:rFonts w:ascii="CMU Serif Roman" w:hAnsi="CMU Serif Roman" w:cs="CMU Serif Roman"/>
         </w:rPr>
         <w:t>Exploration</w:t>
       </w:r>
-      <w:bookmarkEnd w:id="12"/>
+      <w:bookmarkEnd w:id="11"/>
     </w:p>
     <w:p>
       <w:pPr>
@@ -6268,7 +6332,7 @@
         </w:rPr>
         <w:t xml:space="preserve"> </w:t>
       </w:r>
-      <w:bookmarkStart w:id="13" w:name="_Toc529983067"/>
+      <w:bookmarkStart w:id="12" w:name="_Toc529983067"/>
       <w:r>
         <w:rPr>
           <w:rFonts w:ascii="CMU Serif Roman" w:hAnsi="CMU Serif Roman" w:cs="CMU Serif Roman"/>
@@ -6277,7 +6341,7 @@
         </w:rPr>
         <w:t>APS Failure at Scania Trucks</w:t>
       </w:r>
-      <w:bookmarkEnd w:id="13"/>
+      <w:bookmarkEnd w:id="12"/>
     </w:p>
     <w:p>
       <w:pPr>
@@ -6304,7 +6368,7 @@
         </w:rPr>
         <w:t xml:space="preserve"> </w:t>
       </w:r>
-      <w:bookmarkStart w:id="14" w:name="_Toc529983068"/>
+      <w:bookmarkStart w:id="13" w:name="_Toc529983068"/>
       <w:proofErr w:type="spellStart"/>
       <w:r>
         <w:rPr>
@@ -6341,7 +6405,7 @@
         </w:rPr>
         <w:t>Learning</w:t>
       </w:r>
-      <w:bookmarkEnd w:id="14"/>
+      <w:bookmarkEnd w:id="13"/>
       <w:proofErr w:type="spellEnd"/>
       <w:r>
         <w:rPr>
@@ -6365,14 +6429,14 @@
           <w:rFonts w:ascii="CMU Serif Roman" w:hAnsi="CMU Serif Roman" w:cs="CMU Serif Roman"/>
         </w:rPr>
       </w:pPr>
-      <w:bookmarkStart w:id="15" w:name="_Toc529983069"/>
+      <w:bookmarkStart w:id="14" w:name="_Toc529983069"/>
       <w:r>
         <w:rPr>
           <w:rFonts w:ascii="CMU Serif Roman" w:hAnsi="CMU Serif Roman" w:cs="CMU Serif Roman"/>
         </w:rPr>
         <w:t>Methods and Parametrization</w:t>
       </w:r>
-      <w:bookmarkEnd w:id="15"/>
+      <w:bookmarkEnd w:id="14"/>
     </w:p>
     <w:p>
       <w:pPr>
@@ -6673,14 +6737,14 @@
           <w:rFonts w:ascii="CMU Serif Roman" w:hAnsi="CMU Serif Roman" w:cs="CMU Serif Roman"/>
         </w:rPr>
       </w:pPr>
-      <w:bookmarkStart w:id="16" w:name="_Toc529983070"/>
+      <w:bookmarkStart w:id="15" w:name="_Toc529983070"/>
       <w:r>
         <w:rPr>
           <w:rFonts w:ascii="CMU Serif Roman" w:hAnsi="CMU Serif Roman" w:cs="CMU Serif Roman"/>
         </w:rPr>
         <w:t>Results</w:t>
       </w:r>
-      <w:bookmarkEnd w:id="16"/>
+      <w:bookmarkEnd w:id="15"/>
     </w:p>
     <w:p>
       <w:pPr>
@@ -7075,7 +7139,7 @@
         <w:lastRenderedPageBreak/>
         <w:t xml:space="preserve"> </w:t>
       </w:r>
-      <w:bookmarkStart w:id="17" w:name="_Toc529983071"/>
+      <w:bookmarkStart w:id="16" w:name="_Toc529983071"/>
       <w:proofErr w:type="spellStart"/>
       <w:r>
         <w:rPr>
@@ -7112,7 +7176,7 @@
         </w:rPr>
         <w:t>Learning</w:t>
       </w:r>
-      <w:bookmarkEnd w:id="17"/>
+      <w:bookmarkEnd w:id="16"/>
       <w:proofErr w:type="spellEnd"/>
     </w:p>
     <w:p>
@@ -7126,419 +7190,683 @@
           <w:rFonts w:ascii="CMU Serif Roman" w:hAnsi="CMU Serif Roman" w:cs="CMU Serif Roman"/>
         </w:rPr>
       </w:pPr>
-      <w:bookmarkStart w:id="18" w:name="_Toc529983072"/>
+      <w:bookmarkStart w:id="17" w:name="_Toc529983072"/>
       <w:r>
         <w:rPr>
           <w:rFonts w:ascii="CMU Serif Roman" w:hAnsi="CMU Serif Roman" w:cs="CMU Serif Roman"/>
         </w:rPr>
         <w:t>Methods and Parametrization</w:t>
       </w:r>
-      <w:bookmarkEnd w:id="18"/>
+      <w:bookmarkEnd w:id="17"/>
     </w:p>
     <w:p>
       <w:pPr>
         <w:pStyle w:val="SPIEbodytext"/>
         <w:rPr>
+          <w:rStyle w:val="fontstyle01"/>
+          <w:rFonts w:ascii="CMU Serif Roman" w:hAnsi="CMU Serif Roman" w:cs="CMU Serif Roman"/>
+          <w:lang w:val="pt-PT"/>
+        </w:rPr>
+      </w:pPr>
+      <w:r>
+        <w:rPr>
+          <w:rStyle w:val="fontstyle01"/>
+          <w:rFonts w:ascii="CMU Serif Roman" w:hAnsi="CMU Serif Roman" w:cs="CMU Serif Roman"/>
+          <w:lang w:val="pt-PT"/>
+        </w:rPr>
+        <w:t xml:space="preserve">Para avaliar a </w:t>
+      </w:r>
+      <w:r>
+        <w:rPr>
+          <w:rStyle w:val="fontstyle01"/>
           <w:rFonts w:ascii="CMU Serif Roman" w:hAnsi="CMU Serif Roman" w:cs="CMU Serif Roman"/>
           <w:i/>
-        </w:rPr>
-      </w:pPr>
-      <w:proofErr w:type="spellStart"/>
-      <w:r>
-        <w:rPr>
-          <w:rStyle w:val="fontstyle01"/>
-          <w:rFonts w:ascii="CMU Serif Roman" w:hAnsi="CMU Serif Roman" w:cs="CMU Serif Roman"/>
-        </w:rPr>
-        <w:t>Vunc</w:t>
-      </w:r>
-      <w:proofErr w:type="spellEnd"/>
-      <w:r>
-        <w:rPr>
-          <w:rStyle w:val="fontstyle01"/>
-          <w:rFonts w:ascii="CMU Serif Roman" w:hAnsi="CMU Serif Roman" w:cs="CMU Serif Roman"/>
-        </w:rPr>
-        <w:t xml:space="preserve"> </w:t>
-      </w:r>
-      <w:proofErr w:type="spellStart"/>
-      <w:r>
-        <w:rPr>
-          <w:rStyle w:val="fontstyle01"/>
-          <w:rFonts w:ascii="CMU Serif Roman" w:hAnsi="CMU Serif Roman" w:cs="CMU Serif Roman"/>
-        </w:rPr>
-        <w:t>sed</w:t>
-      </w:r>
-      <w:proofErr w:type="spellEnd"/>
-      <w:r>
-        <w:rPr>
-          <w:rStyle w:val="fontstyle01"/>
-          <w:rFonts w:ascii="CMU Serif Roman" w:hAnsi="CMU Serif Roman" w:cs="CMU Serif Roman"/>
-        </w:rPr>
-        <w:t xml:space="preserve"> </w:t>
-      </w:r>
-      <w:proofErr w:type="spellStart"/>
-      <w:r>
-        <w:rPr>
-          <w:rStyle w:val="fontstyle01"/>
-          <w:rFonts w:ascii="CMU Serif Roman" w:hAnsi="CMU Serif Roman" w:cs="CMU Serif Roman"/>
-        </w:rPr>
-        <w:t>eede</w:t>
-      </w:r>
-      <w:proofErr w:type="spellEnd"/>
-      <w:r>
-        <w:rPr>
-          <w:rStyle w:val="fontstyle01"/>
-          <w:rFonts w:ascii="CMU Serif Roman" w:hAnsi="CMU Serif Roman" w:cs="CMU Serif Roman"/>
-        </w:rPr>
-        <w:t xml:space="preserve">. </w:t>
-      </w:r>
-      <w:proofErr w:type="spellStart"/>
-      <w:r>
-        <w:rPr>
-          <w:rStyle w:val="fontstyle01"/>
-          <w:rFonts w:ascii="CMU Serif Roman" w:hAnsi="CMU Serif Roman" w:cs="CMU Serif Roman"/>
-        </w:rPr>
-        <w:t>Praesent</w:t>
-      </w:r>
-      <w:proofErr w:type="spellEnd"/>
-      <w:r>
-        <w:rPr>
-          <w:rStyle w:val="fontstyle01"/>
-          <w:rFonts w:ascii="CMU Serif Roman" w:hAnsi="CMU Serif Roman" w:cs="CMU Serif Roman"/>
-        </w:rPr>
-        <w:t xml:space="preserve"> vitae </w:t>
-      </w:r>
-      <w:proofErr w:type="spellStart"/>
-      <w:r>
-        <w:rPr>
-          <w:rStyle w:val="fontstyle01"/>
-          <w:rFonts w:ascii="CMU Serif Roman" w:hAnsi="CMU Serif Roman" w:cs="CMU Serif Roman"/>
-        </w:rPr>
-        <w:t>lectus</w:t>
-      </w:r>
-      <w:proofErr w:type="spellEnd"/>
-      <w:r>
-        <w:rPr>
-          <w:rStyle w:val="fontstyle01"/>
-          <w:rFonts w:ascii="CMU Serif Roman" w:hAnsi="CMU Serif Roman" w:cs="CMU Serif Roman"/>
-        </w:rPr>
-        <w:t xml:space="preserve">. </w:t>
-      </w:r>
-      <w:proofErr w:type="spellStart"/>
-      <w:r>
-        <w:rPr>
-          <w:rStyle w:val="fontstyle01"/>
-          <w:rFonts w:ascii="CMU Serif Roman" w:hAnsi="CMU Serif Roman" w:cs="CMU Serif Roman"/>
-        </w:rPr>
-        <w:t>Praesent</w:t>
-      </w:r>
-      <w:proofErr w:type="spellEnd"/>
-      <w:r>
-        <w:rPr>
-          <w:rStyle w:val="fontstyle01"/>
-          <w:rFonts w:ascii="CMU Serif Roman" w:hAnsi="CMU Serif Roman" w:cs="CMU Serif Roman"/>
-        </w:rPr>
-        <w:t xml:space="preserve"> </w:t>
-      </w:r>
-      <w:proofErr w:type="spellStart"/>
-      <w:r>
-        <w:rPr>
-          <w:rStyle w:val="fontstyle01"/>
-          <w:rFonts w:ascii="CMU Serif Roman" w:hAnsi="CMU Serif Roman" w:cs="CMU Serif Roman"/>
-        </w:rPr>
-        <w:t>neque</w:t>
-      </w:r>
-      <w:proofErr w:type="spellEnd"/>
-      <w:r>
-        <w:rPr>
-          <w:rStyle w:val="fontstyle01"/>
-          <w:rFonts w:ascii="CMU Serif Roman" w:hAnsi="CMU Serif Roman" w:cs="CMU Serif Roman"/>
-        </w:rPr>
-        <w:t xml:space="preserve"> </w:t>
-      </w:r>
-      <w:proofErr w:type="spellStart"/>
-      <w:r>
-        <w:rPr>
-          <w:rStyle w:val="fontstyle01"/>
-          <w:rFonts w:ascii="CMU Serif Roman" w:hAnsi="CMU Serif Roman" w:cs="CMU Serif Roman"/>
-        </w:rPr>
-        <w:t>justo</w:t>
-      </w:r>
-      <w:proofErr w:type="spellEnd"/>
-      <w:r>
-        <w:rPr>
-          <w:rStyle w:val="fontstyle01"/>
-          <w:rFonts w:ascii="CMU Serif Roman" w:hAnsi="CMU Serif Roman" w:cs="CMU Serif Roman"/>
+          <w:lang w:val="pt-PT"/>
+        </w:rPr>
+        <w:t>performance</w:t>
+      </w:r>
+      <w:r>
+        <w:rPr>
+          <w:rStyle w:val="fontstyle01"/>
+          <w:rFonts w:ascii="CMU Serif Roman" w:hAnsi="CMU Serif Roman" w:cs="CMU Serif Roman"/>
+          <w:lang w:val="pt-PT"/>
+        </w:rPr>
+        <w:t xml:space="preserve"> de cada um dos classificadores utilizou-se uma divisão treino/teste de 70-30%, que corresponde aproximadamente à divisão original dos ficheiros do </w:t>
+      </w:r>
+      <w:proofErr w:type="spellStart"/>
+      <w:r>
+        <w:rPr>
+          <w:rStyle w:val="fontstyle01"/>
+          <w:rFonts w:ascii="CMU Serif Roman" w:hAnsi="CMU Serif Roman" w:cs="CMU Serif Roman"/>
+          <w:i/>
+          <w:lang w:val="pt-PT"/>
+        </w:rPr>
+        <w:t>dataset</w:t>
+      </w:r>
+      <w:proofErr w:type="spellEnd"/>
+      <w:r>
+        <w:rPr>
+          <w:rStyle w:val="fontstyle01"/>
+          <w:rFonts w:ascii="CMU Serif Roman" w:hAnsi="CMU Serif Roman" w:cs="CMU Serif Roman"/>
+          <w:lang w:val="pt-PT"/>
+        </w:rPr>
+        <w:t xml:space="preserve">. Considerou-se esta divisão a mais adequada devido ao número de instâncias do </w:t>
+      </w:r>
+      <w:proofErr w:type="spellStart"/>
+      <w:r>
+        <w:rPr>
+          <w:rStyle w:val="fontstyle01"/>
+          <w:rFonts w:ascii="CMU Serif Roman" w:hAnsi="CMU Serif Roman" w:cs="CMU Serif Roman"/>
+          <w:i/>
+          <w:lang w:val="pt-PT"/>
+        </w:rPr>
+        <w:t>dataset</w:t>
+      </w:r>
+      <w:proofErr w:type="spellEnd"/>
+      <w:r>
+        <w:rPr>
+          <w:rStyle w:val="fontstyle01"/>
+          <w:rFonts w:ascii="CMU Serif Roman" w:hAnsi="CMU Serif Roman" w:cs="CMU Serif Roman"/>
+          <w:lang w:val="pt-PT"/>
+        </w:rPr>
+        <w:t xml:space="preserve">, que se encontra na ordem das dezenas de milhar. Uma vez que o </w:t>
+      </w:r>
+      <w:proofErr w:type="spellStart"/>
+      <w:r>
+        <w:rPr>
+          <w:rStyle w:val="fontstyle01"/>
+          <w:rFonts w:ascii="CMU Serif Roman" w:hAnsi="CMU Serif Roman" w:cs="CMU Serif Roman"/>
+          <w:i/>
+          <w:lang w:val="pt-PT"/>
+        </w:rPr>
+        <w:t>dataset</w:t>
+      </w:r>
+      <w:proofErr w:type="spellEnd"/>
+      <w:r>
+        <w:rPr>
+          <w:rStyle w:val="fontstyle01"/>
+          <w:rFonts w:ascii="CMU Serif Roman" w:hAnsi="CMU Serif Roman" w:cs="CMU Serif Roman"/>
+          <w:lang w:val="pt-PT"/>
+        </w:rPr>
+        <w:t xml:space="preserve"> não apresenta as classes uniformemente distribuídas</w:t>
+      </w:r>
+      <w:r>
+        <w:rPr>
+          <w:rStyle w:val="fontstyle01"/>
+          <w:rFonts w:ascii="CMU Serif Roman" w:hAnsi="CMU Serif Roman" w:cs="CMU Serif Roman"/>
+          <w:lang w:val="pt-PT"/>
+        </w:rPr>
+        <w:t xml:space="preserve"> (</w:t>
+      </w:r>
+      <w:proofErr w:type="spellStart"/>
+      <w:r>
+        <w:rPr>
+          <w:rStyle w:val="fontstyle01"/>
+          <w:rFonts w:ascii="CMU Serif Roman" w:hAnsi="CMU Serif Roman" w:cs="CMU Serif Roman"/>
+          <w:i/>
+          <w:lang w:val="pt-PT"/>
+        </w:rPr>
+        <w:t>dataset</w:t>
+      </w:r>
+      <w:proofErr w:type="spellEnd"/>
+      <w:r>
+        <w:rPr>
+          <w:rStyle w:val="fontstyle01"/>
+          <w:rFonts w:ascii="CMU Serif Roman" w:hAnsi="CMU Serif Roman" w:cs="CMU Serif Roman"/>
+          <w:i/>
+          <w:lang w:val="pt-PT"/>
+        </w:rPr>
+        <w:t xml:space="preserve"> </w:t>
+      </w:r>
+      <w:proofErr w:type="spellStart"/>
+      <w:r>
+        <w:rPr>
+          <w:rStyle w:val="fontstyle01"/>
+          <w:rFonts w:ascii="CMU Serif Roman" w:hAnsi="CMU Serif Roman" w:cs="CMU Serif Roman"/>
+          <w:i/>
+          <w:lang w:val="pt-PT"/>
+        </w:rPr>
+        <w:t>unbalanced</w:t>
+      </w:r>
+      <w:proofErr w:type="spellEnd"/>
+      <w:r>
+        <w:rPr>
+          <w:rStyle w:val="fontstyle01"/>
+          <w:rFonts w:ascii="CMU Serif Roman" w:hAnsi="CMU Serif Roman" w:cs="CMU Serif Roman"/>
+          <w:lang w:val="pt-PT"/>
+        </w:rPr>
+        <w:t>)</w:t>
+      </w:r>
+      <w:r>
+        <w:rPr>
+          <w:rStyle w:val="fontstyle01"/>
+          <w:rFonts w:ascii="CMU Serif Roman" w:hAnsi="CMU Serif Roman" w:cs="CMU Serif Roman"/>
+          <w:lang w:val="pt-PT"/>
+        </w:rPr>
+        <w:t xml:space="preserve">, a </w:t>
+      </w:r>
+      <w:proofErr w:type="spellStart"/>
+      <w:r>
+        <w:rPr>
+          <w:rStyle w:val="fontstyle01"/>
+          <w:rFonts w:ascii="CMU Serif Roman" w:hAnsi="CMU Serif Roman" w:cs="CMU Serif Roman"/>
+          <w:i/>
+          <w:lang w:val="pt-PT"/>
+        </w:rPr>
+        <w:t>accuracy</w:t>
+      </w:r>
+      <w:proofErr w:type="spellEnd"/>
+      <w:r>
+        <w:rPr>
+          <w:rStyle w:val="fontstyle01"/>
+          <w:rFonts w:ascii="CMU Serif Roman" w:hAnsi="CMU Serif Roman" w:cs="CMU Serif Roman"/>
+          <w:lang w:val="pt-PT"/>
+        </w:rPr>
+        <w:t xml:space="preserve"> não é a melhor métrica para avaliar os resultados obtidos pelos modelos. Assim, decidiu-se usar a </w:t>
+      </w:r>
+      <w:r>
+        <w:rPr>
+          <w:rStyle w:val="fontstyle01"/>
+          <w:rFonts w:ascii="CMU Serif Roman" w:hAnsi="CMU Serif Roman" w:cs="CMU Serif Roman"/>
+          <w:i/>
+          <w:lang w:val="pt-PT"/>
+        </w:rPr>
+        <w:t>ROC AUC</w:t>
+      </w:r>
+      <w:r>
+        <w:rPr>
+          <w:rStyle w:val="fontstyle01"/>
+          <w:rFonts w:ascii="CMU Serif Roman" w:hAnsi="CMU Serif Roman" w:cs="CMU Serif Roman"/>
+          <w:lang w:val="pt-PT"/>
+        </w:rPr>
+        <w:t xml:space="preserve"> </w:t>
+      </w:r>
+      <w:r>
+        <w:rPr>
+          <w:rStyle w:val="fontstyle01"/>
+          <w:rFonts w:ascii="CMU Serif Roman" w:hAnsi="CMU Serif Roman" w:cs="CMU Serif Roman"/>
+          <w:lang w:val="pt-PT"/>
+        </w:rPr>
+        <w:t xml:space="preserve">por ser uma métrica que melhor avalia a performance em </w:t>
+      </w:r>
+      <w:proofErr w:type="spellStart"/>
+      <w:r>
+        <w:rPr>
+          <w:rStyle w:val="fontstyle01"/>
+          <w:rFonts w:ascii="CMU Serif Roman" w:hAnsi="CMU Serif Roman" w:cs="CMU Serif Roman"/>
+          <w:i/>
+          <w:lang w:val="pt-PT"/>
+        </w:rPr>
+        <w:t>datasets</w:t>
+      </w:r>
+      <w:proofErr w:type="spellEnd"/>
+      <w:r>
+        <w:rPr>
+          <w:rStyle w:val="fontstyle01"/>
+          <w:rFonts w:ascii="CMU Serif Roman" w:hAnsi="CMU Serif Roman" w:cs="CMU Serif Roman"/>
+          <w:i/>
+          <w:lang w:val="pt-PT"/>
+        </w:rPr>
+        <w:t xml:space="preserve"> </w:t>
+      </w:r>
+      <w:proofErr w:type="spellStart"/>
+      <w:r>
+        <w:rPr>
+          <w:rStyle w:val="fontstyle01"/>
+          <w:rFonts w:ascii="CMU Serif Roman" w:hAnsi="CMU Serif Roman" w:cs="CMU Serif Roman"/>
+          <w:i/>
+          <w:lang w:val="pt-PT"/>
+        </w:rPr>
+        <w:t>unbalanced</w:t>
+      </w:r>
+      <w:proofErr w:type="spellEnd"/>
+      <w:r>
+        <w:rPr>
+          <w:rStyle w:val="fontstyle01"/>
+          <w:rFonts w:ascii="CMU Serif Roman" w:hAnsi="CMU Serif Roman" w:cs="CMU Serif Roman"/>
+          <w:lang w:val="pt-PT"/>
         </w:rPr>
         <w:t xml:space="preserve">, </w:t>
       </w:r>
-      <w:proofErr w:type="spellStart"/>
-      <w:r>
-        <w:rPr>
-          <w:rStyle w:val="fontstyle01"/>
-          <w:rFonts w:ascii="CMU Serif Roman" w:hAnsi="CMU Serif Roman" w:cs="CMU Serif Roman"/>
-        </w:rPr>
-        <w:t>vehicula</w:t>
-      </w:r>
-      <w:proofErr w:type="spellEnd"/>
-      <w:r>
-        <w:rPr>
-          <w:rStyle w:val="fontstyle01"/>
-          <w:rFonts w:ascii="CMU Serif Roman" w:hAnsi="CMU Serif Roman" w:cs="CMU Serif Roman"/>
-        </w:rPr>
-        <w:t xml:space="preserve"> </w:t>
-      </w:r>
-      <w:proofErr w:type="spellStart"/>
-      <w:r>
-        <w:rPr>
-          <w:rStyle w:val="fontstyle01"/>
-          <w:rFonts w:ascii="CMU Serif Roman" w:hAnsi="CMU Serif Roman" w:cs="CMU Serif Roman"/>
-        </w:rPr>
-        <w:t>eget</w:t>
-      </w:r>
-      <w:proofErr w:type="spellEnd"/>
-      <w:r>
-        <w:rPr>
-          <w:rStyle w:val="fontstyle01"/>
-          <w:rFonts w:ascii="CMU Serif Roman" w:hAnsi="CMU Serif Roman" w:cs="CMU Serif Roman"/>
+      <w:r>
+        <w:rPr>
+          <w:rStyle w:val="fontstyle01"/>
+          <w:rFonts w:ascii="CMU Serif Roman" w:hAnsi="CMU Serif Roman" w:cs="CMU Serif Roman"/>
+          <w:lang w:val="pt-PT"/>
+        </w:rPr>
+        <w:t>juntamente</w:t>
+      </w:r>
+      <w:r>
+        <w:rPr>
+          <w:rStyle w:val="fontstyle01"/>
+          <w:rFonts w:ascii="CMU Serif Roman" w:hAnsi="CMU Serif Roman" w:cs="CMU Serif Roman"/>
+          <w:lang w:val="pt-PT"/>
+        </w:rPr>
+        <w:t xml:space="preserve"> com a métrica original</w:t>
+      </w:r>
+      <w:r>
+        <w:rPr>
+          <w:rStyle w:val="fontstyle01"/>
+          <w:rFonts w:ascii="CMU Serif Roman" w:hAnsi="CMU Serif Roman" w:cs="CMU Serif Roman"/>
+          <w:lang w:val="pt-PT"/>
+        </w:rPr>
+        <w:t>, que nos permitirá comparar os modelos especificamente para o problema em questão.</w:t>
+      </w:r>
+    </w:p>
+    <w:p>
+      <w:pPr>
+        <w:pStyle w:val="SPIEbodytext"/>
+        <w:rPr>
+          <w:rStyle w:val="fontstyle01"/>
+          <w:rFonts w:ascii="CMU Serif Roman" w:hAnsi="CMU Serif Roman" w:cs="CMU Serif Roman"/>
+          <w:lang w:val="pt-PT"/>
+        </w:rPr>
+      </w:pPr>
+      <w:proofErr w:type="spellStart"/>
+      <w:r>
+        <w:rPr>
+          <w:rStyle w:val="fontstyle01"/>
+          <w:rFonts w:ascii="CMU Serif Roman" w:hAnsi="CMU Serif Roman" w:cs="CMU Serif Roman"/>
+          <w:u w:val="single"/>
+          <w:lang w:val="pt-PT"/>
+        </w:rPr>
+        <w:t>Naive</w:t>
+      </w:r>
+      <w:proofErr w:type="spellEnd"/>
+      <w:r>
+        <w:rPr>
+          <w:rStyle w:val="fontstyle01"/>
+          <w:rFonts w:ascii="CMU Serif Roman" w:hAnsi="CMU Serif Roman" w:cs="CMU Serif Roman"/>
+          <w:u w:val="single"/>
+          <w:lang w:val="pt-PT"/>
+        </w:rPr>
+        <w:t xml:space="preserve"> </w:t>
+      </w:r>
+      <w:proofErr w:type="spellStart"/>
+      <w:r>
+        <w:rPr>
+          <w:rStyle w:val="fontstyle01"/>
+          <w:rFonts w:ascii="CMU Serif Roman" w:hAnsi="CMU Serif Roman" w:cs="CMU Serif Roman"/>
+          <w:u w:val="single"/>
+          <w:lang w:val="pt-PT"/>
+        </w:rPr>
+        <w:t>Bayes</w:t>
+      </w:r>
+      <w:proofErr w:type="spellEnd"/>
+      <w:r>
+        <w:rPr>
+          <w:rStyle w:val="fontstyle01"/>
+          <w:rFonts w:ascii="CMU Serif Roman" w:hAnsi="CMU Serif Roman" w:cs="CMU Serif Roman"/>
+          <w:u w:val="single"/>
+          <w:lang w:val="pt-PT"/>
+        </w:rPr>
+        <w:t>:</w:t>
+      </w:r>
+      <w:r>
+        <w:rPr>
+          <w:rStyle w:val="fontstyle01"/>
+          <w:rFonts w:ascii="CMU Serif Roman" w:hAnsi="CMU Serif Roman" w:cs="CMU Serif Roman"/>
+          <w:lang w:val="pt-PT"/>
+        </w:rPr>
+        <w:t xml:space="preserve"> Foi escolhida a versão </w:t>
+      </w:r>
+      <w:r>
+        <w:rPr>
+          <w:rStyle w:val="fontstyle01"/>
+          <w:rFonts w:ascii="CMU Serif Roman" w:hAnsi="CMU Serif Roman" w:cs="CMU Serif Roman"/>
+          <w:i/>
+          <w:lang w:val="pt-PT"/>
+        </w:rPr>
+        <w:t>Gaussiana</w:t>
+      </w:r>
+      <w:r>
+        <w:rPr>
+          <w:rStyle w:val="fontstyle01"/>
+          <w:rFonts w:ascii="CMU Serif Roman" w:hAnsi="CMU Serif Roman" w:cs="CMU Serif Roman"/>
+          <w:lang w:val="pt-PT"/>
+        </w:rPr>
+        <w:t xml:space="preserve"> do </w:t>
+      </w:r>
+      <w:proofErr w:type="spellStart"/>
+      <w:r>
+        <w:rPr>
+          <w:rStyle w:val="fontstyle01"/>
+          <w:rFonts w:ascii="CMU Serif Roman" w:hAnsi="CMU Serif Roman" w:cs="CMU Serif Roman"/>
+          <w:i/>
+          <w:lang w:val="pt-PT"/>
+        </w:rPr>
+        <w:t>Naive</w:t>
+      </w:r>
+      <w:proofErr w:type="spellEnd"/>
+      <w:r>
+        <w:rPr>
+          <w:rStyle w:val="fontstyle01"/>
+          <w:rFonts w:ascii="CMU Serif Roman" w:hAnsi="CMU Serif Roman" w:cs="CMU Serif Roman"/>
+          <w:i/>
+          <w:lang w:val="pt-PT"/>
+        </w:rPr>
+        <w:t xml:space="preserve"> </w:t>
+      </w:r>
+      <w:proofErr w:type="spellStart"/>
+      <w:r>
+        <w:rPr>
+          <w:rStyle w:val="fontstyle01"/>
+          <w:rFonts w:ascii="CMU Serif Roman" w:hAnsi="CMU Serif Roman" w:cs="CMU Serif Roman"/>
+          <w:i/>
+          <w:lang w:val="pt-PT"/>
+        </w:rPr>
+        <w:t>Bayes</w:t>
+      </w:r>
+      <w:proofErr w:type="spellEnd"/>
+      <w:r>
+        <w:rPr>
+          <w:rStyle w:val="fontstyle01"/>
+          <w:rFonts w:ascii="CMU Serif Roman" w:hAnsi="CMU Serif Roman" w:cs="CMU Serif Roman"/>
+          <w:lang w:val="pt-PT"/>
+        </w:rPr>
+        <w:t>.</w:t>
+      </w:r>
+    </w:p>
+    <w:p>
+      <w:pPr>
+        <w:pStyle w:val="SPIEbodytext"/>
+        <w:rPr>
+          <w:rStyle w:val="fontstyle01"/>
+          <w:rFonts w:ascii="CMU Serif Roman" w:hAnsi="CMU Serif Roman" w:cs="CMU Serif Roman"/>
+          <w:lang w:val="pt-PT"/>
+        </w:rPr>
+      </w:pPr>
+      <w:r>
+        <w:rPr>
+          <w:rStyle w:val="fontstyle01"/>
+          <w:rFonts w:ascii="CMU Serif Roman" w:hAnsi="CMU Serif Roman" w:cs="CMU Serif Roman"/>
+          <w:u w:val="single"/>
+          <w:lang w:val="pt-PT"/>
+        </w:rPr>
+        <w:t>KNN:</w:t>
+      </w:r>
+      <w:r>
+        <w:rPr>
+          <w:rStyle w:val="fontstyle01"/>
+          <w:rFonts w:ascii="CMU Serif Roman" w:hAnsi="CMU Serif Roman" w:cs="CMU Serif Roman"/>
+          <w:lang w:val="pt-PT"/>
+        </w:rPr>
+        <w:t xml:space="preserve"> Variou-se o valor de </w:t>
+      </w:r>
+      <w:r>
+        <w:rPr>
+          <w:rStyle w:val="fontstyle01"/>
+          <w:rFonts w:ascii="CMU Serif Roman" w:hAnsi="CMU Serif Roman" w:cs="CMU Serif Roman"/>
+          <w:i/>
+          <w:lang w:val="pt-PT"/>
+        </w:rPr>
+        <w:t>k-vizinhos</w:t>
+      </w:r>
+      <w:r>
+        <w:rPr>
+          <w:rStyle w:val="fontstyle01"/>
+          <w:rFonts w:ascii="CMU Serif Roman" w:hAnsi="CMU Serif Roman" w:cs="CMU Serif Roman"/>
+          <w:lang w:val="pt-PT"/>
+        </w:rPr>
+        <w:t xml:space="preserve"> entre 1 e 67, com incrementos de 6 para evitar números pares que poderiam levar a empates durante a classificação.</w:t>
+      </w:r>
+    </w:p>
+    <w:p>
+      <w:pPr>
+        <w:pStyle w:val="SPIEbodytext"/>
+        <w:rPr>
+          <w:rStyle w:val="fontstyle01"/>
+          <w:rFonts w:ascii="CMU Serif Roman" w:hAnsi="CMU Serif Roman" w:cs="CMU Serif Roman"/>
+          <w:lang w:val="pt-PT"/>
+        </w:rPr>
+      </w:pPr>
+      <w:proofErr w:type="spellStart"/>
+      <w:r>
+        <w:rPr>
+          <w:rStyle w:val="fontstyle01"/>
+          <w:rFonts w:ascii="CMU Serif Roman" w:hAnsi="CMU Serif Roman" w:cs="CMU Serif Roman"/>
+          <w:u w:val="single"/>
+          <w:lang w:val="pt-PT"/>
+        </w:rPr>
+        <w:t>Decision</w:t>
+      </w:r>
+      <w:proofErr w:type="spellEnd"/>
+      <w:r>
+        <w:rPr>
+          <w:rStyle w:val="fontstyle01"/>
+          <w:rFonts w:ascii="CMU Serif Roman" w:hAnsi="CMU Serif Roman" w:cs="CMU Serif Roman"/>
+          <w:u w:val="single"/>
+          <w:lang w:val="pt-PT"/>
+        </w:rPr>
+        <w:t xml:space="preserve"> </w:t>
+      </w:r>
+      <w:proofErr w:type="spellStart"/>
+      <w:r>
+        <w:rPr>
+          <w:rStyle w:val="fontstyle01"/>
+          <w:rFonts w:ascii="CMU Serif Roman" w:hAnsi="CMU Serif Roman" w:cs="CMU Serif Roman"/>
+          <w:u w:val="single"/>
+          <w:lang w:val="pt-PT"/>
+        </w:rPr>
+        <w:t>Trees</w:t>
+      </w:r>
+      <w:proofErr w:type="spellEnd"/>
+      <w:r>
+        <w:rPr>
+          <w:rStyle w:val="fontstyle01"/>
+          <w:rFonts w:ascii="CMU Serif Roman" w:hAnsi="CMU Serif Roman" w:cs="CMU Serif Roman"/>
+          <w:u w:val="single"/>
+          <w:lang w:val="pt-PT"/>
+        </w:rPr>
+        <w:t>:</w:t>
+      </w:r>
+      <w:r>
+        <w:rPr>
+          <w:rStyle w:val="fontstyle01"/>
+          <w:rFonts w:ascii="CMU Serif Roman" w:hAnsi="CMU Serif Roman" w:cs="CMU Serif Roman"/>
+          <w:lang w:val="pt-PT"/>
+        </w:rPr>
+        <w:t xml:space="preserve"> Utilizou-se o algoritmo </w:t>
+      </w:r>
+      <w:proofErr w:type="spellStart"/>
+      <w:r>
+        <w:rPr>
+          <w:rStyle w:val="fontstyle01"/>
+          <w:rFonts w:ascii="CMU Serif Roman" w:hAnsi="CMU Serif Roman" w:cs="CMU Serif Roman"/>
+          <w:i/>
+          <w:lang w:val="pt-PT"/>
+        </w:rPr>
+        <w:t>CART</w:t>
+      </w:r>
+      <w:proofErr w:type="spellEnd"/>
+      <w:r>
+        <w:rPr>
+          <w:rStyle w:val="fontstyle01"/>
+          <w:rFonts w:ascii="CMU Serif Roman" w:hAnsi="CMU Serif Roman" w:cs="CMU Serif Roman"/>
+          <w:lang w:val="pt-PT"/>
+        </w:rPr>
+        <w:t xml:space="preserve"> e variou-se o parâmetro </w:t>
+      </w:r>
+      <w:proofErr w:type="spellStart"/>
+      <w:r>
+        <w:rPr>
+          <w:rStyle w:val="fontstyle01"/>
+          <w:rFonts w:ascii="CMU Serif Roman" w:hAnsi="CMU Serif Roman" w:cs="CMU Serif Roman"/>
+          <w:i/>
+          <w:lang w:val="pt-PT"/>
+        </w:rPr>
+        <w:t>min_samples_split</w:t>
+      </w:r>
+      <w:proofErr w:type="spellEnd"/>
+      <w:r>
+        <w:rPr>
+          <w:rStyle w:val="fontstyle01"/>
+          <w:rFonts w:ascii="CMU Serif Roman" w:hAnsi="CMU Serif Roman" w:cs="CMU Serif Roman"/>
+          <w:lang w:val="pt-PT"/>
+        </w:rPr>
+        <w:t xml:space="preserve"> entre 5 e 1000</w:t>
+      </w:r>
+      <w:r>
+        <w:rPr>
+          <w:rStyle w:val="fontstyle01"/>
+          <w:rFonts w:ascii="CMU Serif Roman" w:hAnsi="CMU Serif Roman" w:cs="CMU Serif Roman"/>
+          <w:i/>
+          <w:lang w:val="pt-PT"/>
         </w:rPr>
         <w:t xml:space="preserve">, </w:t>
       </w:r>
-      <w:proofErr w:type="spellStart"/>
-      <w:r>
-        <w:rPr>
-          <w:rStyle w:val="fontstyle01"/>
-          <w:rFonts w:ascii="CMU Serif Roman" w:hAnsi="CMU Serif Roman" w:cs="CMU Serif Roman"/>
-        </w:rPr>
-        <w:t>interdum</w:t>
-      </w:r>
-      <w:proofErr w:type="spellEnd"/>
-      <w:r>
-        <w:rPr>
-          <w:rStyle w:val="fontstyle01"/>
-          <w:rFonts w:ascii="CMU Serif Roman" w:hAnsi="CMU Serif Roman" w:cs="CMU Serif Roman"/>
-        </w:rPr>
-        <w:t xml:space="preserve"> id, </w:t>
-      </w:r>
-      <w:proofErr w:type="spellStart"/>
-      <w:r>
-        <w:rPr>
-          <w:rStyle w:val="fontstyle01"/>
-          <w:rFonts w:ascii="CMU Serif Roman" w:hAnsi="CMU Serif Roman" w:cs="CMU Serif Roman"/>
-        </w:rPr>
-        <w:t>facilisis</w:t>
-      </w:r>
-      <w:proofErr w:type="spellEnd"/>
-      <w:r>
-        <w:rPr>
-          <w:rStyle w:val="fontstyle01"/>
-          <w:rFonts w:ascii="CMU Serif Roman" w:hAnsi="CMU Serif Roman" w:cs="CMU Serif Roman"/>
-        </w:rPr>
-        <w:t xml:space="preserve"> et, </w:t>
-      </w:r>
-      <w:proofErr w:type="spellStart"/>
-      <w:r>
-        <w:rPr>
-          <w:rStyle w:val="fontstyle01"/>
-          <w:rFonts w:ascii="CMU Serif Roman" w:hAnsi="CMU Serif Roman" w:cs="CMU Serif Roman"/>
-        </w:rPr>
-        <w:t>nibh</w:t>
-      </w:r>
-      <w:proofErr w:type="spellEnd"/>
-      <w:r>
-        <w:rPr>
-          <w:rStyle w:val="fontstyle01"/>
-          <w:rFonts w:ascii="CMU Serif Roman" w:hAnsi="CMU Serif Roman" w:cs="CMU Serif Roman"/>
-        </w:rPr>
-        <w:t xml:space="preserve"> </w:t>
-      </w:r>
-      <w:proofErr w:type="spellStart"/>
-      <w:r>
-        <w:rPr>
-          <w:rStyle w:val="fontstyle01"/>
-          <w:rFonts w:ascii="CMU Serif Roman" w:hAnsi="CMU Serif Roman" w:cs="CMU Serif Roman"/>
-        </w:rPr>
-        <w:t>adsumes</w:t>
-      </w:r>
-      <w:proofErr w:type="spellEnd"/>
-      <w:r>
-        <w:rPr>
-          <w:rStyle w:val="fontstyle01"/>
-          <w:rFonts w:ascii="CMU Serif Roman" w:hAnsi="CMU Serif Roman" w:cs="CMU Serif Roman"/>
-        </w:rPr>
-        <w:t>.</w:t>
-      </w:r>
-      <w:r>
-        <w:rPr>
-          <w:rFonts w:ascii="CMU Serif Roman" w:hAnsi="CMU Serif Roman" w:cs="CMU Serif Roman"/>
-          <w:color w:val="000000"/>
-          <w:szCs w:val="20"/>
-        </w:rPr>
-        <w:br/>
-      </w:r>
-      <w:proofErr w:type="spellStart"/>
-      <w:r>
-        <w:rPr>
-          <w:rStyle w:val="fontstyle01"/>
-          <w:rFonts w:ascii="CMU Serif Roman" w:hAnsi="CMU Serif Roman" w:cs="CMU Serif Roman"/>
-        </w:rPr>
-        <w:t>Phasellus</w:t>
-      </w:r>
-      <w:proofErr w:type="spellEnd"/>
-      <w:r>
-        <w:rPr>
-          <w:rStyle w:val="fontstyle01"/>
-          <w:rFonts w:ascii="CMU Serif Roman" w:hAnsi="CMU Serif Roman" w:cs="CMU Serif Roman"/>
-        </w:rPr>
-        <w:t xml:space="preserve"> at </w:t>
-      </w:r>
-      <w:proofErr w:type="spellStart"/>
-      <w:r>
-        <w:rPr>
-          <w:rStyle w:val="fontstyle01"/>
-          <w:rFonts w:ascii="CMU Serif Roman" w:hAnsi="CMU Serif Roman" w:cs="CMU Serif Roman"/>
-        </w:rPr>
-        <w:t>purus</w:t>
-      </w:r>
-      <w:proofErr w:type="spellEnd"/>
-      <w:r>
-        <w:rPr>
-          <w:rStyle w:val="fontstyle01"/>
-          <w:rFonts w:ascii="CMU Serif Roman" w:hAnsi="CMU Serif Roman" w:cs="CMU Serif Roman"/>
-        </w:rPr>
-        <w:t xml:space="preserve"> et libero lacinia dictum. </w:t>
-      </w:r>
-      <w:proofErr w:type="spellStart"/>
-      <w:r>
-        <w:rPr>
-          <w:rStyle w:val="fontstyle01"/>
-          <w:rFonts w:ascii="CMU Serif Roman" w:hAnsi="CMU Serif Roman" w:cs="CMU Serif Roman"/>
-          <w:lang w:val="pt-PT"/>
-        </w:rPr>
-        <w:t>Fusce</w:t>
-      </w:r>
-      <w:proofErr w:type="spellEnd"/>
-      <w:r>
-        <w:rPr>
-          <w:rStyle w:val="fontstyle01"/>
-          <w:rFonts w:ascii="CMU Serif Roman" w:hAnsi="CMU Serif Roman" w:cs="CMU Serif Roman"/>
-          <w:lang w:val="pt-PT"/>
-        </w:rPr>
-        <w:t xml:space="preserve"> </w:t>
-      </w:r>
-      <w:proofErr w:type="spellStart"/>
-      <w:r>
-        <w:rPr>
-          <w:rStyle w:val="fontstyle01"/>
-          <w:rFonts w:ascii="CMU Serif Roman" w:hAnsi="CMU Serif Roman" w:cs="CMU Serif Roman"/>
-          <w:lang w:val="pt-PT"/>
-        </w:rPr>
-        <w:t>aliquet</w:t>
-      </w:r>
-      <w:proofErr w:type="spellEnd"/>
-      <w:r>
-        <w:rPr>
-          <w:rStyle w:val="fontstyle01"/>
-          <w:rFonts w:ascii="CMU Serif Roman" w:hAnsi="CMU Serif Roman" w:cs="CMU Serif Roman"/>
-          <w:lang w:val="pt-PT"/>
-        </w:rPr>
-        <w:t xml:space="preserve">. </w:t>
-      </w:r>
-      <w:proofErr w:type="spellStart"/>
-      <w:r>
-        <w:rPr>
-          <w:rStyle w:val="fontstyle01"/>
-          <w:rFonts w:ascii="CMU Serif Roman" w:hAnsi="CMU Serif Roman" w:cs="CMU Serif Roman"/>
-          <w:lang w:val="pt-PT"/>
-        </w:rPr>
-        <w:t>Nulla</w:t>
-      </w:r>
-      <w:proofErr w:type="spellEnd"/>
-      <w:r>
-        <w:rPr>
-          <w:rStyle w:val="fontstyle01"/>
-          <w:rFonts w:ascii="CMU Serif Roman" w:hAnsi="CMU Serif Roman" w:cs="CMU Serif Roman"/>
-          <w:lang w:val="pt-PT"/>
-        </w:rPr>
-        <w:t xml:space="preserve"> eu ante </w:t>
-      </w:r>
-      <w:proofErr w:type="spellStart"/>
-      <w:r>
-        <w:rPr>
-          <w:rStyle w:val="fontstyle01"/>
-          <w:rFonts w:ascii="CMU Serif Roman" w:hAnsi="CMU Serif Roman" w:cs="CMU Serif Roman"/>
-          <w:lang w:val="pt-PT"/>
-        </w:rPr>
-        <w:t>placerat</w:t>
-      </w:r>
-      <w:proofErr w:type="spellEnd"/>
-      <w:r>
-        <w:rPr>
-          <w:rStyle w:val="fontstyle01"/>
-          <w:rFonts w:ascii="CMU Serif Roman" w:hAnsi="CMU Serif Roman" w:cs="CMU Serif Roman"/>
-          <w:lang w:val="pt-PT"/>
-        </w:rPr>
-        <w:t xml:space="preserve"> </w:t>
-      </w:r>
-      <w:proofErr w:type="spellStart"/>
-      <w:r>
-        <w:rPr>
-          <w:rStyle w:val="fontstyle01"/>
-          <w:rFonts w:ascii="CMU Serif Roman" w:hAnsi="CMU Serif Roman" w:cs="CMU Serif Roman"/>
-          <w:lang w:val="pt-PT"/>
-        </w:rPr>
-        <w:t>leo</w:t>
-      </w:r>
-      <w:proofErr w:type="spellEnd"/>
-      <w:r>
-        <w:rPr>
-          <w:rStyle w:val="fontstyle01"/>
-          <w:rFonts w:ascii="CMU Serif Roman" w:hAnsi="CMU Serif Roman" w:cs="CMU Serif Roman"/>
-          <w:lang w:val="pt-PT"/>
-        </w:rPr>
-        <w:t xml:space="preserve"> </w:t>
-      </w:r>
-      <w:proofErr w:type="spellStart"/>
-      <w:r>
-        <w:rPr>
-          <w:rStyle w:val="fontstyle01"/>
-          <w:rFonts w:ascii="CMU Serif Roman" w:hAnsi="CMU Serif Roman" w:cs="CMU Serif Roman"/>
-          <w:lang w:val="pt-PT"/>
-        </w:rPr>
-        <w:t>semper</w:t>
-      </w:r>
-      <w:proofErr w:type="spellEnd"/>
-      <w:r>
-        <w:rPr>
-          <w:rStyle w:val="fontstyle01"/>
-          <w:rFonts w:ascii="CMU Serif Roman" w:hAnsi="CMU Serif Roman" w:cs="CMU Serif Roman"/>
-          <w:lang w:val="pt-PT"/>
-        </w:rPr>
-        <w:t xml:space="preserve"> </w:t>
-      </w:r>
-      <w:proofErr w:type="spellStart"/>
-      <w:r>
-        <w:rPr>
-          <w:rStyle w:val="fontstyle01"/>
-          <w:rFonts w:ascii="CMU Serif Roman" w:hAnsi="CMU Serif Roman" w:cs="CMU Serif Roman"/>
-          <w:lang w:val="pt-PT"/>
-        </w:rPr>
-        <w:t>dictum</w:t>
-      </w:r>
-      <w:proofErr w:type="spellEnd"/>
-      <w:r>
-        <w:rPr>
-          <w:rStyle w:val="fontstyle01"/>
-          <w:rFonts w:ascii="CMU Serif Roman" w:hAnsi="CMU Serif Roman" w:cs="CMU Serif Roman"/>
-          <w:lang w:val="pt-PT"/>
-        </w:rPr>
-        <w:t>.</w:t>
-      </w:r>
-      <w:r>
-        <w:rPr>
+      <w:r>
+        <w:rPr>
+          <w:rStyle w:val="fontstyle01"/>
+          <w:rFonts w:ascii="CMU Serif Roman" w:hAnsi="CMU Serif Roman" w:cs="CMU Serif Roman"/>
+          <w:lang w:val="pt-PT"/>
+        </w:rPr>
+        <w:t>que corresponde ao número mínimo de instâncias para dividir um nó da árvore.</w:t>
+      </w:r>
+    </w:p>
+    <w:p>
+      <w:pPr>
+        <w:pStyle w:val="SPIEbodytext"/>
+        <w:rPr>
+          <w:rStyle w:val="fontstyle01"/>
+          <w:rFonts w:ascii="CMU Serif Roman" w:hAnsi="CMU Serif Roman" w:cs="CMU Serif Roman"/>
+          <w:u w:val="single"/>
+          <w:lang w:val="pt-PT"/>
+        </w:rPr>
+      </w:pPr>
+      <w:proofErr w:type="spellStart"/>
+      <w:r>
+        <w:rPr>
+          <w:rStyle w:val="fontstyle01"/>
+          <w:rFonts w:ascii="CMU Serif Roman" w:hAnsi="CMU Serif Roman" w:cs="CMU Serif Roman"/>
+          <w:u w:val="single"/>
+          <w:lang w:val="pt-PT"/>
+        </w:rPr>
+        <w:t>Random</w:t>
+      </w:r>
+      <w:proofErr w:type="spellEnd"/>
+      <w:r>
+        <w:rPr>
+          <w:rStyle w:val="fontstyle01"/>
+          <w:rFonts w:ascii="CMU Serif Roman" w:hAnsi="CMU Serif Roman" w:cs="CMU Serif Roman"/>
+          <w:u w:val="single"/>
+          <w:lang w:val="pt-PT"/>
+        </w:rPr>
+        <w:t xml:space="preserve"> </w:t>
+      </w:r>
+      <w:proofErr w:type="spellStart"/>
+      <w:r>
+        <w:rPr>
+          <w:rStyle w:val="fontstyle01"/>
+          <w:rFonts w:ascii="CMU Serif Roman" w:hAnsi="CMU Serif Roman" w:cs="CMU Serif Roman"/>
+          <w:u w:val="single"/>
+          <w:lang w:val="pt-PT"/>
+        </w:rPr>
+        <w:t>Forests</w:t>
+      </w:r>
+      <w:proofErr w:type="spellEnd"/>
+      <w:r>
+        <w:rPr>
+          <w:rStyle w:val="fontstyle01"/>
+          <w:rFonts w:ascii="CMU Serif Roman" w:hAnsi="CMU Serif Roman" w:cs="CMU Serif Roman"/>
+          <w:u w:val="single"/>
+          <w:lang w:val="pt-PT"/>
+        </w:rPr>
+        <w:t>:</w:t>
+      </w:r>
+      <w:r>
+        <w:rPr>
+          <w:rStyle w:val="fontstyle01"/>
+          <w:rFonts w:ascii="CMU Serif Roman" w:hAnsi="CMU Serif Roman" w:cs="CMU Serif Roman"/>
+          <w:lang w:val="pt-PT"/>
+        </w:rPr>
+        <w:t xml:space="preserve"> Tal como na </w:t>
+      </w:r>
+      <w:proofErr w:type="spellStart"/>
+      <w:r>
+        <w:rPr>
+          <w:rStyle w:val="fontstyle01"/>
           <w:rFonts w:ascii="CMU Serif Roman" w:hAnsi="CMU Serif Roman" w:cs="CMU Serif Roman"/>
           <w:i/>
-        </w:rPr>
-        <w:t xml:space="preserve"> </w:t>
+          <w:lang w:val="pt-PT"/>
+        </w:rPr>
+        <w:t>Decision</w:t>
+      </w:r>
+      <w:proofErr w:type="spellEnd"/>
+      <w:r>
+        <w:rPr>
+          <w:rStyle w:val="fontstyle01"/>
+          <w:rFonts w:ascii="CMU Serif Roman" w:hAnsi="CMU Serif Roman" w:cs="CMU Serif Roman"/>
+          <w:i/>
+          <w:lang w:val="pt-PT"/>
+        </w:rPr>
+        <w:t xml:space="preserve"> </w:t>
+      </w:r>
+      <w:proofErr w:type="spellStart"/>
+      <w:r>
+        <w:rPr>
+          <w:rStyle w:val="fontstyle01"/>
+          <w:rFonts w:ascii="CMU Serif Roman" w:hAnsi="CMU Serif Roman" w:cs="CMU Serif Roman"/>
+          <w:i/>
+          <w:lang w:val="pt-PT"/>
+        </w:rPr>
+        <w:t>Tree</w:t>
+      </w:r>
+      <w:proofErr w:type="spellEnd"/>
+      <w:r>
+        <w:rPr>
+          <w:rStyle w:val="fontstyle01"/>
+          <w:rFonts w:ascii="CMU Serif Roman" w:hAnsi="CMU Serif Roman" w:cs="CMU Serif Roman"/>
+          <w:lang w:val="pt-PT"/>
+        </w:rPr>
+        <w:t xml:space="preserve">, variou-se o </w:t>
+      </w:r>
+      <w:proofErr w:type="spellStart"/>
+      <w:r>
+        <w:rPr>
+          <w:rStyle w:val="fontstyle01"/>
+          <w:rFonts w:ascii="CMU Serif Roman" w:hAnsi="CMU Serif Roman" w:cs="CMU Serif Roman"/>
+          <w:i/>
+          <w:lang w:val="pt-PT"/>
+        </w:rPr>
+        <w:t>min_samples_split</w:t>
+      </w:r>
+      <w:proofErr w:type="spellEnd"/>
+      <w:r>
+        <w:rPr>
+          <w:rStyle w:val="fontstyle01"/>
+          <w:rFonts w:ascii="CMU Serif Roman" w:hAnsi="CMU Serif Roman" w:cs="CMU Serif Roman"/>
+          <w:i/>
+          <w:lang w:val="pt-PT"/>
+        </w:rPr>
+        <w:t xml:space="preserve"> </w:t>
+      </w:r>
+      <w:r>
+        <w:rPr>
+          <w:rStyle w:val="fontstyle01"/>
+          <w:rFonts w:ascii="CMU Serif Roman" w:hAnsi="CMU Serif Roman" w:cs="CMU Serif Roman"/>
+          <w:lang w:val="pt-PT"/>
+        </w:rPr>
+        <w:t xml:space="preserve">entre os mesmos valores e ainda o parâmetro </w:t>
+      </w:r>
+      <w:proofErr w:type="spellStart"/>
+      <w:r>
+        <w:rPr>
+          <w:rStyle w:val="fontstyle01"/>
+          <w:rFonts w:ascii="CMU Serif Roman" w:hAnsi="CMU Serif Roman" w:cs="CMU Serif Roman"/>
+          <w:i/>
+          <w:lang w:val="pt-PT"/>
+        </w:rPr>
+        <w:t>n_estimators</w:t>
+      </w:r>
+      <w:proofErr w:type="spellEnd"/>
+      <w:r>
+        <w:rPr>
+          <w:rStyle w:val="fontstyle01"/>
+          <w:rFonts w:ascii="CMU Serif Roman" w:hAnsi="CMU Serif Roman" w:cs="CMU Serif Roman"/>
+          <w:lang w:val="pt-PT"/>
+        </w:rPr>
+        <w:t xml:space="preserve"> entre 10 e 1000, que corresponde ao número de árvores a considerar pelo algoritmo.</w:t>
       </w:r>
     </w:p>
     <w:p>
@@ -7552,419 +7880,1573 @@
           <w:rFonts w:ascii="CMU Serif Roman" w:hAnsi="CMU Serif Roman" w:cs="CMU Serif Roman"/>
         </w:rPr>
       </w:pPr>
-      <w:bookmarkStart w:id="19" w:name="_Toc529983073"/>
       <w:r>
         <w:rPr>
           <w:rFonts w:ascii="CMU Serif Roman" w:hAnsi="CMU Serif Roman" w:cs="CMU Serif Roman"/>
         </w:rPr>
         <w:t>Results</w:t>
       </w:r>
-      <w:bookmarkEnd w:id="19"/>
     </w:p>
     <w:p>
       <w:pPr>
         <w:pStyle w:val="SPIEbodytext"/>
         <w:rPr>
+          <w:rStyle w:val="fontstyle01"/>
+          <w:rFonts w:ascii="CMU Serif Roman" w:hAnsi="CMU Serif Roman" w:cs="CMU Serif Roman"/>
+          <w:lang w:val="pt-PT"/>
+        </w:rPr>
+      </w:pPr>
+      <w:proofErr w:type="spellStart"/>
+      <w:r>
+        <w:rPr>
+          <w:rStyle w:val="fontstyle01"/>
+          <w:rFonts w:ascii="CMU Serif Roman" w:hAnsi="CMU Serif Roman" w:cs="CMU Serif Roman"/>
+          <w:u w:val="single"/>
+          <w:lang w:val="pt-BR"/>
+        </w:rPr>
+        <w:t>Naïve</w:t>
+      </w:r>
+      <w:proofErr w:type="spellEnd"/>
+      <w:r>
+        <w:rPr>
+          <w:rStyle w:val="fontstyle01"/>
+          <w:rFonts w:ascii="CMU Serif Roman" w:hAnsi="CMU Serif Roman" w:cs="CMU Serif Roman"/>
+          <w:u w:val="single"/>
+          <w:lang w:val="pt-BR"/>
+        </w:rPr>
+        <w:t xml:space="preserve"> </w:t>
+      </w:r>
+      <w:proofErr w:type="spellStart"/>
+      <w:r>
+        <w:rPr>
+          <w:rStyle w:val="fontstyle01"/>
+          <w:rFonts w:ascii="CMU Serif Roman" w:hAnsi="CMU Serif Roman" w:cs="CMU Serif Roman"/>
+          <w:u w:val="single"/>
+          <w:lang w:val="pt-BR"/>
+        </w:rPr>
+        <w:t>Bayes</w:t>
+      </w:r>
+      <w:proofErr w:type="spellEnd"/>
+      <w:r>
+        <w:rPr>
+          <w:rStyle w:val="fontstyle01"/>
+          <w:rFonts w:ascii="CMU Serif Roman" w:hAnsi="CMU Serif Roman" w:cs="CMU Serif Roman"/>
+          <w:u w:val="single"/>
+          <w:lang w:val="pt-BR"/>
+        </w:rPr>
+        <w:t>:</w:t>
+      </w:r>
+      <w:r>
+        <w:rPr>
+          <w:rStyle w:val="fontstyle01"/>
+          <w:rFonts w:ascii="CMU Serif Roman" w:hAnsi="CMU Serif Roman" w:cs="CMU Serif Roman"/>
+          <w:lang w:val="pt-BR"/>
+        </w:rPr>
+        <w:t xml:space="preserve"> </w:t>
+      </w:r>
+      <w:r>
+        <w:rPr>
+          <w:rStyle w:val="fontstyle01"/>
+          <w:rFonts w:ascii="CMU Serif Roman" w:hAnsi="CMU Serif Roman" w:cs="CMU Serif Roman"/>
+          <w:lang w:val="pt-BR"/>
+        </w:rPr>
+        <w:t xml:space="preserve">Comparou-se os resultados </w:t>
+      </w:r>
+      <w:r>
+        <w:rPr>
+          <w:rStyle w:val="fontstyle01"/>
+          <w:rFonts w:ascii="CMU Serif Roman" w:hAnsi="CMU Serif Roman" w:cs="CMU Serif Roman"/>
+          <w:lang w:val="pt-BR"/>
+        </w:rPr>
+        <w:t>obtidos usando várias técnicas de pré-processamento</w:t>
+      </w:r>
+      <w:r>
+        <w:rPr>
+          <w:rStyle w:val="fontstyle01"/>
+          <w:rFonts w:ascii="CMU Serif Roman" w:hAnsi="CMU Serif Roman" w:cs="CMU Serif Roman"/>
+          <w:lang w:val="pt-PT"/>
+        </w:rPr>
+        <w:t>.</w:t>
+      </w:r>
+      <w:r>
+        <w:rPr>
+          <w:rStyle w:val="fontstyle01"/>
+          <w:rFonts w:ascii="CMU Serif Roman" w:hAnsi="CMU Serif Roman" w:cs="CMU Serif Roman"/>
+          <w:lang w:val="pt-PT"/>
+        </w:rPr>
+        <w:t xml:space="preserve"> Definiu-se uma </w:t>
+      </w:r>
+      <w:proofErr w:type="spellStart"/>
+      <w:r>
+        <w:rPr>
+          <w:rStyle w:val="fontstyle01"/>
           <w:rFonts w:ascii="CMU Serif Roman" w:hAnsi="CMU Serif Roman" w:cs="CMU Serif Roman"/>
           <w:i/>
-        </w:rPr>
-      </w:pPr>
-      <w:proofErr w:type="spellStart"/>
-      <w:r>
-        <w:rPr>
-          <w:rStyle w:val="fontstyle01"/>
-          <w:rFonts w:ascii="CMU Serif Roman" w:hAnsi="CMU Serif Roman" w:cs="CMU Serif Roman"/>
-        </w:rPr>
-        <w:t>Vunc</w:t>
-      </w:r>
-      <w:proofErr w:type="spellEnd"/>
-      <w:r>
-        <w:rPr>
-          <w:rStyle w:val="fontstyle01"/>
-          <w:rFonts w:ascii="CMU Serif Roman" w:hAnsi="CMU Serif Roman" w:cs="CMU Serif Roman"/>
-        </w:rPr>
-        <w:t xml:space="preserve"> </w:t>
-      </w:r>
-      <w:proofErr w:type="spellStart"/>
-      <w:r>
-        <w:rPr>
-          <w:rStyle w:val="fontstyle01"/>
-          <w:rFonts w:ascii="CMU Serif Roman" w:hAnsi="CMU Serif Roman" w:cs="CMU Serif Roman"/>
-        </w:rPr>
-        <w:t>sed</w:t>
-      </w:r>
-      <w:proofErr w:type="spellEnd"/>
-      <w:r>
-        <w:rPr>
-          <w:rStyle w:val="fontstyle01"/>
-          <w:rFonts w:ascii="CMU Serif Roman" w:hAnsi="CMU Serif Roman" w:cs="CMU Serif Roman"/>
-        </w:rPr>
-        <w:t xml:space="preserve"> </w:t>
-      </w:r>
-      <w:proofErr w:type="spellStart"/>
-      <w:r>
-        <w:rPr>
-          <w:rStyle w:val="fontstyle01"/>
-          <w:rFonts w:ascii="CMU Serif Roman" w:hAnsi="CMU Serif Roman" w:cs="CMU Serif Roman"/>
-        </w:rPr>
-        <w:t>eede</w:t>
-      </w:r>
-      <w:proofErr w:type="spellEnd"/>
-      <w:r>
-        <w:rPr>
-          <w:rStyle w:val="fontstyle01"/>
-          <w:rFonts w:ascii="CMU Serif Roman" w:hAnsi="CMU Serif Roman" w:cs="CMU Serif Roman"/>
-        </w:rPr>
-        <w:t xml:space="preserve">. </w:t>
-      </w:r>
-      <w:proofErr w:type="spellStart"/>
-      <w:r>
-        <w:rPr>
-          <w:rStyle w:val="fontstyle01"/>
-          <w:rFonts w:ascii="CMU Serif Roman" w:hAnsi="CMU Serif Roman" w:cs="CMU Serif Roman"/>
-        </w:rPr>
-        <w:t>Praesent</w:t>
-      </w:r>
-      <w:proofErr w:type="spellEnd"/>
-      <w:r>
-        <w:rPr>
-          <w:rStyle w:val="fontstyle01"/>
-          <w:rFonts w:ascii="CMU Serif Roman" w:hAnsi="CMU Serif Roman" w:cs="CMU Serif Roman"/>
-        </w:rPr>
-        <w:t xml:space="preserve"> vitae </w:t>
-      </w:r>
-      <w:proofErr w:type="spellStart"/>
-      <w:r>
-        <w:rPr>
-          <w:rStyle w:val="fontstyle01"/>
-          <w:rFonts w:ascii="CMU Serif Roman" w:hAnsi="CMU Serif Roman" w:cs="CMU Serif Roman"/>
-        </w:rPr>
-        <w:t>lectus</w:t>
-      </w:r>
-      <w:proofErr w:type="spellEnd"/>
-      <w:r>
-        <w:rPr>
-          <w:rStyle w:val="fontstyle01"/>
-          <w:rFonts w:ascii="CMU Serif Roman" w:hAnsi="CMU Serif Roman" w:cs="CMU Serif Roman"/>
-        </w:rPr>
-        <w:t xml:space="preserve">. </w:t>
-      </w:r>
-      <w:proofErr w:type="spellStart"/>
-      <w:r>
-        <w:rPr>
-          <w:rStyle w:val="fontstyle01"/>
-          <w:rFonts w:ascii="CMU Serif Roman" w:hAnsi="CMU Serif Roman" w:cs="CMU Serif Roman"/>
-        </w:rPr>
-        <w:t>Praesent</w:t>
-      </w:r>
-      <w:proofErr w:type="spellEnd"/>
-      <w:r>
-        <w:rPr>
-          <w:rStyle w:val="fontstyle01"/>
-          <w:rFonts w:ascii="CMU Serif Roman" w:hAnsi="CMU Serif Roman" w:cs="CMU Serif Roman"/>
-        </w:rPr>
-        <w:t xml:space="preserve"> </w:t>
-      </w:r>
-      <w:proofErr w:type="spellStart"/>
-      <w:r>
-        <w:rPr>
-          <w:rStyle w:val="fontstyle01"/>
-          <w:rFonts w:ascii="CMU Serif Roman" w:hAnsi="CMU Serif Roman" w:cs="CMU Serif Roman"/>
-        </w:rPr>
-        <w:t>neque</w:t>
-      </w:r>
-      <w:proofErr w:type="spellEnd"/>
-      <w:r>
-        <w:rPr>
-          <w:rStyle w:val="fontstyle01"/>
-          <w:rFonts w:ascii="CMU Serif Roman" w:hAnsi="CMU Serif Roman" w:cs="CMU Serif Roman"/>
-        </w:rPr>
-        <w:t xml:space="preserve"> </w:t>
-      </w:r>
-      <w:proofErr w:type="spellStart"/>
-      <w:r>
-        <w:rPr>
-          <w:rStyle w:val="fontstyle01"/>
-          <w:rFonts w:ascii="CMU Serif Roman" w:hAnsi="CMU Serif Roman" w:cs="CMU Serif Roman"/>
-        </w:rPr>
-        <w:t>justo</w:t>
-      </w:r>
-      <w:proofErr w:type="spellEnd"/>
-      <w:r>
-        <w:rPr>
-          <w:rStyle w:val="fontstyle01"/>
-          <w:rFonts w:ascii="CMU Serif Roman" w:hAnsi="CMU Serif Roman" w:cs="CMU Serif Roman"/>
-        </w:rPr>
-        <w:t xml:space="preserve">, </w:t>
-      </w:r>
-      <w:proofErr w:type="spellStart"/>
-      <w:r>
-        <w:rPr>
-          <w:rStyle w:val="fontstyle01"/>
-          <w:rFonts w:ascii="CMU Serif Roman" w:hAnsi="CMU Serif Roman" w:cs="CMU Serif Roman"/>
-        </w:rPr>
-        <w:t>vehicula</w:t>
-      </w:r>
-      <w:proofErr w:type="spellEnd"/>
-      <w:r>
-        <w:rPr>
-          <w:rStyle w:val="fontstyle01"/>
-          <w:rFonts w:ascii="CMU Serif Roman" w:hAnsi="CMU Serif Roman" w:cs="CMU Serif Roman"/>
-        </w:rPr>
-        <w:t xml:space="preserve"> </w:t>
-      </w:r>
-      <w:proofErr w:type="spellStart"/>
-      <w:r>
-        <w:rPr>
-          <w:rStyle w:val="fontstyle01"/>
-          <w:rFonts w:ascii="CMU Serif Roman" w:hAnsi="CMU Serif Roman" w:cs="CMU Serif Roman"/>
-        </w:rPr>
-        <w:t>eget</w:t>
-      </w:r>
-      <w:proofErr w:type="spellEnd"/>
-      <w:r>
-        <w:rPr>
-          <w:rStyle w:val="fontstyle01"/>
-          <w:rFonts w:ascii="CMU Serif Roman" w:hAnsi="CMU Serif Roman" w:cs="CMU Serif Roman"/>
-        </w:rPr>
-        <w:t xml:space="preserve">, </w:t>
-      </w:r>
-      <w:proofErr w:type="spellStart"/>
-      <w:r>
-        <w:rPr>
-          <w:rStyle w:val="fontstyle01"/>
-          <w:rFonts w:ascii="CMU Serif Roman" w:hAnsi="CMU Serif Roman" w:cs="CMU Serif Roman"/>
-        </w:rPr>
-        <w:t>interdum</w:t>
-      </w:r>
-      <w:proofErr w:type="spellEnd"/>
-      <w:r>
-        <w:rPr>
-          <w:rStyle w:val="fontstyle01"/>
-          <w:rFonts w:ascii="CMU Serif Roman" w:hAnsi="CMU Serif Roman" w:cs="CMU Serif Roman"/>
-        </w:rPr>
-        <w:t xml:space="preserve"> id, </w:t>
-      </w:r>
-      <w:proofErr w:type="spellStart"/>
-      <w:r>
-        <w:rPr>
-          <w:rStyle w:val="fontstyle01"/>
-          <w:rFonts w:ascii="CMU Serif Roman" w:hAnsi="CMU Serif Roman" w:cs="CMU Serif Roman"/>
-        </w:rPr>
-        <w:t>facilisis</w:t>
-      </w:r>
-      <w:proofErr w:type="spellEnd"/>
-      <w:r>
-        <w:rPr>
-          <w:rStyle w:val="fontstyle01"/>
-          <w:rFonts w:ascii="CMU Serif Roman" w:hAnsi="CMU Serif Roman" w:cs="CMU Serif Roman"/>
-        </w:rPr>
-        <w:t xml:space="preserve"> et, </w:t>
-      </w:r>
-      <w:proofErr w:type="spellStart"/>
-      <w:r>
-        <w:rPr>
-          <w:rStyle w:val="fontstyle01"/>
-          <w:rFonts w:ascii="CMU Serif Roman" w:hAnsi="CMU Serif Roman" w:cs="CMU Serif Roman"/>
-        </w:rPr>
-        <w:t>nibh</w:t>
-      </w:r>
-      <w:proofErr w:type="spellEnd"/>
-      <w:r>
-        <w:rPr>
-          <w:rStyle w:val="fontstyle01"/>
-          <w:rFonts w:ascii="CMU Serif Roman" w:hAnsi="CMU Serif Roman" w:cs="CMU Serif Roman"/>
-        </w:rPr>
-        <w:t xml:space="preserve"> </w:t>
-      </w:r>
-      <w:proofErr w:type="spellStart"/>
-      <w:r>
-        <w:rPr>
-          <w:rStyle w:val="fontstyle01"/>
-          <w:rFonts w:ascii="CMU Serif Roman" w:hAnsi="CMU Serif Roman" w:cs="CMU Serif Roman"/>
-        </w:rPr>
-        <w:t>adsumes</w:t>
-      </w:r>
-      <w:proofErr w:type="spellEnd"/>
-      <w:r>
-        <w:rPr>
-          <w:rStyle w:val="fontstyle01"/>
-          <w:rFonts w:ascii="CMU Serif Roman" w:hAnsi="CMU Serif Roman" w:cs="CMU Serif Roman"/>
+          <w:lang w:val="pt-PT"/>
+        </w:rPr>
+        <w:t>baseline</w:t>
+      </w:r>
+      <w:proofErr w:type="spellEnd"/>
+      <w:r>
+        <w:rPr>
+          <w:rStyle w:val="fontstyle01"/>
+          <w:rFonts w:ascii="CMU Serif Roman" w:hAnsi="CMU Serif Roman" w:cs="CMU Serif Roman"/>
+          <w:lang w:val="pt-PT"/>
+        </w:rPr>
+        <w:t xml:space="preserve"> usando a técnica de tratamento a </w:t>
+      </w:r>
+      <w:proofErr w:type="spellStart"/>
+      <w:r>
+        <w:rPr>
+          <w:rStyle w:val="fontstyle01"/>
+          <w:rFonts w:ascii="CMU Serif Roman" w:hAnsi="CMU Serif Roman" w:cs="CMU Serif Roman"/>
+          <w:i/>
+          <w:lang w:val="pt-PT"/>
+        </w:rPr>
+        <w:t>missing</w:t>
+      </w:r>
+      <w:proofErr w:type="spellEnd"/>
+      <w:r>
+        <w:rPr>
+          <w:rStyle w:val="fontstyle01"/>
+          <w:rFonts w:ascii="CMU Serif Roman" w:hAnsi="CMU Serif Roman" w:cs="CMU Serif Roman"/>
+          <w:i/>
+          <w:lang w:val="pt-PT"/>
+        </w:rPr>
+        <w:t xml:space="preserve"> </w:t>
+      </w:r>
+      <w:proofErr w:type="spellStart"/>
+      <w:r>
+        <w:rPr>
+          <w:rStyle w:val="fontstyle01"/>
+          <w:rFonts w:ascii="CMU Serif Roman" w:hAnsi="CMU Serif Roman" w:cs="CMU Serif Roman"/>
+          <w:i/>
+          <w:lang w:val="pt-PT"/>
+        </w:rPr>
+        <w:t>values</w:t>
+      </w:r>
+      <w:proofErr w:type="spellEnd"/>
+      <w:r>
+        <w:rPr>
+          <w:rStyle w:val="fontstyle01"/>
+          <w:rFonts w:ascii="CMU Serif Roman" w:hAnsi="CMU Serif Roman" w:cs="CMU Serif Roman"/>
+          <w:lang w:val="pt-PT"/>
+        </w:rPr>
+        <w:t xml:space="preserve"> que </w:t>
+      </w:r>
+      <w:proofErr w:type="gramStart"/>
+      <w:r>
+        <w:rPr>
+          <w:rStyle w:val="fontstyle01"/>
+          <w:rFonts w:ascii="CMU Serif Roman" w:hAnsi="CMU Serif Roman" w:cs="CMU Serif Roman"/>
+          <w:lang w:val="pt-PT"/>
+        </w:rPr>
+        <w:t>melhores resultados obteve</w:t>
+      </w:r>
+      <w:proofErr w:type="gramEnd"/>
+      <w:r>
+        <w:rPr>
+          <w:rStyle w:val="fontstyle01"/>
+          <w:rFonts w:ascii="CMU Serif Roman" w:hAnsi="CMU Serif Roman" w:cs="CMU Serif Roman"/>
+          <w:lang w:val="pt-PT"/>
+        </w:rPr>
+        <w:t xml:space="preserve"> para este classificador. A </w:t>
+      </w:r>
+      <w:proofErr w:type="spellStart"/>
+      <w:r>
+        <w:rPr>
+          <w:rStyle w:val="fontstyle01"/>
+          <w:rFonts w:ascii="CMU Serif Roman" w:hAnsi="CMU Serif Roman" w:cs="CMU Serif Roman"/>
+          <w:i/>
+          <w:lang w:val="pt-PT"/>
+        </w:rPr>
+        <w:t>baseline</w:t>
+      </w:r>
+      <w:proofErr w:type="spellEnd"/>
+      <w:r>
+        <w:rPr>
+          <w:rStyle w:val="fontstyle01"/>
+          <w:rFonts w:ascii="CMU Serif Roman" w:hAnsi="CMU Serif Roman" w:cs="CMU Serif Roman"/>
+          <w:lang w:val="pt-PT"/>
+        </w:rPr>
+        <w:t xml:space="preserve"> obtida foi das melhores entre os classificadores, o que demonstra que o </w:t>
+      </w:r>
+      <w:r>
+        <w:rPr>
+          <w:rStyle w:val="fontstyle01"/>
+          <w:rFonts w:ascii="CMU Serif Roman" w:hAnsi="CMU Serif Roman" w:cs="CMU Serif Roman"/>
+          <w:lang w:val="pt-PT"/>
+        </w:rPr>
+        <w:t>Naïve</w:t>
+      </w:r>
+      <w:r>
+        <w:rPr>
+          <w:rStyle w:val="fontstyle01"/>
+          <w:rFonts w:ascii="CMU Serif Roman" w:hAnsi="CMU Serif Roman" w:cs="CMU Serif Roman"/>
+          <w:lang w:val="pt-PT"/>
+        </w:rPr>
+        <w:t xml:space="preserve"> </w:t>
+      </w:r>
+      <w:proofErr w:type="spellStart"/>
+      <w:r>
+        <w:rPr>
+          <w:rStyle w:val="fontstyle01"/>
+          <w:rFonts w:ascii="CMU Serif Roman" w:hAnsi="CMU Serif Roman" w:cs="CMU Serif Roman"/>
+          <w:lang w:val="pt-PT"/>
+        </w:rPr>
+        <w:t>Bayes</w:t>
+      </w:r>
+      <w:proofErr w:type="spellEnd"/>
+      <w:r>
+        <w:rPr>
+          <w:rStyle w:val="fontstyle01"/>
+          <w:rFonts w:ascii="CMU Serif Roman" w:hAnsi="CMU Serif Roman" w:cs="CMU Serif Roman"/>
+          <w:lang w:val="pt-PT"/>
+        </w:rPr>
+        <w:t xml:space="preserve"> não é tão </w:t>
+      </w:r>
+      <w:proofErr w:type="spellStart"/>
+      <w:r>
+        <w:rPr>
+          <w:rStyle w:val="fontstyle01"/>
+          <w:rFonts w:ascii="CMU Serif Roman" w:hAnsi="CMU Serif Roman" w:cs="CMU Serif Roman"/>
+          <w:i/>
+          <w:lang w:val="pt-PT"/>
+        </w:rPr>
+        <w:t>biased</w:t>
+      </w:r>
+      <w:proofErr w:type="spellEnd"/>
+      <w:r>
+        <w:rPr>
+          <w:rStyle w:val="fontstyle01"/>
+          <w:rFonts w:ascii="CMU Serif Roman" w:hAnsi="CMU Serif Roman" w:cs="CMU Serif Roman"/>
+          <w:i/>
+          <w:lang w:val="pt-PT"/>
+        </w:rPr>
+        <w:t xml:space="preserve"> </w:t>
+      </w:r>
+      <w:r>
+        <w:rPr>
+          <w:rStyle w:val="fontstyle01"/>
+          <w:rFonts w:ascii="CMU Serif Roman" w:hAnsi="CMU Serif Roman" w:cs="CMU Serif Roman"/>
+          <w:lang w:val="pt-PT"/>
+        </w:rPr>
+        <w:t xml:space="preserve">quanto outros classificadores quando apresentado com dados </w:t>
+      </w:r>
+      <w:proofErr w:type="spellStart"/>
+      <w:r>
+        <w:rPr>
+          <w:rStyle w:val="fontstyle01"/>
+          <w:rFonts w:ascii="CMU Serif Roman" w:hAnsi="CMU Serif Roman" w:cs="CMU Serif Roman"/>
+          <w:i/>
+          <w:lang w:val="pt-PT"/>
+        </w:rPr>
+        <w:t>unbalanced</w:t>
+      </w:r>
+      <w:proofErr w:type="spellEnd"/>
+      <w:r>
+        <w:rPr>
+          <w:rStyle w:val="fontstyle01"/>
+          <w:rFonts w:ascii="CMU Serif Roman" w:hAnsi="CMU Serif Roman" w:cs="CMU Serif Roman"/>
+          <w:i/>
+          <w:lang w:val="pt-PT"/>
         </w:rPr>
         <w:t>.</w:t>
       </w:r>
       <w:r>
         <w:rPr>
-          <w:rFonts w:ascii="CMU Serif Roman" w:hAnsi="CMU Serif Roman" w:cs="CMU Serif Roman"/>
-          <w:color w:val="000000"/>
-          <w:szCs w:val="20"/>
-        </w:rPr>
-        <w:br/>
-      </w:r>
-      <w:proofErr w:type="spellStart"/>
-      <w:r>
-        <w:rPr>
-          <w:rStyle w:val="fontstyle01"/>
-          <w:rFonts w:ascii="CMU Serif Roman" w:hAnsi="CMU Serif Roman" w:cs="CMU Serif Roman"/>
-        </w:rPr>
-        <w:t>Phasellus</w:t>
-      </w:r>
-      <w:proofErr w:type="spellEnd"/>
-      <w:r>
-        <w:rPr>
-          <w:rStyle w:val="fontstyle01"/>
-          <w:rFonts w:ascii="CMU Serif Roman" w:hAnsi="CMU Serif Roman" w:cs="CMU Serif Roman"/>
-        </w:rPr>
-        <w:t xml:space="preserve"> at </w:t>
-      </w:r>
-      <w:proofErr w:type="spellStart"/>
-      <w:r>
-        <w:rPr>
-          <w:rStyle w:val="fontstyle01"/>
-          <w:rFonts w:ascii="CMU Serif Roman" w:hAnsi="CMU Serif Roman" w:cs="CMU Serif Roman"/>
-        </w:rPr>
-        <w:t>purus</w:t>
-      </w:r>
-      <w:proofErr w:type="spellEnd"/>
-      <w:r>
-        <w:rPr>
-          <w:rStyle w:val="fontstyle01"/>
-          <w:rFonts w:ascii="CMU Serif Roman" w:hAnsi="CMU Serif Roman" w:cs="CMU Serif Roman"/>
-        </w:rPr>
-        <w:t xml:space="preserve"> et libero lacinia dictum. </w:t>
-      </w:r>
-      <w:proofErr w:type="spellStart"/>
-      <w:r>
-        <w:rPr>
-          <w:rStyle w:val="fontstyle01"/>
-          <w:rFonts w:ascii="CMU Serif Roman" w:hAnsi="CMU Serif Roman" w:cs="CMU Serif Roman"/>
-          <w:lang w:val="pt-PT"/>
-        </w:rPr>
-        <w:t>Fusce</w:t>
-      </w:r>
-      <w:proofErr w:type="spellEnd"/>
-      <w:r>
-        <w:rPr>
-          <w:rStyle w:val="fontstyle01"/>
-          <w:rFonts w:ascii="CMU Serif Roman" w:hAnsi="CMU Serif Roman" w:cs="CMU Serif Roman"/>
-          <w:lang w:val="pt-PT"/>
-        </w:rPr>
-        <w:t xml:space="preserve"> </w:t>
-      </w:r>
-      <w:proofErr w:type="spellStart"/>
-      <w:r>
-        <w:rPr>
-          <w:rStyle w:val="fontstyle01"/>
-          <w:rFonts w:ascii="CMU Serif Roman" w:hAnsi="CMU Serif Roman" w:cs="CMU Serif Roman"/>
-          <w:lang w:val="pt-PT"/>
-        </w:rPr>
-        <w:t>aliquet</w:t>
-      </w:r>
-      <w:proofErr w:type="spellEnd"/>
-      <w:r>
-        <w:rPr>
-          <w:rStyle w:val="fontstyle01"/>
-          <w:rFonts w:ascii="CMU Serif Roman" w:hAnsi="CMU Serif Roman" w:cs="CMU Serif Roman"/>
-          <w:lang w:val="pt-PT"/>
-        </w:rPr>
-        <w:t xml:space="preserve">. </w:t>
-      </w:r>
-      <w:proofErr w:type="spellStart"/>
-      <w:r>
-        <w:rPr>
-          <w:rStyle w:val="fontstyle01"/>
-          <w:rFonts w:ascii="CMU Serif Roman" w:hAnsi="CMU Serif Roman" w:cs="CMU Serif Roman"/>
-          <w:lang w:val="pt-PT"/>
-        </w:rPr>
-        <w:t>Nulla</w:t>
-      </w:r>
-      <w:proofErr w:type="spellEnd"/>
-      <w:r>
-        <w:rPr>
-          <w:rStyle w:val="fontstyle01"/>
-          <w:rFonts w:ascii="CMU Serif Roman" w:hAnsi="CMU Serif Roman" w:cs="CMU Serif Roman"/>
-          <w:lang w:val="pt-PT"/>
-        </w:rPr>
-        <w:t xml:space="preserve"> eu ante </w:t>
-      </w:r>
-      <w:proofErr w:type="spellStart"/>
-      <w:r>
-        <w:rPr>
-          <w:rStyle w:val="fontstyle01"/>
-          <w:rFonts w:ascii="CMU Serif Roman" w:hAnsi="CMU Serif Roman" w:cs="CMU Serif Roman"/>
-          <w:lang w:val="pt-PT"/>
-        </w:rPr>
-        <w:t>placerat</w:t>
-      </w:r>
-      <w:proofErr w:type="spellEnd"/>
-      <w:r>
-        <w:rPr>
-          <w:rStyle w:val="fontstyle01"/>
-          <w:rFonts w:ascii="CMU Serif Roman" w:hAnsi="CMU Serif Roman" w:cs="CMU Serif Roman"/>
-          <w:lang w:val="pt-PT"/>
-        </w:rPr>
-        <w:t xml:space="preserve"> </w:t>
-      </w:r>
-      <w:proofErr w:type="spellStart"/>
-      <w:r>
-        <w:rPr>
-          <w:rStyle w:val="fontstyle01"/>
-          <w:rFonts w:ascii="CMU Serif Roman" w:hAnsi="CMU Serif Roman" w:cs="CMU Serif Roman"/>
-          <w:lang w:val="pt-PT"/>
-        </w:rPr>
-        <w:t>leo</w:t>
-      </w:r>
-      <w:proofErr w:type="spellEnd"/>
-      <w:r>
-        <w:rPr>
-          <w:rStyle w:val="fontstyle01"/>
-          <w:rFonts w:ascii="CMU Serif Roman" w:hAnsi="CMU Serif Roman" w:cs="CMU Serif Roman"/>
-          <w:lang w:val="pt-PT"/>
-        </w:rPr>
-        <w:t xml:space="preserve"> </w:t>
-      </w:r>
-      <w:proofErr w:type="spellStart"/>
-      <w:r>
-        <w:rPr>
-          <w:rStyle w:val="fontstyle01"/>
-          <w:rFonts w:ascii="CMU Serif Roman" w:hAnsi="CMU Serif Roman" w:cs="CMU Serif Roman"/>
-          <w:lang w:val="pt-PT"/>
-        </w:rPr>
-        <w:t>semper</w:t>
-      </w:r>
-      <w:proofErr w:type="spellEnd"/>
-      <w:r>
-        <w:rPr>
-          <w:rStyle w:val="fontstyle01"/>
-          <w:rFonts w:ascii="CMU Serif Roman" w:hAnsi="CMU Serif Roman" w:cs="CMU Serif Roman"/>
-          <w:lang w:val="pt-PT"/>
-        </w:rPr>
-        <w:t xml:space="preserve"> </w:t>
-      </w:r>
-      <w:proofErr w:type="spellStart"/>
-      <w:r>
-        <w:rPr>
-          <w:rStyle w:val="fontstyle01"/>
-          <w:rFonts w:ascii="CMU Serif Roman" w:hAnsi="CMU Serif Roman" w:cs="CMU Serif Roman"/>
-          <w:lang w:val="pt-PT"/>
-        </w:rPr>
-        <w:t>dictum</w:t>
-      </w:r>
-      <w:proofErr w:type="spellEnd"/>
-      <w:r>
-        <w:rPr>
-          <w:rStyle w:val="fontstyle01"/>
-          <w:rFonts w:ascii="CMU Serif Roman" w:hAnsi="CMU Serif Roman" w:cs="CMU Serif Roman"/>
-          <w:lang w:val="pt-PT"/>
-        </w:rPr>
-        <w:t>.</w:t>
+          <w:rStyle w:val="fontstyle01"/>
+          <w:rFonts w:ascii="CMU Serif Roman" w:hAnsi="CMU Serif Roman" w:cs="CMU Serif Roman"/>
+          <w:lang w:val="pt-PT"/>
+        </w:rPr>
+        <w:t xml:space="preserve"> Também apresentou melhorias expectáveis ao remover </w:t>
+      </w:r>
+      <w:proofErr w:type="spellStart"/>
+      <w:r>
+        <w:rPr>
+          <w:rStyle w:val="fontstyle01"/>
+          <w:rFonts w:ascii="CMU Serif Roman" w:hAnsi="CMU Serif Roman" w:cs="CMU Serif Roman"/>
+          <w:i/>
+          <w:lang w:val="pt-PT"/>
+        </w:rPr>
+        <w:t>features</w:t>
+      </w:r>
+      <w:proofErr w:type="spellEnd"/>
+      <w:r>
+        <w:rPr>
+          <w:rStyle w:val="fontstyle01"/>
+          <w:rFonts w:ascii="CMU Serif Roman" w:hAnsi="CMU Serif Roman" w:cs="CMU Serif Roman"/>
+          <w:lang w:val="pt-PT"/>
+        </w:rPr>
+        <w:t xml:space="preserve"> correlacionadas, já que este assume a independência das suas variáveis.</w:t>
       </w:r>
     </w:p>
     <w:p>
       <w:pPr>
         <w:rPr>
-          <w:rFonts w:ascii="CMU Serif Roman" w:hAnsi="CMU Serif Roman" w:cs="CMU Serif Roman"/>
+          <w:rStyle w:val="fontstyle01"/>
+          <w:rFonts w:ascii="CMU Serif Roman" w:hAnsi="CMU Serif Roman" w:cs="CMU Serif Roman"/>
+          <w:lang w:val="pt-PT"/>
+        </w:rPr>
+      </w:pPr>
+      <w:r>
+        <w:rPr>
+          <w:rStyle w:val="fontstyle01"/>
+          <w:rFonts w:ascii="CMU Serif Roman" w:hAnsi="CMU Serif Roman" w:cs="CMU Serif Roman"/>
+          <w:u w:val="single"/>
+          <w:lang w:val="pt-PT"/>
+        </w:rPr>
+        <w:t>KNN</w:t>
+      </w:r>
+      <w:r>
+        <w:rPr>
+          <w:rStyle w:val="fontstyle01"/>
+          <w:rFonts w:ascii="CMU Serif Roman" w:hAnsi="CMU Serif Roman" w:cs="CMU Serif Roman"/>
+          <w:u w:val="single"/>
+          <w:lang w:val="pt-PT"/>
+        </w:rPr>
+        <w:t>:</w:t>
+      </w:r>
+      <w:r>
+        <w:rPr>
+          <w:rStyle w:val="fontstyle01"/>
+          <w:rFonts w:ascii="CMU Serif Roman" w:hAnsi="CMU Serif Roman" w:cs="CMU Serif Roman"/>
+          <w:lang w:val="pt-PT"/>
+        </w:rPr>
+        <w:t xml:space="preserve"> Devido ao acentuado </w:t>
+      </w:r>
+      <w:proofErr w:type="spellStart"/>
+      <w:r>
+        <w:rPr>
+          <w:rStyle w:val="fontstyle01"/>
+          <w:rFonts w:ascii="CMU Serif Roman" w:hAnsi="CMU Serif Roman" w:cs="CMU Serif Roman"/>
+          <w:i/>
+          <w:lang w:val="pt-PT"/>
+        </w:rPr>
+        <w:t>unbalancement</w:t>
+      </w:r>
+      <w:proofErr w:type="spellEnd"/>
+      <w:r>
+        <w:rPr>
+          <w:rStyle w:val="fontstyle01"/>
+          <w:rFonts w:ascii="CMU Serif Roman" w:hAnsi="CMU Serif Roman" w:cs="CMU Serif Roman"/>
+          <w:i/>
+          <w:lang w:val="pt-PT"/>
+        </w:rPr>
+        <w:t xml:space="preserve"> </w:t>
+      </w:r>
+      <w:r>
+        <w:rPr>
+          <w:rStyle w:val="fontstyle01"/>
+          <w:rFonts w:ascii="CMU Serif Roman" w:hAnsi="CMU Serif Roman" w:cs="CMU Serif Roman"/>
+          <w:lang w:val="pt-PT"/>
+        </w:rPr>
+        <w:t xml:space="preserve">do </w:t>
+      </w:r>
+      <w:proofErr w:type="spellStart"/>
+      <w:r>
+        <w:rPr>
+          <w:rStyle w:val="fontstyle01"/>
+          <w:rFonts w:ascii="CMU Serif Roman" w:hAnsi="CMU Serif Roman" w:cs="CMU Serif Roman"/>
+          <w:i/>
+          <w:lang w:val="pt-PT"/>
+        </w:rPr>
+        <w:t>dataset</w:t>
+      </w:r>
+      <w:proofErr w:type="spellEnd"/>
+      <w:r>
+        <w:rPr>
+          <w:rStyle w:val="fontstyle01"/>
+          <w:rFonts w:ascii="CMU Serif Roman" w:hAnsi="CMU Serif Roman" w:cs="CMU Serif Roman"/>
+          <w:lang w:val="pt-PT"/>
+        </w:rPr>
+        <w:t>, obtiveram-se resultados bastante negativos usando este algoritmo. Isto deve-se à grande densidade de instâncias</w:t>
+      </w:r>
+      <w:r>
+        <w:rPr>
+          <w:rStyle w:val="fontstyle01"/>
+          <w:rFonts w:ascii="CMU Serif Roman" w:hAnsi="CMU Serif Roman" w:cs="CMU Serif Roman"/>
+          <w:lang w:val="pt-PT"/>
+        </w:rPr>
+        <w:t xml:space="preserve"> pelo que existem por norma mais vizinhos da classe negativa. Como se pode concluir pelo gráfico os melhores resultados foram obtidos utilizando a técnica de balanceamento </w:t>
+      </w:r>
+      <w:r>
+        <w:rPr>
+          <w:rStyle w:val="fontstyle01"/>
+          <w:rFonts w:ascii="CMU Serif Roman" w:hAnsi="CMU Serif Roman" w:cs="CMU Serif Roman"/>
+          <w:i/>
+          <w:lang w:val="pt-PT"/>
+        </w:rPr>
+        <w:t>SMOTE 50-50</w:t>
+      </w:r>
+      <w:r>
+        <w:rPr>
+          <w:rStyle w:val="fontstyle01"/>
+          <w:rFonts w:ascii="CMU Serif Roman" w:hAnsi="CMU Serif Roman" w:cs="CMU Serif Roman"/>
+          <w:lang w:val="pt-PT"/>
+        </w:rPr>
+        <w:t xml:space="preserve">. É de salientar que para os dados não balanceados, o melhor resultado é obtido para </w:t>
+      </w:r>
+      <w:r>
+        <w:rPr>
+          <w:rStyle w:val="fontstyle01"/>
+          <w:rFonts w:ascii="CMU Serif Roman" w:hAnsi="CMU Serif Roman" w:cs="CMU Serif Roman"/>
+          <w:i/>
+          <w:lang w:val="pt-PT"/>
+        </w:rPr>
+        <w:t>k=</w:t>
+      </w:r>
+      <w:r>
+        <w:rPr>
+          <w:rStyle w:val="fontstyle01"/>
+          <w:rFonts w:ascii="CMU Serif Roman" w:hAnsi="CMU Serif Roman" w:cs="CMU Serif Roman"/>
+          <w:lang w:val="pt-PT"/>
+        </w:rPr>
+        <w:t>1</w:t>
+      </w:r>
+      <w:r>
+        <w:rPr>
+          <w:rStyle w:val="fontstyle01"/>
+          <w:rFonts w:ascii="CMU Serif Roman" w:hAnsi="CMU Serif Roman" w:cs="CMU Serif Roman"/>
+          <w:lang w:val="pt-PT"/>
+        </w:rPr>
+        <w:t xml:space="preserve">, piorando sucessivamente com o aumento do valor de </w:t>
+      </w:r>
+      <w:r>
+        <w:rPr>
+          <w:rStyle w:val="fontstyle01"/>
+          <w:rFonts w:ascii="CMU Serif Roman" w:hAnsi="CMU Serif Roman" w:cs="CMU Serif Roman"/>
+          <w:i/>
+          <w:lang w:val="pt-PT"/>
+        </w:rPr>
+        <w:t xml:space="preserve">k, </w:t>
+      </w:r>
+      <w:r>
+        <w:rPr>
+          <w:rStyle w:val="fontstyle01"/>
+          <w:rFonts w:ascii="CMU Serif Roman" w:hAnsi="CMU Serif Roman" w:cs="CMU Serif Roman"/>
+          <w:lang w:val="pt-PT"/>
+        </w:rPr>
+        <w:t>corroborando a hipótese acima referida.</w:t>
+      </w:r>
+    </w:p>
+    <w:p>
+      <w:pPr>
+        <w:rPr>
+          <w:rStyle w:val="fontstyle01"/>
+          <w:rFonts w:ascii="CMU Serif Roman" w:hAnsi="CMU Serif Roman" w:cs="CMU Serif Roman"/>
+          <w:lang w:val="pt-PT"/>
+        </w:rPr>
+      </w:pPr>
+      <w:r>
+        <w:rPr>
+          <w:rStyle w:val="fontstyle01"/>
+          <w:rFonts w:ascii="CMU Serif Roman" w:hAnsi="CMU Serif Roman" w:cs="CMU Serif Roman"/>
+          <w:lang w:val="pt-PT"/>
+        </w:rPr>
+        <w:t xml:space="preserve"> </w:t>
+      </w:r>
+      <w:r>
+        <w:rPr>
+          <w:rStyle w:val="fontstyle01"/>
+          <w:rFonts w:ascii="CMU Serif Roman" w:hAnsi="CMU Serif Roman" w:cs="CMU Serif Roman"/>
+          <w:noProof/>
+          <w:lang w:val="pt-PT"/>
+        </w:rPr>
+        <w:drawing>
+          <wp:inline distT="0" distB="0" distL="0" distR="0" wp14:anchorId="481A9D50" wp14:editId="02E30352">
+            <wp:extent cx="5003321" cy="3093814"/>
+            <wp:effectExtent l="0" t="0" r="635" b="5080"/>
+            <wp:docPr id="3" name="Picture 3" descr="/var/folders/l_/3x1hyx211pdgcbsrysf82mr40000gn/T/com.microsoft.Word/Content.MSO/61BF6C81.tmp"/>
+            <wp:cNvGraphicFramePr>
+              <a:graphicFrameLocks xmlns:a="http://schemas.openxmlformats.org/drawingml/2006/main" noChangeAspect="1"/>
+            </wp:cNvGraphicFramePr>
+            <a:graphic xmlns:a="http://schemas.openxmlformats.org/drawingml/2006/main">
+              <a:graphicData uri="http://schemas.openxmlformats.org/drawingml/2006/picture">
+                <pic:pic xmlns:pic="http://schemas.openxmlformats.org/drawingml/2006/picture">
+                  <pic:nvPicPr>
+                    <pic:cNvPr id="0" name="Picture 1" descr="/var/folders/l_/3x1hyx211pdgcbsrysf82mr40000gn/T/com.microsoft.Word/Content.MSO/61BF6C81.tmp"/>
+                    <pic:cNvPicPr>
+                      <a:picLocks noChangeAspect="1" noChangeArrowheads="1"/>
+                    </pic:cNvPicPr>
+                  </pic:nvPicPr>
+                  <pic:blipFill>
+                    <a:blip r:embed="rId9">
+                      <a:extLst>
+                        <a:ext uri="{28A0092B-C50C-407E-A947-70E740481C1C}">
+                          <a14:useLocalDpi xmlns:a14="http://schemas.microsoft.com/office/drawing/2010/main" val="0"/>
+                        </a:ext>
+                      </a:extLst>
+                    </a:blip>
+                    <a:srcRect/>
+                    <a:stretch>
+                      <a:fillRect/>
+                    </a:stretch>
+                  </pic:blipFill>
+                  <pic:spPr bwMode="auto">
+                    <a:xfrm>
+                      <a:off x="0" y="0"/>
+                      <a:ext cx="5011723" cy="3099010"/>
+                    </a:xfrm>
+                    <a:prstGeom prst="rect">
+                      <a:avLst/>
+                    </a:prstGeom>
+                    <a:noFill/>
+                    <a:ln>
+                      <a:noFill/>
+                    </a:ln>
+                  </pic:spPr>
+                </pic:pic>
+              </a:graphicData>
+            </a:graphic>
+          </wp:inline>
+        </w:drawing>
+      </w:r>
+    </w:p>
+    <w:p>
+      <w:pPr>
+        <w:rPr>
+          <w:rFonts w:ascii="CMU Serif Roman" w:hAnsi="CMU Serif Roman" w:cs="CMU Serif Roman"/>
+          <w:sz w:val="20"/>
+          <w:szCs w:val="20"/>
+          <w:lang w:val="pt-BR"/>
+        </w:rPr>
+      </w:pPr>
+      <w:proofErr w:type="spellStart"/>
+      <w:r>
+        <w:rPr>
+          <w:rFonts w:ascii="CMU Serif Roman" w:hAnsi="CMU Serif Roman" w:cs="CMU Serif Roman"/>
+          <w:sz w:val="20"/>
+          <w:szCs w:val="20"/>
+          <w:u w:val="single"/>
+          <w:lang w:val="pt-BR"/>
+        </w:rPr>
+        <w:lastRenderedPageBreak/>
+        <w:t>Decision</w:t>
+      </w:r>
+      <w:proofErr w:type="spellEnd"/>
+      <w:r>
+        <w:rPr>
+          <w:rFonts w:ascii="CMU Serif Roman" w:hAnsi="CMU Serif Roman" w:cs="CMU Serif Roman"/>
+          <w:sz w:val="20"/>
+          <w:szCs w:val="20"/>
+          <w:u w:val="single"/>
+          <w:lang w:val="pt-BR"/>
+        </w:rPr>
+        <w:t xml:space="preserve"> </w:t>
+      </w:r>
+      <w:proofErr w:type="spellStart"/>
+      <w:r>
+        <w:rPr>
+          <w:rFonts w:ascii="CMU Serif Roman" w:hAnsi="CMU Serif Roman" w:cs="CMU Serif Roman"/>
+          <w:sz w:val="20"/>
+          <w:szCs w:val="20"/>
+          <w:u w:val="single"/>
+          <w:lang w:val="pt-BR"/>
+        </w:rPr>
+        <w:t>Tree</w:t>
+      </w:r>
+      <w:proofErr w:type="spellEnd"/>
+      <w:r>
+        <w:rPr>
+          <w:rFonts w:ascii="CMU Serif Roman" w:hAnsi="CMU Serif Roman" w:cs="CMU Serif Roman"/>
+          <w:sz w:val="20"/>
+          <w:szCs w:val="20"/>
+          <w:u w:val="single"/>
+          <w:lang w:val="pt-BR"/>
+        </w:rPr>
+        <w:t>:</w:t>
+      </w:r>
+      <w:r>
+        <w:rPr>
+          <w:rFonts w:ascii="CMU Serif Roman" w:hAnsi="CMU Serif Roman" w:cs="CMU Serif Roman"/>
+          <w:sz w:val="20"/>
+          <w:szCs w:val="20"/>
+          <w:lang w:val="pt-BR"/>
+        </w:rPr>
+        <w:t xml:space="preserve"> Em semelhança aos classificadores anteriores, foi feita uma análise aos resultados obtidos utilizando os diferentes métodos para substituir </w:t>
+      </w:r>
+      <w:proofErr w:type="spellStart"/>
+      <w:r>
+        <w:rPr>
+          <w:rFonts w:ascii="CMU Serif Roman" w:hAnsi="CMU Serif Roman" w:cs="CMU Serif Roman"/>
+          <w:i/>
+          <w:sz w:val="20"/>
+          <w:szCs w:val="20"/>
+          <w:lang w:val="pt-BR"/>
+        </w:rPr>
+        <w:t>missing</w:t>
+      </w:r>
+      <w:proofErr w:type="spellEnd"/>
+      <w:r>
+        <w:rPr>
+          <w:rFonts w:ascii="CMU Serif Roman" w:hAnsi="CMU Serif Roman" w:cs="CMU Serif Roman"/>
+          <w:i/>
+          <w:sz w:val="20"/>
+          <w:szCs w:val="20"/>
+          <w:lang w:val="pt-BR"/>
+        </w:rPr>
+        <w:t xml:space="preserve"> </w:t>
+      </w:r>
+      <w:proofErr w:type="spellStart"/>
+      <w:r>
+        <w:rPr>
+          <w:rFonts w:ascii="CMU Serif Roman" w:hAnsi="CMU Serif Roman" w:cs="CMU Serif Roman"/>
+          <w:i/>
+          <w:sz w:val="20"/>
+          <w:szCs w:val="20"/>
+          <w:lang w:val="pt-BR"/>
+        </w:rPr>
+        <w:t>values</w:t>
+      </w:r>
+      <w:proofErr w:type="spellEnd"/>
+      <w:r>
+        <w:rPr>
+          <w:rFonts w:ascii="CMU Serif Roman" w:hAnsi="CMU Serif Roman" w:cs="CMU Serif Roman"/>
+          <w:sz w:val="20"/>
+          <w:szCs w:val="20"/>
+          <w:lang w:val="pt-BR"/>
+        </w:rPr>
+        <w:t xml:space="preserve"> e para balancear os dados. Não se realizou </w:t>
+      </w:r>
+      <w:proofErr w:type="spellStart"/>
+      <w:r>
+        <w:rPr>
+          <w:rFonts w:ascii="CMU Serif Roman" w:hAnsi="CMU Serif Roman" w:cs="CMU Serif Roman"/>
+          <w:i/>
+          <w:sz w:val="20"/>
+          <w:szCs w:val="20"/>
+          <w:lang w:val="pt-BR"/>
+        </w:rPr>
+        <w:t>feature</w:t>
+      </w:r>
+      <w:proofErr w:type="spellEnd"/>
+      <w:r>
+        <w:rPr>
+          <w:rFonts w:ascii="CMU Serif Roman" w:hAnsi="CMU Serif Roman" w:cs="CMU Serif Roman"/>
+          <w:i/>
+          <w:sz w:val="20"/>
+          <w:szCs w:val="20"/>
+          <w:lang w:val="pt-BR"/>
+        </w:rPr>
+        <w:t xml:space="preserve"> </w:t>
+      </w:r>
+      <w:proofErr w:type="spellStart"/>
+      <w:r>
+        <w:rPr>
+          <w:rFonts w:ascii="CMU Serif Roman" w:hAnsi="CMU Serif Roman" w:cs="CMU Serif Roman"/>
+          <w:i/>
+          <w:sz w:val="20"/>
+          <w:szCs w:val="20"/>
+          <w:lang w:val="pt-BR"/>
+        </w:rPr>
+        <w:t>selection</w:t>
+      </w:r>
+      <w:proofErr w:type="spellEnd"/>
+      <w:r>
+        <w:rPr>
+          <w:rFonts w:ascii="CMU Serif Roman" w:hAnsi="CMU Serif Roman" w:cs="CMU Serif Roman"/>
+          <w:sz w:val="20"/>
+          <w:szCs w:val="20"/>
+          <w:lang w:val="pt-BR"/>
+        </w:rPr>
+        <w:t xml:space="preserve"> já que as </w:t>
+      </w:r>
+      <w:proofErr w:type="spellStart"/>
+      <w:r>
+        <w:rPr>
+          <w:rFonts w:ascii="CMU Serif Roman" w:hAnsi="CMU Serif Roman" w:cs="CMU Serif Roman"/>
+          <w:i/>
+          <w:sz w:val="20"/>
+          <w:szCs w:val="20"/>
+          <w:lang w:val="pt-BR"/>
+        </w:rPr>
+        <w:t>Decision</w:t>
+      </w:r>
+      <w:proofErr w:type="spellEnd"/>
+      <w:r>
+        <w:rPr>
+          <w:rFonts w:ascii="CMU Serif Roman" w:hAnsi="CMU Serif Roman" w:cs="CMU Serif Roman"/>
+          <w:i/>
+          <w:sz w:val="20"/>
+          <w:szCs w:val="20"/>
+          <w:lang w:val="pt-BR"/>
+        </w:rPr>
+        <w:t xml:space="preserve"> </w:t>
+      </w:r>
+      <w:proofErr w:type="spellStart"/>
+      <w:r>
+        <w:rPr>
+          <w:rFonts w:ascii="CMU Serif Roman" w:hAnsi="CMU Serif Roman" w:cs="CMU Serif Roman"/>
+          <w:i/>
+          <w:sz w:val="20"/>
+          <w:szCs w:val="20"/>
+          <w:lang w:val="pt-BR"/>
+        </w:rPr>
+        <w:t>Trees</w:t>
+      </w:r>
+      <w:proofErr w:type="spellEnd"/>
+      <w:r>
+        <w:rPr>
+          <w:rFonts w:ascii="CMU Serif Roman" w:hAnsi="CMU Serif Roman" w:cs="CMU Serif Roman"/>
+          <w:sz w:val="20"/>
+          <w:szCs w:val="20"/>
+          <w:lang w:val="pt-BR"/>
+        </w:rPr>
+        <w:t xml:space="preserve"> particionam por si só os dados utilizando os atributos que determinam como sendo mais relevantes. Verificou-se que a substituição dos </w:t>
+      </w:r>
+      <w:proofErr w:type="spellStart"/>
+      <w:r>
+        <w:rPr>
+          <w:rFonts w:ascii="CMU Serif Roman" w:hAnsi="CMU Serif Roman" w:cs="CMU Serif Roman"/>
+          <w:i/>
+          <w:sz w:val="20"/>
+          <w:szCs w:val="20"/>
+          <w:lang w:val="pt-BR"/>
+        </w:rPr>
+        <w:t>missing</w:t>
+      </w:r>
+      <w:proofErr w:type="spellEnd"/>
+      <w:r>
+        <w:rPr>
+          <w:rFonts w:ascii="CMU Serif Roman" w:hAnsi="CMU Serif Roman" w:cs="CMU Serif Roman"/>
+          <w:i/>
+          <w:sz w:val="20"/>
+          <w:szCs w:val="20"/>
+          <w:lang w:val="pt-BR"/>
+        </w:rPr>
+        <w:t xml:space="preserve"> </w:t>
+      </w:r>
+      <w:proofErr w:type="spellStart"/>
+      <w:r>
+        <w:rPr>
+          <w:rFonts w:ascii="CMU Serif Roman" w:hAnsi="CMU Serif Roman" w:cs="CMU Serif Roman"/>
+          <w:i/>
+          <w:sz w:val="20"/>
+          <w:szCs w:val="20"/>
+          <w:lang w:val="pt-BR"/>
+        </w:rPr>
+        <w:t>values</w:t>
+      </w:r>
+      <w:proofErr w:type="spellEnd"/>
+      <w:r>
+        <w:rPr>
+          <w:rFonts w:ascii="CMU Serif Roman" w:hAnsi="CMU Serif Roman" w:cs="CMU Serif Roman"/>
+          <w:sz w:val="20"/>
+          <w:szCs w:val="20"/>
+          <w:lang w:val="pt-BR"/>
+        </w:rPr>
+        <w:t xml:space="preserve"> pela mediana em conjunto com a heurística de remoção de linhas e colunas tendo em conta o número de </w:t>
+      </w:r>
+      <w:proofErr w:type="spellStart"/>
+      <w:r>
+        <w:rPr>
+          <w:rFonts w:ascii="CMU Serif Roman" w:hAnsi="CMU Serif Roman" w:cs="CMU Serif Roman"/>
+          <w:i/>
+          <w:sz w:val="20"/>
+          <w:szCs w:val="20"/>
+          <w:lang w:val="pt-BR"/>
+        </w:rPr>
+        <w:t>missing</w:t>
+      </w:r>
+      <w:proofErr w:type="spellEnd"/>
+      <w:r>
+        <w:rPr>
+          <w:rFonts w:ascii="CMU Serif Roman" w:hAnsi="CMU Serif Roman" w:cs="CMU Serif Roman"/>
+          <w:i/>
+          <w:sz w:val="20"/>
+          <w:szCs w:val="20"/>
+          <w:lang w:val="pt-BR"/>
+        </w:rPr>
+        <w:t xml:space="preserve"> </w:t>
+      </w:r>
+      <w:proofErr w:type="spellStart"/>
+      <w:r>
+        <w:rPr>
+          <w:rFonts w:ascii="CMU Serif Roman" w:hAnsi="CMU Serif Roman" w:cs="CMU Serif Roman"/>
+          <w:sz w:val="20"/>
+          <w:szCs w:val="20"/>
+          <w:lang w:val="pt-BR"/>
+        </w:rPr>
+        <w:t>values</w:t>
+      </w:r>
+      <w:proofErr w:type="spellEnd"/>
+      <w:r>
+        <w:rPr>
+          <w:rFonts w:ascii="CMU Serif Roman" w:hAnsi="CMU Serif Roman" w:cs="CMU Serif Roman"/>
+          <w:sz w:val="20"/>
+          <w:szCs w:val="20"/>
+          <w:lang w:val="pt-BR"/>
+        </w:rPr>
+        <w:t xml:space="preserve"> </w:t>
+      </w:r>
+      <w:r>
+        <w:rPr>
+          <w:rFonts w:ascii="CMU Serif Roman" w:hAnsi="CMU Serif Roman" w:cs="CMU Serif Roman"/>
+          <w:sz w:val="20"/>
+          <w:szCs w:val="20"/>
+          <w:lang w:val="pt-BR"/>
+        </w:rPr>
+        <w:t>e</w:t>
+      </w:r>
+      <w:r>
+        <w:rPr>
+          <w:rFonts w:ascii="CMU Serif Roman" w:hAnsi="CMU Serif Roman" w:cs="CMU Serif Roman"/>
+          <w:sz w:val="20"/>
+          <w:szCs w:val="20"/>
+          <w:lang w:val="pt-BR"/>
+        </w:rPr>
+        <w:t xml:space="preserve"> o uso de </w:t>
+      </w:r>
+      <w:proofErr w:type="spellStart"/>
+      <w:r>
+        <w:rPr>
+          <w:rFonts w:ascii="CMU Serif Roman" w:hAnsi="CMU Serif Roman" w:cs="CMU Serif Roman"/>
+          <w:i/>
+          <w:sz w:val="20"/>
+          <w:szCs w:val="20"/>
+          <w:lang w:val="pt-BR"/>
+        </w:rPr>
+        <w:t>undersampling</w:t>
+      </w:r>
+      <w:proofErr w:type="spellEnd"/>
+      <w:r>
+        <w:rPr>
+          <w:rFonts w:ascii="CMU Serif Roman" w:hAnsi="CMU Serif Roman" w:cs="CMU Serif Roman"/>
+          <w:sz w:val="20"/>
+          <w:szCs w:val="20"/>
+          <w:lang w:val="pt-BR"/>
+        </w:rPr>
+        <w:t xml:space="preserve"> aleatório com um rácio 70-30% obtiveram os melhores resultados.</w:t>
+      </w:r>
+    </w:p>
+    <w:p>
+      <w:pPr>
+        <w:rPr>
+          <w:rFonts w:ascii="CMU Serif Roman" w:hAnsi="CMU Serif Roman" w:cs="CMU Serif Roman"/>
+          <w:sz w:val="20"/>
+          <w:szCs w:val="20"/>
+          <w:lang w:val="pt-BR"/>
+        </w:rPr>
+      </w:pPr>
+    </w:p>
+    <w:p>
+      <w:pPr>
+        <w:rPr>
           <w:lang w:val="en-GB"/>
+        </w:rPr>
+      </w:pPr>
+      <w:r>
+        <w:rPr>
+          <w:rFonts w:ascii="CMU Serif Roman" w:hAnsi="CMU Serif Roman" w:cs="CMU Serif Roman"/>
+          <w:noProof/>
+          <w:sz w:val="20"/>
+          <w:szCs w:val="20"/>
+          <w:lang w:val="pt-BR"/>
+        </w:rPr>
+        <w:drawing>
+          <wp:inline distT="0" distB="0" distL="0" distR="0" wp14:anchorId="3719DA01" wp14:editId="601CFA2F">
+            <wp:extent cx="6172835" cy="3816985"/>
+            <wp:effectExtent l="0" t="0" r="0" b="5715"/>
+            <wp:docPr id="4" name="Picture 4" descr="/var/folders/l_/3x1hyx211pdgcbsrysf82mr40000gn/T/com.microsoft.Word/Content.MSO/A5AE6337.tmp"/>
+            <wp:cNvGraphicFramePr>
+              <a:graphicFrameLocks xmlns:a="http://schemas.openxmlformats.org/drawingml/2006/main" noChangeAspect="1"/>
+            </wp:cNvGraphicFramePr>
+            <a:graphic xmlns:a="http://schemas.openxmlformats.org/drawingml/2006/main">
+              <a:graphicData uri="http://schemas.openxmlformats.org/drawingml/2006/picture">
+                <pic:pic xmlns:pic="http://schemas.openxmlformats.org/drawingml/2006/picture">
+                  <pic:nvPicPr>
+                    <pic:cNvPr id="0" name="Picture 3" descr="/var/folders/l_/3x1hyx211pdgcbsrysf82mr40000gn/T/com.microsoft.Word/Content.MSO/A5AE6337.tmp"/>
+                    <pic:cNvPicPr>
+                      <a:picLocks noChangeAspect="1" noChangeArrowheads="1"/>
+                    </pic:cNvPicPr>
+                  </pic:nvPicPr>
+                  <pic:blipFill>
+                    <a:blip r:embed="rId10">
+                      <a:extLst>
+                        <a:ext uri="{28A0092B-C50C-407E-A947-70E740481C1C}">
+                          <a14:useLocalDpi xmlns:a14="http://schemas.microsoft.com/office/drawing/2010/main" val="0"/>
+                        </a:ext>
+                      </a:extLst>
+                    </a:blip>
+                    <a:srcRect/>
+                    <a:stretch>
+                      <a:fillRect/>
+                    </a:stretch>
+                  </pic:blipFill>
+                  <pic:spPr bwMode="auto">
+                    <a:xfrm>
+                      <a:off x="0" y="0"/>
+                      <a:ext cx="6172835" cy="3816985"/>
+                    </a:xfrm>
+                    <a:prstGeom prst="rect">
+                      <a:avLst/>
+                    </a:prstGeom>
+                    <a:noFill/>
+                    <a:ln>
+                      <a:noFill/>
+                    </a:ln>
+                  </pic:spPr>
+                </pic:pic>
+              </a:graphicData>
+            </a:graphic>
+          </wp:inline>
+        </w:drawing>
+      </w:r>
+    </w:p>
+    <w:p>
+      <w:pPr>
+        <w:rPr>
+          <w:rFonts w:ascii="CMU Serif Roman" w:hAnsi="CMU Serif Roman" w:cs="CMU Serif Roman"/>
+          <w:sz w:val="20"/>
+          <w:szCs w:val="20"/>
+          <w:lang w:val="pt-BR"/>
+        </w:rPr>
+      </w:pPr>
+      <w:r>
+        <w:rPr>
+          <w:rFonts w:ascii="CMU Serif Roman" w:hAnsi="CMU Serif Roman" w:cs="CMU Serif Roman"/>
+          <w:sz w:val="20"/>
+          <w:szCs w:val="20"/>
+          <w:lang w:val="pt-BR"/>
+        </w:rPr>
+        <w:t xml:space="preserve">Como se pode verificar pelo gráfico, o modelo inicialmente está em </w:t>
+      </w:r>
+      <w:proofErr w:type="spellStart"/>
+      <w:r>
+        <w:rPr>
+          <w:rFonts w:ascii="CMU Serif Roman" w:hAnsi="CMU Serif Roman" w:cs="CMU Serif Roman"/>
+          <w:i/>
+          <w:sz w:val="20"/>
+          <w:szCs w:val="20"/>
+          <w:lang w:val="pt-BR"/>
+        </w:rPr>
+        <w:t>overfitting</w:t>
+      </w:r>
+      <w:proofErr w:type="spellEnd"/>
+      <w:r>
+        <w:rPr>
+          <w:rFonts w:ascii="CMU Serif Roman" w:hAnsi="CMU Serif Roman" w:cs="CMU Serif Roman"/>
+          <w:sz w:val="20"/>
+          <w:szCs w:val="20"/>
+          <w:lang w:val="pt-BR"/>
+        </w:rPr>
+        <w:t>. Ao aumentar o número de instâncias para subdividir cada nó da árvore, verifica-se que os valores para o conjunto de treino pioram enquanto que os do conjunto de teste melhor</w:t>
+      </w:r>
+      <w:r>
+        <w:rPr>
+          <w:rFonts w:ascii="CMU Serif Roman" w:hAnsi="CMU Serif Roman" w:cs="CMU Serif Roman"/>
+          <w:sz w:val="20"/>
+          <w:szCs w:val="20"/>
+          <w:lang w:val="pt-BR"/>
+        </w:rPr>
+        <w:t xml:space="preserve">am. Tal demostra que o classificador generaliza melhor o problema, </w:t>
+      </w:r>
+      <w:r>
+        <w:rPr>
+          <w:rFonts w:ascii="CMU Serif Roman" w:hAnsi="CMU Serif Roman" w:cs="CMU Serif Roman"/>
+          <w:sz w:val="20"/>
+          <w:szCs w:val="20"/>
+          <w:lang w:val="pt-BR"/>
+        </w:rPr>
+        <w:t>já que não</w:t>
+      </w:r>
+      <w:r>
+        <w:rPr>
+          <w:rFonts w:ascii="CMU Serif Roman" w:hAnsi="CMU Serif Roman" w:cs="CMU Serif Roman"/>
+          <w:sz w:val="20"/>
+          <w:szCs w:val="20"/>
+          <w:lang w:val="pt-BR"/>
+        </w:rPr>
+        <w:t xml:space="preserve"> são</w:t>
+      </w:r>
+      <w:r>
+        <w:rPr>
+          <w:rFonts w:ascii="CMU Serif Roman" w:hAnsi="CMU Serif Roman" w:cs="CMU Serif Roman"/>
+          <w:sz w:val="20"/>
+          <w:szCs w:val="20"/>
+          <w:lang w:val="pt-BR"/>
+        </w:rPr>
+        <w:t xml:space="preserve"> criados nós apenas para casos específicos, não tornando assim o modelo </w:t>
+      </w:r>
+      <w:r>
+        <w:rPr>
+          <w:rFonts w:ascii="CMU Serif Roman" w:hAnsi="CMU Serif Roman" w:cs="CMU Serif Roman"/>
+          <w:sz w:val="20"/>
+          <w:szCs w:val="20"/>
+          <w:lang w:val="pt-BR"/>
+        </w:rPr>
+        <w:t xml:space="preserve">tão </w:t>
+      </w:r>
+      <w:r>
+        <w:rPr>
+          <w:rFonts w:ascii="CMU Serif Roman" w:hAnsi="CMU Serif Roman" w:cs="CMU Serif Roman"/>
+          <w:sz w:val="20"/>
+          <w:szCs w:val="20"/>
+          <w:lang w:val="pt-BR"/>
+        </w:rPr>
+        <w:t xml:space="preserve">próximo do </w:t>
+      </w:r>
+      <w:proofErr w:type="spellStart"/>
+      <w:r>
+        <w:rPr>
+          <w:rFonts w:ascii="CMU Serif Roman" w:hAnsi="CMU Serif Roman" w:cs="CMU Serif Roman"/>
+          <w:i/>
+          <w:sz w:val="20"/>
+          <w:szCs w:val="20"/>
+          <w:lang w:val="pt-BR"/>
+        </w:rPr>
+        <w:t>dataset</w:t>
+      </w:r>
+      <w:proofErr w:type="spellEnd"/>
+      <w:r>
+        <w:rPr>
+          <w:rFonts w:ascii="CMU Serif Roman" w:hAnsi="CMU Serif Roman" w:cs="CMU Serif Roman"/>
+          <w:sz w:val="20"/>
+          <w:szCs w:val="20"/>
+          <w:lang w:val="pt-BR"/>
+        </w:rPr>
+        <w:t xml:space="preserve"> de treino, não ocorrendo</w:t>
+      </w:r>
+      <w:r>
+        <w:rPr>
+          <w:rFonts w:ascii="CMU Serif Roman" w:hAnsi="CMU Serif Roman" w:cs="CMU Serif Roman"/>
+          <w:sz w:val="20"/>
+          <w:szCs w:val="20"/>
+          <w:lang w:val="pt-BR"/>
+        </w:rPr>
+        <w:t xml:space="preserve"> tanto</w:t>
+      </w:r>
+      <w:r>
+        <w:rPr>
+          <w:rFonts w:ascii="CMU Serif Roman" w:hAnsi="CMU Serif Roman" w:cs="CMU Serif Roman"/>
+          <w:sz w:val="20"/>
+          <w:szCs w:val="20"/>
+          <w:lang w:val="pt-BR"/>
+        </w:rPr>
+        <w:t xml:space="preserve"> </w:t>
+      </w:r>
+      <w:proofErr w:type="spellStart"/>
+      <w:r>
+        <w:rPr>
+          <w:rFonts w:ascii="CMU Serif Roman" w:hAnsi="CMU Serif Roman" w:cs="CMU Serif Roman"/>
+          <w:sz w:val="20"/>
+          <w:szCs w:val="20"/>
+          <w:lang w:val="pt-BR"/>
+        </w:rPr>
+        <w:t>overfitting</w:t>
+      </w:r>
+      <w:proofErr w:type="spellEnd"/>
+      <w:r>
+        <w:rPr>
+          <w:rFonts w:ascii="CMU Serif Roman" w:hAnsi="CMU Serif Roman" w:cs="CMU Serif Roman"/>
+          <w:sz w:val="20"/>
+          <w:szCs w:val="20"/>
+          <w:lang w:val="pt-BR"/>
+        </w:rPr>
+        <w:t>.</w:t>
+      </w:r>
+    </w:p>
+    <w:p>
+      <w:pPr>
+        <w:rPr>
+          <w:rFonts w:ascii="CMU Serif Roman" w:hAnsi="CMU Serif Roman" w:cs="CMU Serif Roman"/>
+          <w:sz w:val="20"/>
+          <w:szCs w:val="20"/>
+          <w:lang w:val="pt-BR"/>
+        </w:rPr>
+      </w:pPr>
+      <w:r>
+        <w:rPr>
+          <w:noProof/>
+          <w:lang w:val="pt-PT"/>
+        </w:rPr>
+        <w:drawing>
+          <wp:inline distT="0" distB="0" distL="0" distR="0" wp14:anchorId="2DB65E42" wp14:editId="3A3EF528">
+            <wp:extent cx="2929255" cy="2468880"/>
+            <wp:effectExtent l="0" t="0" r="4445" b="0"/>
+            <wp:docPr id="9" name="Picture 9"/>
+            <wp:cNvGraphicFramePr>
+              <a:graphicFrameLocks xmlns:a="http://schemas.openxmlformats.org/drawingml/2006/main"/>
+            </wp:cNvGraphicFramePr>
+            <a:graphic xmlns:a="http://schemas.openxmlformats.org/drawingml/2006/main">
+              <a:graphicData uri="http://schemas.openxmlformats.org/drawingml/2006/picture">
+                <pic:pic xmlns:pic="http://schemas.openxmlformats.org/drawingml/2006/picture">
+                  <pic:nvPicPr>
+                    <pic:cNvPr id="0" name="Picture 9"/>
+                    <pic:cNvPicPr>
+                      <a:picLocks/>
+                    </pic:cNvPicPr>
+                  </pic:nvPicPr>
+                  <pic:blipFill>
+                    <a:blip r:embed="rId11">
+                      <a:extLst>
+                        <a:ext uri="{28A0092B-C50C-407E-A947-70E740481C1C}">
+                          <a14:useLocalDpi xmlns:a14="http://schemas.microsoft.com/office/drawing/2010/main" val="0"/>
+                        </a:ext>
+                      </a:extLst>
+                    </a:blip>
+                    <a:srcRect l="-47" t="-52" r="-47" b="-52"/>
+                    <a:stretch>
+                      <a:fillRect/>
+                    </a:stretch>
+                  </pic:blipFill>
+                  <pic:spPr bwMode="auto">
+                    <a:xfrm>
+                      <a:off x="0" y="0"/>
+                      <a:ext cx="2929255" cy="2468880"/>
+                    </a:xfrm>
+                    <a:prstGeom prst="rect">
+                      <a:avLst/>
+                    </a:prstGeom>
+                    <a:solidFill>
+                      <a:srgbClr val="FFFFFF"/>
+                    </a:solidFill>
+                    <a:ln>
+                      <a:noFill/>
+                    </a:ln>
+                  </pic:spPr>
+                </pic:pic>
+              </a:graphicData>
+            </a:graphic>
+          </wp:inline>
+        </w:drawing>
+      </w:r>
+    </w:p>
+    <w:p>
+      <w:pPr>
+        <w:rPr>
+          <w:rFonts w:ascii="CMU Serif Roman" w:hAnsi="CMU Serif Roman" w:cs="CMU Serif Roman"/>
+          <w:sz w:val="20"/>
+          <w:szCs w:val="20"/>
+          <w:lang w:val="pt-BR"/>
+        </w:rPr>
+      </w:pPr>
+      <w:r>
+        <w:rPr>
+          <w:rFonts w:ascii="CMU Serif Roman" w:hAnsi="CMU Serif Roman" w:cs="CMU Serif Roman"/>
+          <w:sz w:val="20"/>
+          <w:szCs w:val="20"/>
+          <w:lang w:val="pt-BR"/>
+        </w:rPr>
+        <w:t xml:space="preserve">Analisou-se a árvore gerada para </w:t>
+      </w:r>
+      <w:proofErr w:type="spellStart"/>
+      <w:r>
+        <w:rPr>
+          <w:rFonts w:ascii="CMU Serif Roman" w:hAnsi="CMU Serif Roman" w:cs="CMU Serif Roman"/>
+          <w:i/>
+          <w:sz w:val="20"/>
+          <w:szCs w:val="20"/>
+          <w:lang w:val="pt-BR"/>
+        </w:rPr>
+        <w:t>min_samples_split</w:t>
+      </w:r>
+      <w:proofErr w:type="spellEnd"/>
+      <w:r>
+        <w:rPr>
+          <w:rFonts w:ascii="CMU Serif Roman" w:hAnsi="CMU Serif Roman" w:cs="CMU Serif Roman"/>
+          <w:i/>
+          <w:sz w:val="20"/>
+          <w:szCs w:val="20"/>
+          <w:lang w:val="pt-BR"/>
+        </w:rPr>
+        <w:t>=400</w:t>
+      </w:r>
+      <w:r>
+        <w:rPr>
+          <w:rFonts w:ascii="CMU Serif Roman" w:hAnsi="CMU Serif Roman" w:cs="CMU Serif Roman"/>
+          <w:sz w:val="20"/>
+          <w:szCs w:val="20"/>
+          <w:lang w:val="pt-BR"/>
+        </w:rPr>
+        <w:t xml:space="preserve"> e verificou-se que a partir de uma certa profundidade a classe que o modelo vai atribuir é sempre a mesma, pelo que se poderia aplicar </w:t>
+      </w:r>
+      <w:proofErr w:type="spellStart"/>
+      <w:r>
+        <w:rPr>
+          <w:rFonts w:ascii="CMU Serif Roman" w:hAnsi="CMU Serif Roman" w:cs="CMU Serif Roman"/>
+          <w:i/>
+          <w:sz w:val="20"/>
+          <w:szCs w:val="20"/>
+          <w:lang w:val="pt-BR"/>
+        </w:rPr>
+        <w:t>pruning</w:t>
+      </w:r>
+      <w:proofErr w:type="spellEnd"/>
+      <w:r>
+        <w:rPr>
+          <w:rFonts w:ascii="CMU Serif Roman" w:hAnsi="CMU Serif Roman" w:cs="CMU Serif Roman"/>
+          <w:sz w:val="20"/>
+          <w:szCs w:val="20"/>
+          <w:lang w:val="pt-BR"/>
+        </w:rPr>
+        <w:t xml:space="preserve"> à </w:t>
+      </w:r>
+      <w:r>
+        <w:rPr>
+          <w:rFonts w:ascii="CMU Serif Roman" w:hAnsi="CMU Serif Roman" w:cs="CMU Serif Roman"/>
+          <w:sz w:val="20"/>
+          <w:szCs w:val="20"/>
+          <w:lang w:val="pt-BR"/>
+        </w:rPr>
+        <w:lastRenderedPageBreak/>
+        <w:t xml:space="preserve">arvore, limitando a sua profundidade </w:t>
+      </w:r>
+      <w:r>
+        <w:rPr>
+          <w:rFonts w:ascii="CMU Serif Roman" w:hAnsi="CMU Serif Roman" w:cs="CMU Serif Roman"/>
+          <w:sz w:val="20"/>
+          <w:szCs w:val="20"/>
+          <w:lang w:val="pt-BR"/>
+        </w:rPr>
+        <w:t>e resultando num modelo mais eficiente computacionalmente sem alteração aos resultados que produz.</w:t>
+      </w:r>
+    </w:p>
+    <w:p>
+      <w:pPr>
+        <w:rPr>
+          <w:rFonts w:ascii="CMU Serif Roman" w:hAnsi="CMU Serif Roman" w:cs="CMU Serif Roman"/>
+          <w:sz w:val="20"/>
+          <w:szCs w:val="20"/>
+          <w:lang w:val="pt-BR"/>
+        </w:rPr>
+      </w:pPr>
+      <w:proofErr w:type="spellStart"/>
+      <w:r>
+        <w:rPr>
+          <w:rFonts w:ascii="CMU Serif Roman" w:hAnsi="CMU Serif Roman" w:cs="CMU Serif Roman"/>
+          <w:sz w:val="20"/>
+          <w:szCs w:val="20"/>
+          <w:u w:val="single"/>
+          <w:lang w:val="pt-BR"/>
+        </w:rPr>
+        <w:t>Random</w:t>
+      </w:r>
+      <w:proofErr w:type="spellEnd"/>
+      <w:r>
+        <w:rPr>
+          <w:rFonts w:ascii="CMU Serif Roman" w:hAnsi="CMU Serif Roman" w:cs="CMU Serif Roman"/>
+          <w:sz w:val="20"/>
+          <w:szCs w:val="20"/>
+          <w:u w:val="single"/>
+          <w:lang w:val="pt-BR"/>
+        </w:rPr>
+        <w:t xml:space="preserve"> Forest:</w:t>
+      </w:r>
+      <w:r>
+        <w:rPr>
+          <w:rFonts w:ascii="CMU Serif Roman" w:hAnsi="CMU Serif Roman" w:cs="CMU Serif Roman"/>
+          <w:sz w:val="20"/>
+          <w:szCs w:val="20"/>
+          <w:lang w:val="pt-BR"/>
+        </w:rPr>
+        <w:t xml:space="preserve"> Após uma breve análise verificou-se que o </w:t>
+      </w:r>
+      <w:proofErr w:type="spellStart"/>
+      <w:r>
+        <w:rPr>
+          <w:rFonts w:ascii="CMU Serif Roman" w:hAnsi="CMU Serif Roman" w:cs="CMU Serif Roman"/>
+          <w:i/>
+          <w:sz w:val="20"/>
+          <w:szCs w:val="20"/>
+          <w:lang w:val="pt-BR"/>
+        </w:rPr>
+        <w:t>n_estimators</w:t>
+      </w:r>
+      <w:proofErr w:type="spellEnd"/>
+      <w:r>
+        <w:rPr>
+          <w:rFonts w:ascii="CMU Serif Roman" w:hAnsi="CMU Serif Roman" w:cs="CMU Serif Roman"/>
+          <w:sz w:val="20"/>
+          <w:szCs w:val="20"/>
+          <w:lang w:val="pt-BR"/>
+        </w:rPr>
+        <w:t xml:space="preserve"> tinha uma grande influência na variação dos resultados. Para comprovar a nossa teoria realizou-se uma análise detalhada, em que, como se pode concluir na primeira imagem, com um número pequeno de </w:t>
+      </w:r>
+      <w:proofErr w:type="spellStart"/>
+      <w:r>
+        <w:rPr>
+          <w:rFonts w:ascii="CMU Serif Roman" w:hAnsi="CMU Serif Roman" w:cs="CMU Serif Roman"/>
+          <w:i/>
+          <w:sz w:val="20"/>
+          <w:szCs w:val="20"/>
+          <w:lang w:val="pt-BR"/>
+        </w:rPr>
+        <w:t>estimators</w:t>
+      </w:r>
+      <w:proofErr w:type="spellEnd"/>
+      <w:r>
+        <w:rPr>
+          <w:rFonts w:ascii="CMU Serif Roman" w:hAnsi="CMU Serif Roman" w:cs="CMU Serif Roman"/>
+          <w:i/>
+          <w:sz w:val="20"/>
+          <w:szCs w:val="20"/>
+          <w:lang w:val="pt-BR"/>
+        </w:rPr>
+        <w:t xml:space="preserve"> </w:t>
+      </w:r>
+      <w:r>
+        <w:rPr>
+          <w:rFonts w:ascii="CMU Serif Roman" w:hAnsi="CMU Serif Roman" w:cs="CMU Serif Roman"/>
+          <w:sz w:val="20"/>
+          <w:szCs w:val="20"/>
+          <w:lang w:val="pt-BR"/>
+        </w:rPr>
+        <w:t xml:space="preserve">(10) existe uma volatilidade maior entre </w:t>
+      </w:r>
+      <w:r>
+        <w:rPr>
+          <w:rFonts w:ascii="CMU Serif Roman" w:hAnsi="CMU Serif Roman" w:cs="CMU Serif Roman"/>
+          <w:sz w:val="20"/>
+          <w:szCs w:val="20"/>
+          <w:lang w:val="pt-BR"/>
+        </w:rPr>
+        <w:t xml:space="preserve">os </w:t>
+      </w:r>
+      <w:r>
+        <w:rPr>
+          <w:rFonts w:ascii="CMU Serif Roman" w:hAnsi="CMU Serif Roman" w:cs="CMU Serif Roman"/>
+          <w:sz w:val="20"/>
+          <w:szCs w:val="20"/>
+          <w:highlight w:val="yellow"/>
+          <w:lang w:val="pt-BR"/>
+        </w:rPr>
+        <w:t xml:space="preserve">resultados obtidos entre o </w:t>
+      </w:r>
+      <w:proofErr w:type="spellStart"/>
+      <w:r>
+        <w:rPr>
+          <w:rFonts w:ascii="CMU Serif Roman" w:hAnsi="CMU Serif Roman" w:cs="CMU Serif Roman"/>
+          <w:i/>
+          <w:sz w:val="20"/>
+          <w:szCs w:val="20"/>
+          <w:highlight w:val="yellow"/>
+          <w:lang w:val="pt-BR"/>
+        </w:rPr>
+        <w:t>train</w:t>
+      </w:r>
+      <w:proofErr w:type="spellEnd"/>
+      <w:r>
+        <w:rPr>
+          <w:rFonts w:ascii="CMU Serif Roman" w:hAnsi="CMU Serif Roman" w:cs="CMU Serif Roman"/>
+          <w:sz w:val="20"/>
+          <w:szCs w:val="20"/>
+          <w:highlight w:val="yellow"/>
+          <w:lang w:val="pt-BR"/>
+        </w:rPr>
+        <w:t xml:space="preserve"> e o </w:t>
+      </w:r>
+      <w:r>
+        <w:rPr>
+          <w:rFonts w:ascii="CMU Serif Roman" w:hAnsi="CMU Serif Roman" w:cs="CMU Serif Roman"/>
+          <w:i/>
+          <w:sz w:val="20"/>
+          <w:szCs w:val="20"/>
+          <w:highlight w:val="yellow"/>
+          <w:lang w:val="pt-BR"/>
+        </w:rPr>
+        <w:t>test</w:t>
+      </w:r>
+      <w:r>
+        <w:rPr>
+          <w:rFonts w:ascii="CMU Serif Roman" w:hAnsi="CMU Serif Roman" w:cs="CMU Serif Roman"/>
+          <w:i/>
+          <w:sz w:val="20"/>
+          <w:szCs w:val="20"/>
+          <w:highlight w:val="yellow"/>
+          <w:lang w:val="pt-BR"/>
+        </w:rPr>
+        <w:t>.</w:t>
+      </w:r>
+      <w:r>
+        <w:rPr>
+          <w:rFonts w:ascii="CMU Serif Roman" w:hAnsi="CMU Serif Roman" w:cs="CMU Serif Roman"/>
+          <w:sz w:val="20"/>
+          <w:szCs w:val="20"/>
+          <w:lang w:val="pt-BR"/>
+        </w:rPr>
+        <w:t xml:space="preserve"> Por oposição</w:t>
+      </w:r>
+      <w:r>
+        <w:rPr>
+          <w:rFonts w:ascii="CMU Serif Roman" w:hAnsi="CMU Serif Roman" w:cs="CMU Serif Roman"/>
+          <w:sz w:val="20"/>
+          <w:szCs w:val="20"/>
+          <w:lang w:val="pt-BR"/>
+        </w:rPr>
+        <w:t xml:space="preserve">, ao aumentar o número de </w:t>
+      </w:r>
+      <w:proofErr w:type="spellStart"/>
+      <w:r>
+        <w:rPr>
+          <w:rFonts w:ascii="CMU Serif Roman" w:hAnsi="CMU Serif Roman" w:cs="CMU Serif Roman"/>
+          <w:i/>
+          <w:sz w:val="20"/>
+          <w:szCs w:val="20"/>
+          <w:lang w:val="pt-BR"/>
+        </w:rPr>
+        <w:t>estimators</w:t>
+      </w:r>
+      <w:proofErr w:type="spellEnd"/>
+      <w:r>
+        <w:rPr>
+          <w:rFonts w:ascii="CMU Serif Roman" w:hAnsi="CMU Serif Roman" w:cs="CMU Serif Roman"/>
+          <w:sz w:val="20"/>
+          <w:szCs w:val="20"/>
+          <w:lang w:val="pt-BR"/>
+        </w:rPr>
+        <w:t xml:space="preserve"> para 500, como se verifica no segundo gráfico, os resultados obtidos são menos voláteis.</w:t>
+      </w:r>
+      <w:r>
+        <w:rPr>
+          <w:rFonts w:ascii="CMU Serif Roman" w:hAnsi="CMU Serif Roman" w:cs="CMU Serif Roman"/>
+          <w:sz w:val="20"/>
+          <w:szCs w:val="20"/>
+          <w:lang w:val="pt-BR"/>
+        </w:rPr>
+        <w:t xml:space="preserve"> </w:t>
+      </w:r>
+    </w:p>
+    <w:p>
+      <w:pPr>
+        <w:rPr>
+          <w:lang w:val="en-GB"/>
+        </w:rPr>
+      </w:pPr>
+      <w:r>
+        <w:rPr>
+          <w:rFonts w:ascii="CMU Serif Roman" w:hAnsi="CMU Serif Roman" w:cs="CMU Serif Roman"/>
+          <w:noProof/>
+          <w:sz w:val="20"/>
+          <w:szCs w:val="20"/>
+          <w:lang w:val="pt-BR"/>
+        </w:rPr>
+        <w:drawing>
+          <wp:inline distT="0" distB="0" distL="0" distR="0" wp14:anchorId="123246DA" wp14:editId="61EAB17C">
+            <wp:extent cx="3571368" cy="2208363"/>
+            <wp:effectExtent l="0" t="0" r="0" b="1905"/>
+            <wp:docPr id="5" name="Picture 5" descr="/var/folders/l_/3x1hyx211pdgcbsrysf82mr40000gn/T/com.microsoft.Word/Content.MSO/B0E8A95D.tmp"/>
+            <wp:cNvGraphicFramePr>
+              <a:graphicFrameLocks xmlns:a="http://schemas.openxmlformats.org/drawingml/2006/main" noChangeAspect="1"/>
+            </wp:cNvGraphicFramePr>
+            <a:graphic xmlns:a="http://schemas.openxmlformats.org/drawingml/2006/main">
+              <a:graphicData uri="http://schemas.openxmlformats.org/drawingml/2006/picture">
+                <pic:pic xmlns:pic="http://schemas.openxmlformats.org/drawingml/2006/picture">
+                  <pic:nvPicPr>
+                    <pic:cNvPr id="0" name="Picture 5" descr="/var/folders/l_/3x1hyx211pdgcbsrysf82mr40000gn/T/com.microsoft.Word/Content.MSO/B0E8A95D.tmp"/>
+                    <pic:cNvPicPr>
+                      <a:picLocks noChangeAspect="1" noChangeArrowheads="1"/>
+                    </pic:cNvPicPr>
+                  </pic:nvPicPr>
+                  <pic:blipFill>
+                    <a:blip r:embed="rId12" cstate="print">
+                      <a:extLst>
+                        <a:ext uri="{28A0092B-C50C-407E-A947-70E740481C1C}">
+                          <a14:useLocalDpi xmlns:a14="http://schemas.microsoft.com/office/drawing/2010/main" val="0"/>
+                        </a:ext>
+                      </a:extLst>
+                    </a:blip>
+                    <a:srcRect/>
+                    <a:stretch>
+                      <a:fillRect/>
+                    </a:stretch>
+                  </pic:blipFill>
+                  <pic:spPr bwMode="auto">
+                    <a:xfrm>
+                      <a:off x="0" y="0"/>
+                      <a:ext cx="3584545" cy="2216511"/>
+                    </a:xfrm>
+                    <a:prstGeom prst="rect">
+                      <a:avLst/>
+                    </a:prstGeom>
+                    <a:noFill/>
+                    <a:ln>
+                      <a:noFill/>
+                    </a:ln>
+                  </pic:spPr>
+                </pic:pic>
+              </a:graphicData>
+            </a:graphic>
+          </wp:inline>
+        </w:drawing>
+      </w:r>
+      <w:r>
+        <w:rPr>
+          <w:noProof/>
+        </w:rPr>
+        <w:drawing>
+          <wp:inline distT="0" distB="0" distL="0" distR="0" wp14:anchorId="3D8CE218" wp14:editId="04FA673C">
+            <wp:extent cx="3585318" cy="2216988"/>
+            <wp:effectExtent l="0" t="0" r="0" b="5715"/>
+            <wp:docPr id="6" name="Picture 6" descr="/var/folders/l_/3x1hyx211pdgcbsrysf82mr40000gn/T/com.microsoft.Word/Content.MSO/CDE6A073.tmp"/>
+            <wp:cNvGraphicFramePr>
+              <a:graphicFrameLocks xmlns:a="http://schemas.openxmlformats.org/drawingml/2006/main" noChangeAspect="1"/>
+            </wp:cNvGraphicFramePr>
+            <a:graphic xmlns:a="http://schemas.openxmlformats.org/drawingml/2006/main">
+              <a:graphicData uri="http://schemas.openxmlformats.org/drawingml/2006/picture">
+                <pic:pic xmlns:pic="http://schemas.openxmlformats.org/drawingml/2006/picture">
+                  <pic:nvPicPr>
+                    <pic:cNvPr id="0" name="Picture 7" descr="/var/folders/l_/3x1hyx211pdgcbsrysf82mr40000gn/T/com.microsoft.Word/Content.MSO/CDE6A073.tmp"/>
+                    <pic:cNvPicPr>
+                      <a:picLocks noChangeAspect="1" noChangeArrowheads="1"/>
+                    </pic:cNvPicPr>
+                  </pic:nvPicPr>
+                  <pic:blipFill>
+                    <a:blip r:embed="rId13" cstate="print">
+                      <a:extLst>
+                        <a:ext uri="{28A0092B-C50C-407E-A947-70E740481C1C}">
+                          <a14:useLocalDpi xmlns:a14="http://schemas.microsoft.com/office/drawing/2010/main" val="0"/>
+                        </a:ext>
+                      </a:extLst>
+                    </a:blip>
+                    <a:srcRect/>
+                    <a:stretch>
+                      <a:fillRect/>
+                    </a:stretch>
+                  </pic:blipFill>
+                  <pic:spPr bwMode="auto">
+                    <a:xfrm>
+                      <a:off x="0" y="0"/>
+                      <a:ext cx="3619575" cy="2238171"/>
+                    </a:xfrm>
+                    <a:prstGeom prst="rect">
+                      <a:avLst/>
+                    </a:prstGeom>
+                    <a:noFill/>
+                    <a:ln>
+                      <a:noFill/>
+                    </a:ln>
+                  </pic:spPr>
+                </pic:pic>
+              </a:graphicData>
+            </a:graphic>
+          </wp:inline>
+        </w:drawing>
+      </w:r>
+    </w:p>
+    <w:p>
+      <w:pPr>
+        <w:rPr>
+          <w:lang w:val="en-GB"/>
+        </w:rPr>
+      </w:pPr>
+    </w:p>
+    <w:p>
+      <w:pPr>
+        <w:rPr>
+          <w:rFonts w:ascii="CMU Serif Roman" w:hAnsi="CMU Serif Roman" w:cs="CMU Serif Roman"/>
+          <w:sz w:val="20"/>
+          <w:szCs w:val="20"/>
+          <w:lang w:val="pt-BR"/>
+        </w:rPr>
+      </w:pPr>
+    </w:p>
+    <w:p>
+      <w:pPr>
+        <w:rPr>
+          <w:rFonts w:ascii="CMU Serif Roman" w:hAnsi="CMU Serif Roman" w:cs="CMU Serif Roman"/>
+          <w:lang w:val="pt-BR"/>
         </w:rPr>
       </w:pPr>
     </w:p>
@@ -7986,11 +9468,11 @@
           <w:rFonts w:ascii="CMU Serif Roman" w:hAnsi="CMU Serif Roman" w:cs="CMU Serif Roman"/>
           <w:sz w:val="24"/>
           <w:szCs w:val="24"/>
-          <w:lang w:val="en-GB"/>
-        </w:rPr>
-        <w:t xml:space="preserve"> </w:t>
-      </w:r>
-      <w:bookmarkStart w:id="20" w:name="_Toc529983074"/>
+          <w:lang w:val="pt-BR"/>
+        </w:rPr>
+        <w:t xml:space="preserve"> </w:t>
+      </w:r>
+      <w:bookmarkStart w:id="18" w:name="_Toc529983074"/>
       <w:r>
         <w:rPr>
           <w:rFonts w:ascii="CMU Serif Roman" w:hAnsi="CMU Serif Roman" w:cs="CMU Serif Roman"/>
@@ -8000,7 +9482,7 @@
         </w:rPr>
         <w:t>Quality Assessment of Digital Colposcopies</w:t>
       </w:r>
-      <w:bookmarkEnd w:id="20"/>
+      <w:bookmarkEnd w:id="18"/>
     </w:p>
     <w:p>
       <w:pPr>
@@ -8027,7 +9509,7 @@
         </w:rPr>
         <w:t xml:space="preserve"> </w:t>
       </w:r>
-      <w:bookmarkStart w:id="21" w:name="_Toc529983075"/>
+      <w:bookmarkStart w:id="19" w:name="_Toc529983075"/>
       <w:proofErr w:type="spellStart"/>
       <w:r>
         <w:rPr>
@@ -8064,7 +9546,7 @@
         </w:rPr>
         <w:t>Learning</w:t>
       </w:r>
-      <w:bookmarkEnd w:id="21"/>
+      <w:bookmarkEnd w:id="19"/>
       <w:proofErr w:type="spellEnd"/>
       <w:r>
         <w:rPr>
@@ -8088,14 +9570,14 @@
           <w:rFonts w:ascii="CMU Serif Roman" w:hAnsi="CMU Serif Roman" w:cs="CMU Serif Roman"/>
         </w:rPr>
       </w:pPr>
-      <w:bookmarkStart w:id="22" w:name="_Toc529983076"/>
+      <w:bookmarkStart w:id="20" w:name="_Toc529983076"/>
       <w:r>
         <w:rPr>
           <w:rFonts w:ascii="CMU Serif Roman" w:hAnsi="CMU Serif Roman" w:cs="CMU Serif Roman"/>
         </w:rPr>
         <w:t>Methods and Parametrization</w:t>
       </w:r>
-      <w:bookmarkEnd w:id="22"/>
+      <w:bookmarkEnd w:id="20"/>
     </w:p>
     <w:p>
       <w:pPr>
@@ -8394,14 +9876,14 @@
           <w:rFonts w:ascii="CMU Serif Roman" w:hAnsi="CMU Serif Roman" w:cs="CMU Serif Roman"/>
         </w:rPr>
       </w:pPr>
-      <w:bookmarkStart w:id="23" w:name="_Toc529983077"/>
+      <w:bookmarkStart w:id="21" w:name="_Toc529983077"/>
       <w:r>
         <w:rPr>
           <w:rFonts w:ascii="CMU Serif Roman" w:hAnsi="CMU Serif Roman" w:cs="CMU Serif Roman"/>
         </w:rPr>
         <w:t>Results</w:t>
       </w:r>
-      <w:bookmarkEnd w:id="23"/>
+      <w:bookmarkEnd w:id="21"/>
     </w:p>
     <w:p>
       <w:pPr>
@@ -8736,9 +10218,10 @@
           <w:szCs w:val="22"/>
           <w:lang w:val="pt-PT"/>
         </w:rPr>
-        <w:t xml:space="preserve"> </w:t>
-      </w:r>
-      <w:bookmarkStart w:id="24" w:name="_Toc529983078"/>
+        <w:lastRenderedPageBreak/>
+        <w:t xml:space="preserve"> </w:t>
+      </w:r>
+      <w:bookmarkStart w:id="22" w:name="_Toc529983078"/>
       <w:proofErr w:type="spellStart"/>
       <w:r>
         <w:rPr>
@@ -8775,7 +10258,7 @@
         </w:rPr>
         <w:t>Learning</w:t>
       </w:r>
-      <w:bookmarkEnd w:id="24"/>
+      <w:bookmarkEnd w:id="22"/>
       <w:proofErr w:type="spellEnd"/>
       <w:r>
         <w:rPr>
@@ -8799,418 +10282,21 @@
           <w:rFonts w:ascii="CMU Serif Roman" w:hAnsi="CMU Serif Roman" w:cs="CMU Serif Roman"/>
         </w:rPr>
       </w:pPr>
-      <w:bookmarkStart w:id="25" w:name="_Toc529983079"/>
+      <w:bookmarkStart w:id="23" w:name="_Toc529983079"/>
       <w:r>
         <w:rPr>
           <w:rFonts w:ascii="CMU Serif Roman" w:hAnsi="CMU Serif Roman" w:cs="CMU Serif Roman"/>
         </w:rPr>
         <w:t>Methods and Parametrization</w:t>
       </w:r>
-      <w:bookmarkEnd w:id="25"/>
+      <w:bookmarkEnd w:id="23"/>
     </w:p>
     <w:p>
       <w:pPr>
         <w:pStyle w:val="SPIEbodytext"/>
-        <w:rPr>
-          <w:rFonts w:ascii="CMU Serif Roman" w:hAnsi="CMU Serif Roman" w:cs="CMU Serif Roman"/>
-        </w:rPr>
-      </w:pPr>
-      <w:proofErr w:type="spellStart"/>
-      <w:r>
-        <w:rPr>
-          <w:rStyle w:val="fontstyle01"/>
-          <w:rFonts w:ascii="CMU Serif Roman" w:hAnsi="CMU Serif Roman" w:cs="CMU Serif Roman"/>
-        </w:rPr>
-        <w:t>Vunc</w:t>
-      </w:r>
-      <w:proofErr w:type="spellEnd"/>
-      <w:r>
-        <w:rPr>
-          <w:rStyle w:val="fontstyle01"/>
-          <w:rFonts w:ascii="CMU Serif Roman" w:hAnsi="CMU Serif Roman" w:cs="CMU Serif Roman"/>
-        </w:rPr>
-        <w:t xml:space="preserve"> </w:t>
-      </w:r>
-      <w:proofErr w:type="spellStart"/>
-      <w:r>
-        <w:rPr>
-          <w:rStyle w:val="fontstyle01"/>
-          <w:rFonts w:ascii="CMU Serif Roman" w:hAnsi="CMU Serif Roman" w:cs="CMU Serif Roman"/>
-        </w:rPr>
-        <w:t>sed</w:t>
-      </w:r>
-      <w:proofErr w:type="spellEnd"/>
-      <w:r>
-        <w:rPr>
-          <w:rStyle w:val="fontstyle01"/>
-          <w:rFonts w:ascii="CMU Serif Roman" w:hAnsi="CMU Serif Roman" w:cs="CMU Serif Roman"/>
-        </w:rPr>
-        <w:t xml:space="preserve"> </w:t>
-      </w:r>
-      <w:proofErr w:type="spellStart"/>
-      <w:r>
-        <w:rPr>
-          <w:rStyle w:val="fontstyle01"/>
-          <w:rFonts w:ascii="CMU Serif Roman" w:hAnsi="CMU Serif Roman" w:cs="CMU Serif Roman"/>
-        </w:rPr>
-        <w:t>eede</w:t>
-      </w:r>
-      <w:proofErr w:type="spellEnd"/>
-      <w:r>
-        <w:rPr>
-          <w:rStyle w:val="fontstyle01"/>
-          <w:rFonts w:ascii="CMU Serif Roman" w:hAnsi="CMU Serif Roman" w:cs="CMU Serif Roman"/>
-        </w:rPr>
-        <w:t xml:space="preserve">. </w:t>
-      </w:r>
-      <w:proofErr w:type="spellStart"/>
-      <w:r>
-        <w:rPr>
-          <w:rStyle w:val="fontstyle01"/>
-          <w:rFonts w:ascii="CMU Serif Roman" w:hAnsi="CMU Serif Roman" w:cs="CMU Serif Roman"/>
-        </w:rPr>
-        <w:t>Praesent</w:t>
-      </w:r>
-      <w:proofErr w:type="spellEnd"/>
-      <w:r>
-        <w:rPr>
-          <w:rStyle w:val="fontstyle01"/>
-          <w:rFonts w:ascii="CMU Serif Roman" w:hAnsi="CMU Serif Roman" w:cs="CMU Serif Roman"/>
-        </w:rPr>
-        <w:t xml:space="preserve"> vitae </w:t>
-      </w:r>
-      <w:proofErr w:type="spellStart"/>
-      <w:r>
-        <w:rPr>
-          <w:rStyle w:val="fontstyle01"/>
-          <w:rFonts w:ascii="CMU Serif Roman" w:hAnsi="CMU Serif Roman" w:cs="CMU Serif Roman"/>
-        </w:rPr>
-        <w:t>lectus</w:t>
-      </w:r>
-      <w:proofErr w:type="spellEnd"/>
-      <w:r>
-        <w:rPr>
-          <w:rStyle w:val="fontstyle01"/>
-          <w:rFonts w:ascii="CMU Serif Roman" w:hAnsi="CMU Serif Roman" w:cs="CMU Serif Roman"/>
-        </w:rPr>
-        <w:t xml:space="preserve">. </w:t>
-      </w:r>
-      <w:proofErr w:type="spellStart"/>
-      <w:r>
-        <w:rPr>
-          <w:rStyle w:val="fontstyle01"/>
-          <w:rFonts w:ascii="CMU Serif Roman" w:hAnsi="CMU Serif Roman" w:cs="CMU Serif Roman"/>
-        </w:rPr>
-        <w:t>Praesent</w:t>
-      </w:r>
-      <w:proofErr w:type="spellEnd"/>
-      <w:r>
-        <w:rPr>
-          <w:rStyle w:val="fontstyle01"/>
-          <w:rFonts w:ascii="CMU Serif Roman" w:hAnsi="CMU Serif Roman" w:cs="CMU Serif Roman"/>
-        </w:rPr>
-        <w:t xml:space="preserve"> </w:t>
-      </w:r>
-      <w:proofErr w:type="spellStart"/>
-      <w:r>
-        <w:rPr>
-          <w:rStyle w:val="fontstyle01"/>
-          <w:rFonts w:ascii="CMU Serif Roman" w:hAnsi="CMU Serif Roman" w:cs="CMU Serif Roman"/>
-        </w:rPr>
-        <w:t>neque</w:t>
-      </w:r>
-      <w:proofErr w:type="spellEnd"/>
-      <w:r>
-        <w:rPr>
-          <w:rStyle w:val="fontstyle01"/>
-          <w:rFonts w:ascii="CMU Serif Roman" w:hAnsi="CMU Serif Roman" w:cs="CMU Serif Roman"/>
-        </w:rPr>
-        <w:t xml:space="preserve"> </w:t>
-      </w:r>
-      <w:proofErr w:type="spellStart"/>
-      <w:r>
-        <w:rPr>
-          <w:rStyle w:val="fontstyle01"/>
-          <w:rFonts w:ascii="CMU Serif Roman" w:hAnsi="CMU Serif Roman" w:cs="CMU Serif Roman"/>
-        </w:rPr>
-        <w:t>justo</w:t>
-      </w:r>
-      <w:proofErr w:type="spellEnd"/>
-      <w:r>
-        <w:rPr>
-          <w:rStyle w:val="fontstyle01"/>
-          <w:rFonts w:ascii="CMU Serif Roman" w:hAnsi="CMU Serif Roman" w:cs="CMU Serif Roman"/>
-        </w:rPr>
-        <w:t xml:space="preserve">, </w:t>
-      </w:r>
-      <w:proofErr w:type="spellStart"/>
-      <w:r>
-        <w:rPr>
-          <w:rStyle w:val="fontstyle01"/>
-          <w:rFonts w:ascii="CMU Serif Roman" w:hAnsi="CMU Serif Roman" w:cs="CMU Serif Roman"/>
-        </w:rPr>
-        <w:t>vehicula</w:t>
-      </w:r>
-      <w:proofErr w:type="spellEnd"/>
-      <w:r>
-        <w:rPr>
-          <w:rStyle w:val="fontstyle01"/>
-          <w:rFonts w:ascii="CMU Serif Roman" w:hAnsi="CMU Serif Roman" w:cs="CMU Serif Roman"/>
-        </w:rPr>
-        <w:t xml:space="preserve"> </w:t>
-      </w:r>
-      <w:proofErr w:type="spellStart"/>
-      <w:r>
-        <w:rPr>
-          <w:rStyle w:val="fontstyle01"/>
-          <w:rFonts w:ascii="CMU Serif Roman" w:hAnsi="CMU Serif Roman" w:cs="CMU Serif Roman"/>
-        </w:rPr>
-        <w:t>eget</w:t>
-      </w:r>
-      <w:proofErr w:type="spellEnd"/>
-      <w:r>
-        <w:rPr>
-          <w:rStyle w:val="fontstyle01"/>
-          <w:rFonts w:ascii="CMU Serif Roman" w:hAnsi="CMU Serif Roman" w:cs="CMU Serif Roman"/>
-        </w:rPr>
-        <w:t xml:space="preserve">, </w:t>
-      </w:r>
-      <w:proofErr w:type="spellStart"/>
-      <w:r>
-        <w:rPr>
-          <w:rStyle w:val="fontstyle01"/>
-          <w:rFonts w:ascii="CMU Serif Roman" w:hAnsi="CMU Serif Roman" w:cs="CMU Serif Roman"/>
-        </w:rPr>
-        <w:t>interdum</w:t>
-      </w:r>
-      <w:proofErr w:type="spellEnd"/>
-      <w:r>
-        <w:rPr>
-          <w:rStyle w:val="fontstyle01"/>
-          <w:rFonts w:ascii="CMU Serif Roman" w:hAnsi="CMU Serif Roman" w:cs="CMU Serif Roman"/>
-        </w:rPr>
-        <w:t xml:space="preserve"> id, </w:t>
-      </w:r>
-      <w:proofErr w:type="spellStart"/>
-      <w:r>
-        <w:rPr>
-          <w:rStyle w:val="fontstyle01"/>
-          <w:rFonts w:ascii="CMU Serif Roman" w:hAnsi="CMU Serif Roman" w:cs="CMU Serif Roman"/>
-        </w:rPr>
-        <w:t>facilisis</w:t>
-      </w:r>
-      <w:proofErr w:type="spellEnd"/>
-      <w:r>
-        <w:rPr>
-          <w:rStyle w:val="fontstyle01"/>
-          <w:rFonts w:ascii="CMU Serif Roman" w:hAnsi="CMU Serif Roman" w:cs="CMU Serif Roman"/>
-        </w:rPr>
-        <w:t xml:space="preserve"> et, </w:t>
-      </w:r>
-      <w:proofErr w:type="spellStart"/>
-      <w:r>
-        <w:rPr>
-          <w:rStyle w:val="fontstyle01"/>
-          <w:rFonts w:ascii="CMU Serif Roman" w:hAnsi="CMU Serif Roman" w:cs="CMU Serif Roman"/>
-        </w:rPr>
-        <w:t>nibh</w:t>
-      </w:r>
-      <w:proofErr w:type="spellEnd"/>
-      <w:r>
-        <w:rPr>
-          <w:rStyle w:val="fontstyle01"/>
-          <w:rFonts w:ascii="CMU Serif Roman" w:hAnsi="CMU Serif Roman" w:cs="CMU Serif Roman"/>
-        </w:rPr>
-        <w:t xml:space="preserve"> </w:t>
-      </w:r>
-      <w:proofErr w:type="spellStart"/>
-      <w:r>
-        <w:rPr>
-          <w:rStyle w:val="fontstyle01"/>
-          <w:rFonts w:ascii="CMU Serif Roman" w:hAnsi="CMU Serif Roman" w:cs="CMU Serif Roman"/>
-        </w:rPr>
-        <w:t>adsumes</w:t>
-      </w:r>
-      <w:proofErr w:type="spellEnd"/>
-      <w:r>
-        <w:rPr>
-          <w:rStyle w:val="fontstyle01"/>
-          <w:rFonts w:ascii="CMU Serif Roman" w:hAnsi="CMU Serif Roman" w:cs="CMU Serif Roman"/>
-        </w:rPr>
-        <w:t>.</w:t>
-      </w:r>
-      <w:r>
-        <w:rPr>
-          <w:rFonts w:ascii="CMU Serif Roman" w:hAnsi="CMU Serif Roman" w:cs="CMU Serif Roman"/>
-          <w:color w:val="000000"/>
-          <w:szCs w:val="20"/>
-        </w:rPr>
-        <w:br/>
-      </w:r>
-      <w:proofErr w:type="spellStart"/>
-      <w:r>
-        <w:rPr>
-          <w:rStyle w:val="fontstyle01"/>
-          <w:rFonts w:ascii="CMU Serif Roman" w:hAnsi="CMU Serif Roman" w:cs="CMU Serif Roman"/>
-        </w:rPr>
-        <w:t>Phasellus</w:t>
-      </w:r>
-      <w:proofErr w:type="spellEnd"/>
-      <w:r>
-        <w:rPr>
-          <w:rStyle w:val="fontstyle01"/>
-          <w:rFonts w:ascii="CMU Serif Roman" w:hAnsi="CMU Serif Roman" w:cs="CMU Serif Roman"/>
-        </w:rPr>
-        <w:t xml:space="preserve"> at </w:t>
-      </w:r>
-      <w:proofErr w:type="spellStart"/>
-      <w:r>
-        <w:rPr>
-          <w:rStyle w:val="fontstyle01"/>
-          <w:rFonts w:ascii="CMU Serif Roman" w:hAnsi="CMU Serif Roman" w:cs="CMU Serif Roman"/>
-        </w:rPr>
-        <w:t>purus</w:t>
-      </w:r>
-      <w:proofErr w:type="spellEnd"/>
-      <w:r>
-        <w:rPr>
-          <w:rStyle w:val="fontstyle01"/>
-          <w:rFonts w:ascii="CMU Serif Roman" w:hAnsi="CMU Serif Roman" w:cs="CMU Serif Roman"/>
-        </w:rPr>
-        <w:t xml:space="preserve"> et libero lacinia dictum. </w:t>
-      </w:r>
-      <w:proofErr w:type="spellStart"/>
-      <w:r>
-        <w:rPr>
-          <w:rStyle w:val="fontstyle01"/>
-          <w:rFonts w:ascii="CMU Serif Roman" w:hAnsi="CMU Serif Roman" w:cs="CMU Serif Roman"/>
-          <w:lang w:val="pt-PT"/>
-        </w:rPr>
-        <w:t>Fusce</w:t>
-      </w:r>
-      <w:proofErr w:type="spellEnd"/>
-      <w:r>
-        <w:rPr>
-          <w:rStyle w:val="fontstyle01"/>
-          <w:rFonts w:ascii="CMU Serif Roman" w:hAnsi="CMU Serif Roman" w:cs="CMU Serif Roman"/>
-          <w:lang w:val="pt-PT"/>
-        </w:rPr>
-        <w:t xml:space="preserve"> </w:t>
-      </w:r>
-      <w:proofErr w:type="spellStart"/>
-      <w:r>
-        <w:rPr>
-          <w:rStyle w:val="fontstyle01"/>
-          <w:rFonts w:ascii="CMU Serif Roman" w:hAnsi="CMU Serif Roman" w:cs="CMU Serif Roman"/>
-          <w:lang w:val="pt-PT"/>
-        </w:rPr>
-        <w:t>aliquet</w:t>
-      </w:r>
-      <w:proofErr w:type="spellEnd"/>
-      <w:r>
-        <w:rPr>
-          <w:rStyle w:val="fontstyle01"/>
-          <w:rFonts w:ascii="CMU Serif Roman" w:hAnsi="CMU Serif Roman" w:cs="CMU Serif Roman"/>
-          <w:lang w:val="pt-PT"/>
-        </w:rPr>
-        <w:t xml:space="preserve">. </w:t>
-      </w:r>
-      <w:proofErr w:type="spellStart"/>
-      <w:r>
-        <w:rPr>
-          <w:rStyle w:val="fontstyle01"/>
-          <w:rFonts w:ascii="CMU Serif Roman" w:hAnsi="CMU Serif Roman" w:cs="CMU Serif Roman"/>
-          <w:lang w:val="pt-PT"/>
-        </w:rPr>
-        <w:t>Nulla</w:t>
-      </w:r>
-      <w:proofErr w:type="spellEnd"/>
-      <w:r>
-        <w:rPr>
-          <w:rStyle w:val="fontstyle01"/>
-          <w:rFonts w:ascii="CMU Serif Roman" w:hAnsi="CMU Serif Roman" w:cs="CMU Serif Roman"/>
-          <w:lang w:val="pt-PT"/>
-        </w:rPr>
-        <w:t xml:space="preserve"> eu ante </w:t>
-      </w:r>
-      <w:proofErr w:type="spellStart"/>
-      <w:r>
-        <w:rPr>
-          <w:rStyle w:val="fontstyle01"/>
-          <w:rFonts w:ascii="CMU Serif Roman" w:hAnsi="CMU Serif Roman" w:cs="CMU Serif Roman"/>
-          <w:lang w:val="pt-PT"/>
-        </w:rPr>
-        <w:t>placerat</w:t>
-      </w:r>
-      <w:proofErr w:type="spellEnd"/>
-      <w:r>
-        <w:rPr>
-          <w:rStyle w:val="fontstyle01"/>
-          <w:rFonts w:ascii="CMU Serif Roman" w:hAnsi="CMU Serif Roman" w:cs="CMU Serif Roman"/>
-          <w:lang w:val="pt-PT"/>
-        </w:rPr>
-        <w:t xml:space="preserve"> </w:t>
-      </w:r>
-      <w:proofErr w:type="spellStart"/>
-      <w:r>
-        <w:rPr>
-          <w:rStyle w:val="fontstyle01"/>
-          <w:rFonts w:ascii="CMU Serif Roman" w:hAnsi="CMU Serif Roman" w:cs="CMU Serif Roman"/>
-          <w:lang w:val="pt-PT"/>
-        </w:rPr>
-        <w:t>leo</w:t>
-      </w:r>
-      <w:proofErr w:type="spellEnd"/>
-      <w:r>
-        <w:rPr>
-          <w:rStyle w:val="fontstyle01"/>
-          <w:rFonts w:ascii="CMU Serif Roman" w:hAnsi="CMU Serif Roman" w:cs="CMU Serif Roman"/>
-          <w:lang w:val="pt-PT"/>
-        </w:rPr>
-        <w:t xml:space="preserve"> </w:t>
-      </w:r>
-      <w:proofErr w:type="spellStart"/>
-      <w:r>
-        <w:rPr>
-          <w:rStyle w:val="fontstyle01"/>
-          <w:rFonts w:ascii="CMU Serif Roman" w:hAnsi="CMU Serif Roman" w:cs="CMU Serif Roman"/>
-          <w:lang w:val="pt-PT"/>
-        </w:rPr>
-        <w:t>semper</w:t>
-      </w:r>
-      <w:proofErr w:type="spellEnd"/>
-      <w:r>
-        <w:rPr>
-          <w:rStyle w:val="fontstyle01"/>
-          <w:rFonts w:ascii="CMU Serif Roman" w:hAnsi="CMU Serif Roman" w:cs="CMU Serif Roman"/>
-          <w:lang w:val="pt-PT"/>
-        </w:rPr>
-        <w:t xml:space="preserve"> </w:t>
-      </w:r>
-      <w:proofErr w:type="spellStart"/>
-      <w:r>
-        <w:rPr>
-          <w:rStyle w:val="fontstyle01"/>
-          <w:rFonts w:ascii="CMU Serif Roman" w:hAnsi="CMU Serif Roman" w:cs="CMU Serif Roman"/>
-          <w:lang w:val="pt-PT"/>
-        </w:rPr>
-        <w:t>dictum</w:t>
-      </w:r>
-      <w:proofErr w:type="spellEnd"/>
-      <w:r>
-        <w:rPr>
-          <w:rStyle w:val="fontstyle01"/>
-          <w:rFonts w:ascii="CMU Serif Roman" w:hAnsi="CMU Serif Roman" w:cs="CMU Serif Roman"/>
-          <w:lang w:val="pt-PT"/>
-        </w:rPr>
-        <w:t>.</w:t>
-      </w:r>
-      <w:r>
-        <w:rPr>
-          <w:rFonts w:ascii="CMU Serif Roman" w:hAnsi="CMU Serif Roman" w:cs="CMU Serif Roman"/>
-        </w:rPr>
-        <w:t xml:space="preserve"> </w:t>
-      </w:r>
+      </w:pPr>
+      <w:bookmarkStart w:id="24" w:name="_GoBack"/>
+      <w:bookmarkEnd w:id="24"/>
     </w:p>
     <w:p>
       <w:pPr>
@@ -9223,12 +10309,434 @@
           <w:rFonts w:ascii="CMU Serif Roman" w:hAnsi="CMU Serif Roman" w:cs="CMU Serif Roman"/>
         </w:rPr>
       </w:pPr>
-      <w:bookmarkStart w:id="26" w:name="_Toc529983080"/>
+      <w:bookmarkStart w:id="25" w:name="_Toc529983080"/>
       <w:r>
         <w:rPr>
           <w:rFonts w:ascii="CMU Serif Roman" w:hAnsi="CMU Serif Roman" w:cs="CMU Serif Roman"/>
         </w:rPr>
         <w:t>Results</w:t>
+      </w:r>
+      <w:bookmarkEnd w:id="25"/>
+    </w:p>
+    <w:p>
+      <w:pPr>
+        <w:pStyle w:val="SPIEbodytext"/>
+        <w:rPr>
+          <w:rFonts w:ascii="CMU Serif Roman" w:hAnsi="CMU Serif Roman" w:cs="CMU Serif Roman"/>
+        </w:rPr>
+      </w:pPr>
+      <w:proofErr w:type="spellStart"/>
+      <w:r>
+        <w:rPr>
+          <w:rStyle w:val="fontstyle01"/>
+          <w:rFonts w:ascii="CMU Serif Roman" w:hAnsi="CMU Serif Roman" w:cs="CMU Serif Roman"/>
+        </w:rPr>
+        <w:t>Vunc</w:t>
+      </w:r>
+      <w:proofErr w:type="spellEnd"/>
+      <w:r>
+        <w:rPr>
+          <w:rStyle w:val="fontstyle01"/>
+          <w:rFonts w:ascii="CMU Serif Roman" w:hAnsi="CMU Serif Roman" w:cs="CMU Serif Roman"/>
+        </w:rPr>
+        <w:t xml:space="preserve"> </w:t>
+      </w:r>
+      <w:proofErr w:type="spellStart"/>
+      <w:r>
+        <w:rPr>
+          <w:rStyle w:val="fontstyle01"/>
+          <w:rFonts w:ascii="CMU Serif Roman" w:hAnsi="CMU Serif Roman" w:cs="CMU Serif Roman"/>
+        </w:rPr>
+        <w:t>sed</w:t>
+      </w:r>
+      <w:proofErr w:type="spellEnd"/>
+      <w:r>
+        <w:rPr>
+          <w:rStyle w:val="fontstyle01"/>
+          <w:rFonts w:ascii="CMU Serif Roman" w:hAnsi="CMU Serif Roman" w:cs="CMU Serif Roman"/>
+        </w:rPr>
+        <w:t xml:space="preserve"> </w:t>
+      </w:r>
+      <w:proofErr w:type="spellStart"/>
+      <w:r>
+        <w:rPr>
+          <w:rStyle w:val="fontstyle01"/>
+          <w:rFonts w:ascii="CMU Serif Roman" w:hAnsi="CMU Serif Roman" w:cs="CMU Serif Roman"/>
+        </w:rPr>
+        <w:t>eede</w:t>
+      </w:r>
+      <w:proofErr w:type="spellEnd"/>
+      <w:r>
+        <w:rPr>
+          <w:rStyle w:val="fontstyle01"/>
+          <w:rFonts w:ascii="CMU Serif Roman" w:hAnsi="CMU Serif Roman" w:cs="CMU Serif Roman"/>
+        </w:rPr>
+        <w:t xml:space="preserve">. </w:t>
+      </w:r>
+      <w:proofErr w:type="spellStart"/>
+      <w:r>
+        <w:rPr>
+          <w:rStyle w:val="fontstyle01"/>
+          <w:rFonts w:ascii="CMU Serif Roman" w:hAnsi="CMU Serif Roman" w:cs="CMU Serif Roman"/>
+        </w:rPr>
+        <w:t>Praesent</w:t>
+      </w:r>
+      <w:proofErr w:type="spellEnd"/>
+      <w:r>
+        <w:rPr>
+          <w:rStyle w:val="fontstyle01"/>
+          <w:rFonts w:ascii="CMU Serif Roman" w:hAnsi="CMU Serif Roman" w:cs="CMU Serif Roman"/>
+        </w:rPr>
+        <w:t xml:space="preserve"> vitae </w:t>
+      </w:r>
+      <w:proofErr w:type="spellStart"/>
+      <w:r>
+        <w:rPr>
+          <w:rStyle w:val="fontstyle01"/>
+          <w:rFonts w:ascii="CMU Serif Roman" w:hAnsi="CMU Serif Roman" w:cs="CMU Serif Roman"/>
+        </w:rPr>
+        <w:t>lectus</w:t>
+      </w:r>
+      <w:proofErr w:type="spellEnd"/>
+      <w:r>
+        <w:rPr>
+          <w:rStyle w:val="fontstyle01"/>
+          <w:rFonts w:ascii="CMU Serif Roman" w:hAnsi="CMU Serif Roman" w:cs="CMU Serif Roman"/>
+        </w:rPr>
+        <w:t xml:space="preserve">. </w:t>
+      </w:r>
+      <w:proofErr w:type="spellStart"/>
+      <w:r>
+        <w:rPr>
+          <w:rStyle w:val="fontstyle01"/>
+          <w:rFonts w:ascii="CMU Serif Roman" w:hAnsi="CMU Serif Roman" w:cs="CMU Serif Roman"/>
+        </w:rPr>
+        <w:t>Praesent</w:t>
+      </w:r>
+      <w:proofErr w:type="spellEnd"/>
+      <w:r>
+        <w:rPr>
+          <w:rStyle w:val="fontstyle01"/>
+          <w:rFonts w:ascii="CMU Serif Roman" w:hAnsi="CMU Serif Roman" w:cs="CMU Serif Roman"/>
+        </w:rPr>
+        <w:t xml:space="preserve"> </w:t>
+      </w:r>
+      <w:proofErr w:type="spellStart"/>
+      <w:r>
+        <w:rPr>
+          <w:rStyle w:val="fontstyle01"/>
+          <w:rFonts w:ascii="CMU Serif Roman" w:hAnsi="CMU Serif Roman" w:cs="CMU Serif Roman"/>
+        </w:rPr>
+        <w:t>neque</w:t>
+      </w:r>
+      <w:proofErr w:type="spellEnd"/>
+      <w:r>
+        <w:rPr>
+          <w:rStyle w:val="fontstyle01"/>
+          <w:rFonts w:ascii="CMU Serif Roman" w:hAnsi="CMU Serif Roman" w:cs="CMU Serif Roman"/>
+        </w:rPr>
+        <w:t xml:space="preserve"> </w:t>
+      </w:r>
+      <w:proofErr w:type="spellStart"/>
+      <w:r>
+        <w:rPr>
+          <w:rStyle w:val="fontstyle01"/>
+          <w:rFonts w:ascii="CMU Serif Roman" w:hAnsi="CMU Serif Roman" w:cs="CMU Serif Roman"/>
+        </w:rPr>
+        <w:t>justo</w:t>
+      </w:r>
+      <w:proofErr w:type="spellEnd"/>
+      <w:r>
+        <w:rPr>
+          <w:rStyle w:val="fontstyle01"/>
+          <w:rFonts w:ascii="CMU Serif Roman" w:hAnsi="CMU Serif Roman" w:cs="CMU Serif Roman"/>
+        </w:rPr>
+        <w:t xml:space="preserve">, </w:t>
+      </w:r>
+      <w:proofErr w:type="spellStart"/>
+      <w:r>
+        <w:rPr>
+          <w:rStyle w:val="fontstyle01"/>
+          <w:rFonts w:ascii="CMU Serif Roman" w:hAnsi="CMU Serif Roman" w:cs="CMU Serif Roman"/>
+        </w:rPr>
+        <w:t>vehicula</w:t>
+      </w:r>
+      <w:proofErr w:type="spellEnd"/>
+      <w:r>
+        <w:rPr>
+          <w:rStyle w:val="fontstyle01"/>
+          <w:rFonts w:ascii="CMU Serif Roman" w:hAnsi="CMU Serif Roman" w:cs="CMU Serif Roman"/>
+        </w:rPr>
+        <w:t xml:space="preserve"> </w:t>
+      </w:r>
+      <w:proofErr w:type="spellStart"/>
+      <w:r>
+        <w:rPr>
+          <w:rStyle w:val="fontstyle01"/>
+          <w:rFonts w:ascii="CMU Serif Roman" w:hAnsi="CMU Serif Roman" w:cs="CMU Serif Roman"/>
+        </w:rPr>
+        <w:t>eget</w:t>
+      </w:r>
+      <w:proofErr w:type="spellEnd"/>
+      <w:r>
+        <w:rPr>
+          <w:rStyle w:val="fontstyle01"/>
+          <w:rFonts w:ascii="CMU Serif Roman" w:hAnsi="CMU Serif Roman" w:cs="CMU Serif Roman"/>
+        </w:rPr>
+        <w:t xml:space="preserve">, </w:t>
+      </w:r>
+      <w:proofErr w:type="spellStart"/>
+      <w:r>
+        <w:rPr>
+          <w:rStyle w:val="fontstyle01"/>
+          <w:rFonts w:ascii="CMU Serif Roman" w:hAnsi="CMU Serif Roman" w:cs="CMU Serif Roman"/>
+        </w:rPr>
+        <w:t>interdum</w:t>
+      </w:r>
+      <w:proofErr w:type="spellEnd"/>
+      <w:r>
+        <w:rPr>
+          <w:rStyle w:val="fontstyle01"/>
+          <w:rFonts w:ascii="CMU Serif Roman" w:hAnsi="CMU Serif Roman" w:cs="CMU Serif Roman"/>
+        </w:rPr>
+        <w:t xml:space="preserve"> id, </w:t>
+      </w:r>
+      <w:proofErr w:type="spellStart"/>
+      <w:r>
+        <w:rPr>
+          <w:rStyle w:val="fontstyle01"/>
+          <w:rFonts w:ascii="CMU Serif Roman" w:hAnsi="CMU Serif Roman" w:cs="CMU Serif Roman"/>
+        </w:rPr>
+        <w:t>facilisis</w:t>
+      </w:r>
+      <w:proofErr w:type="spellEnd"/>
+      <w:r>
+        <w:rPr>
+          <w:rStyle w:val="fontstyle01"/>
+          <w:rFonts w:ascii="CMU Serif Roman" w:hAnsi="CMU Serif Roman" w:cs="CMU Serif Roman"/>
+        </w:rPr>
+        <w:t xml:space="preserve"> et, </w:t>
+      </w:r>
+      <w:proofErr w:type="spellStart"/>
+      <w:r>
+        <w:rPr>
+          <w:rStyle w:val="fontstyle01"/>
+          <w:rFonts w:ascii="CMU Serif Roman" w:hAnsi="CMU Serif Roman" w:cs="CMU Serif Roman"/>
+        </w:rPr>
+        <w:t>nibh</w:t>
+      </w:r>
+      <w:proofErr w:type="spellEnd"/>
+      <w:r>
+        <w:rPr>
+          <w:rStyle w:val="fontstyle01"/>
+          <w:rFonts w:ascii="CMU Serif Roman" w:hAnsi="CMU Serif Roman" w:cs="CMU Serif Roman"/>
+        </w:rPr>
+        <w:t xml:space="preserve"> </w:t>
+      </w:r>
+      <w:proofErr w:type="spellStart"/>
+      <w:r>
+        <w:rPr>
+          <w:rStyle w:val="fontstyle01"/>
+          <w:rFonts w:ascii="CMU Serif Roman" w:hAnsi="CMU Serif Roman" w:cs="CMU Serif Roman"/>
+        </w:rPr>
+        <w:t>adsumes</w:t>
+      </w:r>
+      <w:proofErr w:type="spellEnd"/>
+      <w:r>
+        <w:rPr>
+          <w:rStyle w:val="fontstyle01"/>
+          <w:rFonts w:ascii="CMU Serif Roman" w:hAnsi="CMU Serif Roman" w:cs="CMU Serif Roman"/>
+        </w:rPr>
+        <w:t>.</w:t>
+      </w:r>
+      <w:r>
+        <w:rPr>
+          <w:rFonts w:ascii="CMU Serif Roman" w:hAnsi="CMU Serif Roman" w:cs="CMU Serif Roman"/>
+          <w:color w:val="000000"/>
+          <w:szCs w:val="20"/>
+        </w:rPr>
+        <w:br/>
+      </w:r>
+      <w:proofErr w:type="spellStart"/>
+      <w:r>
+        <w:rPr>
+          <w:rStyle w:val="fontstyle01"/>
+          <w:rFonts w:ascii="CMU Serif Roman" w:hAnsi="CMU Serif Roman" w:cs="CMU Serif Roman"/>
+        </w:rPr>
+        <w:t>Phasellus</w:t>
+      </w:r>
+      <w:proofErr w:type="spellEnd"/>
+      <w:r>
+        <w:rPr>
+          <w:rStyle w:val="fontstyle01"/>
+          <w:rFonts w:ascii="CMU Serif Roman" w:hAnsi="CMU Serif Roman" w:cs="CMU Serif Roman"/>
+        </w:rPr>
+        <w:t xml:space="preserve"> at </w:t>
+      </w:r>
+      <w:proofErr w:type="spellStart"/>
+      <w:r>
+        <w:rPr>
+          <w:rStyle w:val="fontstyle01"/>
+          <w:rFonts w:ascii="CMU Serif Roman" w:hAnsi="CMU Serif Roman" w:cs="CMU Serif Roman"/>
+        </w:rPr>
+        <w:t>purus</w:t>
+      </w:r>
+      <w:proofErr w:type="spellEnd"/>
+      <w:r>
+        <w:rPr>
+          <w:rStyle w:val="fontstyle01"/>
+          <w:rFonts w:ascii="CMU Serif Roman" w:hAnsi="CMU Serif Roman" w:cs="CMU Serif Roman"/>
+        </w:rPr>
+        <w:t xml:space="preserve"> et libero lacinia dictum. </w:t>
+      </w:r>
+      <w:proofErr w:type="spellStart"/>
+      <w:r>
+        <w:rPr>
+          <w:rStyle w:val="fontstyle01"/>
+          <w:rFonts w:ascii="CMU Serif Roman" w:hAnsi="CMU Serif Roman" w:cs="CMU Serif Roman"/>
+          <w:lang w:val="pt-PT"/>
+        </w:rPr>
+        <w:t>Fusce</w:t>
+      </w:r>
+      <w:proofErr w:type="spellEnd"/>
+      <w:r>
+        <w:rPr>
+          <w:rStyle w:val="fontstyle01"/>
+          <w:rFonts w:ascii="CMU Serif Roman" w:hAnsi="CMU Serif Roman" w:cs="CMU Serif Roman"/>
+          <w:lang w:val="pt-PT"/>
+        </w:rPr>
+        <w:t xml:space="preserve"> </w:t>
+      </w:r>
+      <w:proofErr w:type="spellStart"/>
+      <w:r>
+        <w:rPr>
+          <w:rStyle w:val="fontstyle01"/>
+          <w:rFonts w:ascii="CMU Serif Roman" w:hAnsi="CMU Serif Roman" w:cs="CMU Serif Roman"/>
+          <w:lang w:val="pt-PT"/>
+        </w:rPr>
+        <w:t>aliquet</w:t>
+      </w:r>
+      <w:proofErr w:type="spellEnd"/>
+      <w:r>
+        <w:rPr>
+          <w:rStyle w:val="fontstyle01"/>
+          <w:rFonts w:ascii="CMU Serif Roman" w:hAnsi="CMU Serif Roman" w:cs="CMU Serif Roman"/>
+          <w:lang w:val="pt-PT"/>
+        </w:rPr>
+        <w:t xml:space="preserve">. </w:t>
+      </w:r>
+      <w:proofErr w:type="spellStart"/>
+      <w:r>
+        <w:rPr>
+          <w:rStyle w:val="fontstyle01"/>
+          <w:rFonts w:ascii="CMU Serif Roman" w:hAnsi="CMU Serif Roman" w:cs="CMU Serif Roman"/>
+          <w:lang w:val="pt-PT"/>
+        </w:rPr>
+        <w:t>Nulla</w:t>
+      </w:r>
+      <w:proofErr w:type="spellEnd"/>
+      <w:r>
+        <w:rPr>
+          <w:rStyle w:val="fontstyle01"/>
+          <w:rFonts w:ascii="CMU Serif Roman" w:hAnsi="CMU Serif Roman" w:cs="CMU Serif Roman"/>
+          <w:lang w:val="pt-PT"/>
+        </w:rPr>
+        <w:t xml:space="preserve"> eu ante </w:t>
+      </w:r>
+      <w:proofErr w:type="spellStart"/>
+      <w:r>
+        <w:rPr>
+          <w:rStyle w:val="fontstyle01"/>
+          <w:rFonts w:ascii="CMU Serif Roman" w:hAnsi="CMU Serif Roman" w:cs="CMU Serif Roman"/>
+          <w:lang w:val="pt-PT"/>
+        </w:rPr>
+        <w:t>placerat</w:t>
+      </w:r>
+      <w:proofErr w:type="spellEnd"/>
+      <w:r>
+        <w:rPr>
+          <w:rStyle w:val="fontstyle01"/>
+          <w:rFonts w:ascii="CMU Serif Roman" w:hAnsi="CMU Serif Roman" w:cs="CMU Serif Roman"/>
+          <w:lang w:val="pt-PT"/>
+        </w:rPr>
+        <w:t xml:space="preserve"> </w:t>
+      </w:r>
+      <w:proofErr w:type="spellStart"/>
+      <w:r>
+        <w:rPr>
+          <w:rStyle w:val="fontstyle01"/>
+          <w:rFonts w:ascii="CMU Serif Roman" w:hAnsi="CMU Serif Roman" w:cs="CMU Serif Roman"/>
+          <w:lang w:val="pt-PT"/>
+        </w:rPr>
+        <w:t>leo</w:t>
+      </w:r>
+      <w:proofErr w:type="spellEnd"/>
+      <w:r>
+        <w:rPr>
+          <w:rStyle w:val="fontstyle01"/>
+          <w:rFonts w:ascii="CMU Serif Roman" w:hAnsi="CMU Serif Roman" w:cs="CMU Serif Roman"/>
+          <w:lang w:val="pt-PT"/>
+        </w:rPr>
+        <w:t xml:space="preserve"> </w:t>
+      </w:r>
+      <w:proofErr w:type="spellStart"/>
+      <w:r>
+        <w:rPr>
+          <w:rStyle w:val="fontstyle01"/>
+          <w:rFonts w:ascii="CMU Serif Roman" w:hAnsi="CMU Serif Roman" w:cs="CMU Serif Roman"/>
+          <w:lang w:val="pt-PT"/>
+        </w:rPr>
+        <w:t>semper</w:t>
+      </w:r>
+      <w:proofErr w:type="spellEnd"/>
+      <w:r>
+        <w:rPr>
+          <w:rStyle w:val="fontstyle01"/>
+          <w:rFonts w:ascii="CMU Serif Roman" w:hAnsi="CMU Serif Roman" w:cs="CMU Serif Roman"/>
+          <w:lang w:val="pt-PT"/>
+        </w:rPr>
+        <w:t xml:space="preserve"> </w:t>
+      </w:r>
+      <w:proofErr w:type="spellStart"/>
+      <w:r>
+        <w:rPr>
+          <w:rStyle w:val="fontstyle01"/>
+          <w:rFonts w:ascii="CMU Serif Roman" w:hAnsi="CMU Serif Roman" w:cs="CMU Serif Roman"/>
+          <w:lang w:val="pt-PT"/>
+        </w:rPr>
+        <w:t>dictum</w:t>
+      </w:r>
+      <w:proofErr w:type="spellEnd"/>
+      <w:r>
+        <w:rPr>
+          <w:rStyle w:val="fontstyle01"/>
+          <w:rFonts w:ascii="CMU Serif Roman" w:hAnsi="CMU Serif Roman" w:cs="CMU Serif Roman"/>
+          <w:lang w:val="pt-PT"/>
+        </w:rPr>
+        <w:t>.</w:t>
+      </w:r>
+    </w:p>
+    <w:p>
+      <w:pPr>
+        <w:pStyle w:val="SPIEbodytext"/>
+        <w:rPr>
+          <w:rFonts w:ascii="CMU Serif Roman" w:hAnsi="CMU Serif Roman" w:cs="CMU Serif Roman"/>
+        </w:rPr>
+      </w:pPr>
+    </w:p>
+    <w:p>
+      <w:pPr>
+        <w:pStyle w:val="Heading1"/>
+        <w:rPr>
+          <w:rFonts w:ascii="CMU Serif Roman" w:hAnsi="CMU Serif Roman" w:cs="CMU Serif Roman"/>
+        </w:rPr>
+      </w:pPr>
+      <w:bookmarkStart w:id="26" w:name="_Toc529983081"/>
+      <w:r>
+        <w:rPr>
+          <w:rFonts w:ascii="CMU Serif Roman" w:hAnsi="CMU Serif Roman" w:cs="CMU Serif Roman"/>
+        </w:rPr>
+        <w:t>Critical Analysis</w:t>
       </w:r>
       <w:bookmarkEnd w:id="26"/>
     </w:p>
@@ -9503,136 +11011,23 @@
         </w:rPr>
         <w:t xml:space="preserve"> et libero lacinia dictum. </w:t>
       </w:r>
-      <w:proofErr w:type="spellStart"/>
-      <w:r>
-        <w:rPr>
-          <w:rStyle w:val="fontstyle01"/>
-          <w:rFonts w:ascii="CMU Serif Roman" w:hAnsi="CMU Serif Roman" w:cs="CMU Serif Roman"/>
-          <w:lang w:val="pt-PT"/>
-        </w:rPr>
-        <w:t>Fusce</w:t>
-      </w:r>
-      <w:proofErr w:type="spellEnd"/>
-      <w:r>
-        <w:rPr>
-          <w:rStyle w:val="fontstyle01"/>
-          <w:rFonts w:ascii="CMU Serif Roman" w:hAnsi="CMU Serif Roman" w:cs="CMU Serif Roman"/>
-          <w:lang w:val="pt-PT"/>
-        </w:rPr>
-        <w:t xml:space="preserve"> </w:t>
-      </w:r>
-      <w:proofErr w:type="spellStart"/>
-      <w:r>
-        <w:rPr>
-          <w:rStyle w:val="fontstyle01"/>
-          <w:rFonts w:ascii="CMU Serif Roman" w:hAnsi="CMU Serif Roman" w:cs="CMU Serif Roman"/>
-          <w:lang w:val="pt-PT"/>
-        </w:rPr>
-        <w:t>aliquet</w:t>
-      </w:r>
-      <w:proofErr w:type="spellEnd"/>
-      <w:r>
-        <w:rPr>
-          <w:rStyle w:val="fontstyle01"/>
-          <w:rFonts w:ascii="CMU Serif Roman" w:hAnsi="CMU Serif Roman" w:cs="CMU Serif Roman"/>
-          <w:lang w:val="pt-PT"/>
-        </w:rPr>
-        <w:t xml:space="preserve">. </w:t>
-      </w:r>
-      <w:proofErr w:type="spellStart"/>
-      <w:r>
-        <w:rPr>
-          <w:rStyle w:val="fontstyle01"/>
-          <w:rFonts w:ascii="CMU Serif Roman" w:hAnsi="CMU Serif Roman" w:cs="CMU Serif Roman"/>
-          <w:lang w:val="pt-PT"/>
-        </w:rPr>
-        <w:t>Nulla</w:t>
-      </w:r>
-      <w:proofErr w:type="spellEnd"/>
-      <w:r>
-        <w:rPr>
-          <w:rStyle w:val="fontstyle01"/>
-          <w:rFonts w:ascii="CMU Serif Roman" w:hAnsi="CMU Serif Roman" w:cs="CMU Serif Roman"/>
-          <w:lang w:val="pt-PT"/>
-        </w:rPr>
-        <w:t xml:space="preserve"> eu ante </w:t>
-      </w:r>
-      <w:proofErr w:type="spellStart"/>
-      <w:r>
-        <w:rPr>
-          <w:rStyle w:val="fontstyle01"/>
-          <w:rFonts w:ascii="CMU Serif Roman" w:hAnsi="CMU Serif Roman" w:cs="CMU Serif Roman"/>
-          <w:lang w:val="pt-PT"/>
-        </w:rPr>
-        <w:t>placerat</w:t>
-      </w:r>
-      <w:proofErr w:type="spellEnd"/>
-      <w:r>
-        <w:rPr>
-          <w:rStyle w:val="fontstyle01"/>
-          <w:rFonts w:ascii="CMU Serif Roman" w:hAnsi="CMU Serif Roman" w:cs="CMU Serif Roman"/>
-          <w:lang w:val="pt-PT"/>
-        </w:rPr>
-        <w:t xml:space="preserve"> </w:t>
-      </w:r>
-      <w:proofErr w:type="spellStart"/>
-      <w:r>
-        <w:rPr>
-          <w:rStyle w:val="fontstyle01"/>
-          <w:rFonts w:ascii="CMU Serif Roman" w:hAnsi="CMU Serif Roman" w:cs="CMU Serif Roman"/>
-          <w:lang w:val="pt-PT"/>
-        </w:rPr>
-        <w:t>leo</w:t>
-      </w:r>
-      <w:proofErr w:type="spellEnd"/>
-      <w:r>
-        <w:rPr>
-          <w:rStyle w:val="fontstyle01"/>
-          <w:rFonts w:ascii="CMU Serif Roman" w:hAnsi="CMU Serif Roman" w:cs="CMU Serif Roman"/>
-          <w:lang w:val="pt-PT"/>
-        </w:rPr>
-        <w:t xml:space="preserve"> </w:t>
-      </w:r>
-      <w:proofErr w:type="spellStart"/>
-      <w:r>
-        <w:rPr>
-          <w:rStyle w:val="fontstyle01"/>
-          <w:rFonts w:ascii="CMU Serif Roman" w:hAnsi="CMU Serif Roman" w:cs="CMU Serif Roman"/>
-          <w:lang w:val="pt-PT"/>
-        </w:rPr>
-        <w:t>semper</w:t>
-      </w:r>
-      <w:proofErr w:type="spellEnd"/>
-      <w:r>
-        <w:rPr>
-          <w:rStyle w:val="fontstyle01"/>
-          <w:rFonts w:ascii="CMU Serif Roman" w:hAnsi="CMU Serif Roman" w:cs="CMU Serif Roman"/>
-          <w:lang w:val="pt-PT"/>
-        </w:rPr>
-        <w:t xml:space="preserve"> </w:t>
-      </w:r>
-      <w:proofErr w:type="spellStart"/>
-      <w:r>
-        <w:rPr>
-          <w:rStyle w:val="fontstyle01"/>
-          <w:rFonts w:ascii="CMU Serif Roman" w:hAnsi="CMU Serif Roman" w:cs="CMU Serif Roman"/>
-          <w:lang w:val="pt-PT"/>
-        </w:rPr>
-        <w:t>dictum</w:t>
-      </w:r>
-      <w:proofErr w:type="spellEnd"/>
-      <w:r>
-        <w:rPr>
-          <w:rStyle w:val="fontstyle01"/>
-          <w:rFonts w:ascii="CMU Serif Roman" w:hAnsi="CMU Serif Roman" w:cs="CMU Serif Roman"/>
-          <w:lang w:val="pt-PT"/>
-        </w:rPr>
-        <w:t>.</w:t>
+      <w:r>
+        <w:rPr>
+          <w:rStyle w:val="fontstyle01"/>
+          <w:rFonts w:ascii="CMU Serif Roman" w:hAnsi="CMU Serif Roman" w:cs="CMU Serif Roman"/>
+          <w:lang w:val="pt-PT"/>
+        </w:rPr>
+        <w:t>Fusce aliquet. Nulla eu ante placerat leo semper dictum.</w:t>
+      </w:r>
+      <w:r>
+        <w:rPr>
+          <w:rFonts w:ascii="CMU Serif Roman" w:hAnsi="CMU Serif Roman" w:cs="CMU Serif Roman"/>
+        </w:rPr>
+        <w:t xml:space="preserve"> </w:t>
       </w:r>
     </w:p>
     <w:p>
       <w:pPr>
-        <w:pStyle w:val="SPIEbodytext"/>
         <w:rPr>
           <w:rFonts w:ascii="CMU Serif Roman" w:hAnsi="CMU Serif Roman" w:cs="CMU Serif Roman"/>
         </w:rPr>
@@ -9645,12 +11040,12 @@
           <w:rFonts w:ascii="CMU Serif Roman" w:hAnsi="CMU Serif Roman" w:cs="CMU Serif Roman"/>
         </w:rPr>
       </w:pPr>
-      <w:bookmarkStart w:id="27" w:name="_Toc529983081"/>
-      <w:r>
-        <w:rPr>
-          <w:rFonts w:ascii="CMU Serif Roman" w:hAnsi="CMU Serif Roman" w:cs="CMU Serif Roman"/>
-        </w:rPr>
-        <w:t>Critical Analysis</w:t>
+      <w:bookmarkStart w:id="27" w:name="_Toc529983082"/>
+      <w:r>
+        <w:rPr>
+          <w:rFonts w:ascii="CMU Serif Roman" w:hAnsi="CMU Serif Roman" w:cs="CMU Serif Roman"/>
+        </w:rPr>
+        <w:t>Conclusions</w:t>
       </w:r>
       <w:bookmarkEnd w:id="27"/>
     </w:p>
@@ -9659,6 +11054,8 @@
         <w:pStyle w:val="SPIEbodytext"/>
         <w:rPr>
           <w:rFonts w:ascii="CMU Serif Roman" w:hAnsi="CMU Serif Roman" w:cs="CMU Serif Roman"/>
+          <w:color w:val="FF0000"/>
+          <w:lang w:val="pt-PT"/>
         </w:rPr>
       </w:pPr>
       <w:proofErr w:type="spellStart"/>
@@ -9936,317 +11333,6 @@
       <w:r>
         <w:rPr>
           <w:rFonts w:ascii="CMU Serif Roman" w:hAnsi="CMU Serif Roman" w:cs="CMU Serif Roman"/>
-        </w:rPr>
-        <w:t xml:space="preserve"> </w:t>
-      </w:r>
-    </w:p>
-    <w:p>
-      <w:pPr>
-        <w:rPr>
-          <w:rFonts w:ascii="CMU Serif Roman" w:hAnsi="CMU Serif Roman" w:cs="CMU Serif Roman"/>
-        </w:rPr>
-      </w:pPr>
-    </w:p>
-    <w:p>
-      <w:pPr>
-        <w:pStyle w:val="Heading1"/>
-        <w:rPr>
-          <w:rFonts w:ascii="CMU Serif Roman" w:hAnsi="CMU Serif Roman" w:cs="CMU Serif Roman"/>
-        </w:rPr>
-      </w:pPr>
-      <w:bookmarkStart w:id="28" w:name="_Toc529983082"/>
-      <w:r>
-        <w:rPr>
-          <w:rFonts w:ascii="CMU Serif Roman" w:hAnsi="CMU Serif Roman" w:cs="CMU Serif Roman"/>
-        </w:rPr>
-        <w:t>Conclusions</w:t>
-      </w:r>
-      <w:bookmarkEnd w:id="28"/>
-    </w:p>
-    <w:p>
-      <w:pPr>
-        <w:pStyle w:val="SPIEbodytext"/>
-        <w:rPr>
-          <w:rFonts w:ascii="CMU Serif Roman" w:hAnsi="CMU Serif Roman" w:cs="CMU Serif Roman"/>
-          <w:color w:val="FF0000"/>
-          <w:lang w:val="pt-PT"/>
-        </w:rPr>
-      </w:pPr>
-      <w:proofErr w:type="spellStart"/>
-      <w:r>
-        <w:rPr>
-          <w:rStyle w:val="fontstyle01"/>
-          <w:rFonts w:ascii="CMU Serif Roman" w:hAnsi="CMU Serif Roman" w:cs="CMU Serif Roman"/>
-        </w:rPr>
-        <w:t>Vunc</w:t>
-      </w:r>
-      <w:proofErr w:type="spellEnd"/>
-      <w:r>
-        <w:rPr>
-          <w:rStyle w:val="fontstyle01"/>
-          <w:rFonts w:ascii="CMU Serif Roman" w:hAnsi="CMU Serif Roman" w:cs="CMU Serif Roman"/>
-        </w:rPr>
-        <w:t xml:space="preserve"> </w:t>
-      </w:r>
-      <w:proofErr w:type="spellStart"/>
-      <w:r>
-        <w:rPr>
-          <w:rStyle w:val="fontstyle01"/>
-          <w:rFonts w:ascii="CMU Serif Roman" w:hAnsi="CMU Serif Roman" w:cs="CMU Serif Roman"/>
-        </w:rPr>
-        <w:t>sed</w:t>
-      </w:r>
-      <w:proofErr w:type="spellEnd"/>
-      <w:r>
-        <w:rPr>
-          <w:rStyle w:val="fontstyle01"/>
-          <w:rFonts w:ascii="CMU Serif Roman" w:hAnsi="CMU Serif Roman" w:cs="CMU Serif Roman"/>
-        </w:rPr>
-        <w:t xml:space="preserve"> </w:t>
-      </w:r>
-      <w:proofErr w:type="spellStart"/>
-      <w:r>
-        <w:rPr>
-          <w:rStyle w:val="fontstyle01"/>
-          <w:rFonts w:ascii="CMU Serif Roman" w:hAnsi="CMU Serif Roman" w:cs="CMU Serif Roman"/>
-        </w:rPr>
-        <w:t>eede</w:t>
-      </w:r>
-      <w:proofErr w:type="spellEnd"/>
-      <w:r>
-        <w:rPr>
-          <w:rStyle w:val="fontstyle01"/>
-          <w:rFonts w:ascii="CMU Serif Roman" w:hAnsi="CMU Serif Roman" w:cs="CMU Serif Roman"/>
-        </w:rPr>
-        <w:t xml:space="preserve">. </w:t>
-      </w:r>
-      <w:proofErr w:type="spellStart"/>
-      <w:r>
-        <w:rPr>
-          <w:rStyle w:val="fontstyle01"/>
-          <w:rFonts w:ascii="CMU Serif Roman" w:hAnsi="CMU Serif Roman" w:cs="CMU Serif Roman"/>
-        </w:rPr>
-        <w:t>Praesent</w:t>
-      </w:r>
-      <w:proofErr w:type="spellEnd"/>
-      <w:r>
-        <w:rPr>
-          <w:rStyle w:val="fontstyle01"/>
-          <w:rFonts w:ascii="CMU Serif Roman" w:hAnsi="CMU Serif Roman" w:cs="CMU Serif Roman"/>
-        </w:rPr>
-        <w:t xml:space="preserve"> vitae </w:t>
-      </w:r>
-      <w:proofErr w:type="spellStart"/>
-      <w:r>
-        <w:rPr>
-          <w:rStyle w:val="fontstyle01"/>
-          <w:rFonts w:ascii="CMU Serif Roman" w:hAnsi="CMU Serif Roman" w:cs="CMU Serif Roman"/>
-        </w:rPr>
-        <w:t>lectus</w:t>
-      </w:r>
-      <w:proofErr w:type="spellEnd"/>
-      <w:r>
-        <w:rPr>
-          <w:rStyle w:val="fontstyle01"/>
-          <w:rFonts w:ascii="CMU Serif Roman" w:hAnsi="CMU Serif Roman" w:cs="CMU Serif Roman"/>
-        </w:rPr>
-        <w:t xml:space="preserve">. </w:t>
-      </w:r>
-      <w:proofErr w:type="spellStart"/>
-      <w:r>
-        <w:rPr>
-          <w:rStyle w:val="fontstyle01"/>
-          <w:rFonts w:ascii="CMU Serif Roman" w:hAnsi="CMU Serif Roman" w:cs="CMU Serif Roman"/>
-        </w:rPr>
-        <w:t>Praesent</w:t>
-      </w:r>
-      <w:proofErr w:type="spellEnd"/>
-      <w:r>
-        <w:rPr>
-          <w:rStyle w:val="fontstyle01"/>
-          <w:rFonts w:ascii="CMU Serif Roman" w:hAnsi="CMU Serif Roman" w:cs="CMU Serif Roman"/>
-        </w:rPr>
-        <w:t xml:space="preserve"> </w:t>
-      </w:r>
-      <w:proofErr w:type="spellStart"/>
-      <w:r>
-        <w:rPr>
-          <w:rStyle w:val="fontstyle01"/>
-          <w:rFonts w:ascii="CMU Serif Roman" w:hAnsi="CMU Serif Roman" w:cs="CMU Serif Roman"/>
-        </w:rPr>
-        <w:t>neque</w:t>
-      </w:r>
-      <w:proofErr w:type="spellEnd"/>
-      <w:r>
-        <w:rPr>
-          <w:rStyle w:val="fontstyle01"/>
-          <w:rFonts w:ascii="CMU Serif Roman" w:hAnsi="CMU Serif Roman" w:cs="CMU Serif Roman"/>
-        </w:rPr>
-        <w:t xml:space="preserve"> </w:t>
-      </w:r>
-      <w:proofErr w:type="spellStart"/>
-      <w:r>
-        <w:rPr>
-          <w:rStyle w:val="fontstyle01"/>
-          <w:rFonts w:ascii="CMU Serif Roman" w:hAnsi="CMU Serif Roman" w:cs="CMU Serif Roman"/>
-        </w:rPr>
-        <w:t>justo</w:t>
-      </w:r>
-      <w:proofErr w:type="spellEnd"/>
-      <w:r>
-        <w:rPr>
-          <w:rStyle w:val="fontstyle01"/>
-          <w:rFonts w:ascii="CMU Serif Roman" w:hAnsi="CMU Serif Roman" w:cs="CMU Serif Roman"/>
-        </w:rPr>
-        <w:t xml:space="preserve">, </w:t>
-      </w:r>
-      <w:proofErr w:type="spellStart"/>
-      <w:r>
-        <w:rPr>
-          <w:rStyle w:val="fontstyle01"/>
-          <w:rFonts w:ascii="CMU Serif Roman" w:hAnsi="CMU Serif Roman" w:cs="CMU Serif Roman"/>
-        </w:rPr>
-        <w:t>vehicula</w:t>
-      </w:r>
-      <w:proofErr w:type="spellEnd"/>
-      <w:r>
-        <w:rPr>
-          <w:rStyle w:val="fontstyle01"/>
-          <w:rFonts w:ascii="CMU Serif Roman" w:hAnsi="CMU Serif Roman" w:cs="CMU Serif Roman"/>
-        </w:rPr>
-        <w:t xml:space="preserve"> </w:t>
-      </w:r>
-      <w:proofErr w:type="spellStart"/>
-      <w:r>
-        <w:rPr>
-          <w:rStyle w:val="fontstyle01"/>
-          <w:rFonts w:ascii="CMU Serif Roman" w:hAnsi="CMU Serif Roman" w:cs="CMU Serif Roman"/>
-        </w:rPr>
-        <w:t>eget</w:t>
-      </w:r>
-      <w:proofErr w:type="spellEnd"/>
-      <w:r>
-        <w:rPr>
-          <w:rStyle w:val="fontstyle01"/>
-          <w:rFonts w:ascii="CMU Serif Roman" w:hAnsi="CMU Serif Roman" w:cs="CMU Serif Roman"/>
-        </w:rPr>
-        <w:t xml:space="preserve">, </w:t>
-      </w:r>
-      <w:proofErr w:type="spellStart"/>
-      <w:r>
-        <w:rPr>
-          <w:rStyle w:val="fontstyle01"/>
-          <w:rFonts w:ascii="CMU Serif Roman" w:hAnsi="CMU Serif Roman" w:cs="CMU Serif Roman"/>
-        </w:rPr>
-        <w:t>interdum</w:t>
-      </w:r>
-      <w:proofErr w:type="spellEnd"/>
-      <w:r>
-        <w:rPr>
-          <w:rStyle w:val="fontstyle01"/>
-          <w:rFonts w:ascii="CMU Serif Roman" w:hAnsi="CMU Serif Roman" w:cs="CMU Serif Roman"/>
-        </w:rPr>
-        <w:t xml:space="preserve"> id, </w:t>
-      </w:r>
-      <w:proofErr w:type="spellStart"/>
-      <w:r>
-        <w:rPr>
-          <w:rStyle w:val="fontstyle01"/>
-          <w:rFonts w:ascii="CMU Serif Roman" w:hAnsi="CMU Serif Roman" w:cs="CMU Serif Roman"/>
-        </w:rPr>
-        <w:t>facilisis</w:t>
-      </w:r>
-      <w:proofErr w:type="spellEnd"/>
-      <w:r>
-        <w:rPr>
-          <w:rStyle w:val="fontstyle01"/>
-          <w:rFonts w:ascii="CMU Serif Roman" w:hAnsi="CMU Serif Roman" w:cs="CMU Serif Roman"/>
-        </w:rPr>
-        <w:t xml:space="preserve"> et, </w:t>
-      </w:r>
-      <w:proofErr w:type="spellStart"/>
-      <w:r>
-        <w:rPr>
-          <w:rStyle w:val="fontstyle01"/>
-          <w:rFonts w:ascii="CMU Serif Roman" w:hAnsi="CMU Serif Roman" w:cs="CMU Serif Roman"/>
-        </w:rPr>
-        <w:t>nibh</w:t>
-      </w:r>
-      <w:proofErr w:type="spellEnd"/>
-      <w:r>
-        <w:rPr>
-          <w:rStyle w:val="fontstyle01"/>
-          <w:rFonts w:ascii="CMU Serif Roman" w:hAnsi="CMU Serif Roman" w:cs="CMU Serif Roman"/>
-        </w:rPr>
-        <w:t xml:space="preserve"> </w:t>
-      </w:r>
-      <w:proofErr w:type="spellStart"/>
-      <w:r>
-        <w:rPr>
-          <w:rStyle w:val="fontstyle01"/>
-          <w:rFonts w:ascii="CMU Serif Roman" w:hAnsi="CMU Serif Roman" w:cs="CMU Serif Roman"/>
-        </w:rPr>
-        <w:t>adsumes</w:t>
-      </w:r>
-      <w:proofErr w:type="spellEnd"/>
-      <w:r>
-        <w:rPr>
-          <w:rStyle w:val="fontstyle01"/>
-          <w:rFonts w:ascii="CMU Serif Roman" w:hAnsi="CMU Serif Roman" w:cs="CMU Serif Roman"/>
-        </w:rPr>
-        <w:t>.</w:t>
-      </w:r>
-      <w:r>
-        <w:rPr>
-          <w:rFonts w:ascii="CMU Serif Roman" w:hAnsi="CMU Serif Roman" w:cs="CMU Serif Roman"/>
-          <w:color w:val="000000"/>
-          <w:szCs w:val="20"/>
-        </w:rPr>
-        <w:br/>
-      </w:r>
-      <w:proofErr w:type="spellStart"/>
-      <w:r>
-        <w:rPr>
-          <w:rStyle w:val="fontstyle01"/>
-          <w:rFonts w:ascii="CMU Serif Roman" w:hAnsi="CMU Serif Roman" w:cs="CMU Serif Roman"/>
-        </w:rPr>
-        <w:t>Phasellus</w:t>
-      </w:r>
-      <w:proofErr w:type="spellEnd"/>
-      <w:r>
-        <w:rPr>
-          <w:rStyle w:val="fontstyle01"/>
-          <w:rFonts w:ascii="CMU Serif Roman" w:hAnsi="CMU Serif Roman" w:cs="CMU Serif Roman"/>
-        </w:rPr>
-        <w:t xml:space="preserve"> at </w:t>
-      </w:r>
-      <w:proofErr w:type="spellStart"/>
-      <w:r>
-        <w:rPr>
-          <w:rStyle w:val="fontstyle01"/>
-          <w:rFonts w:ascii="CMU Serif Roman" w:hAnsi="CMU Serif Roman" w:cs="CMU Serif Roman"/>
-        </w:rPr>
-        <w:t>purus</w:t>
-      </w:r>
-      <w:proofErr w:type="spellEnd"/>
-      <w:r>
-        <w:rPr>
-          <w:rStyle w:val="fontstyle01"/>
-          <w:rFonts w:ascii="CMU Serif Roman" w:hAnsi="CMU Serif Roman" w:cs="CMU Serif Roman"/>
-        </w:rPr>
-        <w:t xml:space="preserve"> et libero lacinia dictum. </w:t>
-      </w:r>
-      <w:r>
-        <w:rPr>
-          <w:rStyle w:val="fontstyle01"/>
-          <w:rFonts w:ascii="CMU Serif Roman" w:hAnsi="CMU Serif Roman" w:cs="CMU Serif Roman"/>
-          <w:lang w:val="pt-PT"/>
-        </w:rPr>
-        <w:t>Fusce aliquet. Nulla eu ante placerat leo semper dictum.</w:t>
-      </w:r>
-      <w:r>
-        <w:rPr>
-          <w:rFonts w:ascii="CMU Serif Roman" w:hAnsi="CMU Serif Roman" w:cs="CMU Serif Roman"/>
           <w:lang w:val="pt-PT"/>
         </w:rPr>
         <w:t xml:space="preserve"> </w:t>
@@ -10261,8 +11347,8 @@
       </w:r>
     </w:p>
     <w:sectPr>
-      <w:headerReference w:type="default" r:id="rId9"/>
-      <w:footerReference w:type="default" r:id="rId10"/>
+      <w:headerReference w:type="default" r:id="rId14"/>
+      <w:footerReference w:type="default" r:id="rId15"/>
       <w:pgSz w:w="11909" w:h="16834" w:code="9"/>
       <w:pgMar w:top="1440" w:right="1094" w:bottom="1348" w:left="1094" w:header="0" w:footer="0" w:gutter="0"/>
       <w:paperSrc w:first="15" w:other="15"/>

</xml_diff>